<commit_message>
Added other functional and non functional requirements
</commit_message>
<xml_diff>
--- a/SRS-template.docx
+++ b/SRS-template.docx
@@ -1459,896 +1459,200 @@
         <w:jc w:val="both"/>
         <w:rPr>
           <w:iCs/>
-        </w:rPr>
-      </w:pPr>
-      <w:r>
-        <w:t xml:space="preserve">De </w:t>
-      </w:r>
-      <w:proofErr w:type="spellStart"/>
-      <w:r>
-        <w:t>opdracht</w:t>
-      </w:r>
-      <w:proofErr w:type="spellEnd"/>
-      <w:r>
-        <w:t xml:space="preserve"> </w:t>
+          <w:lang w:val="nl-NL"/>
+        </w:rPr>
+      </w:pPr>
+      <w:r>
+        <w:rPr>
+          <w:lang w:val="nl-NL"/>
+        </w:rPr>
+        <w:t xml:space="preserve">De opdracht </w:t>
       </w:r>
       <w:r>
         <w:rPr>
           <w:b/>
           <w:bCs/>
+          <w:lang w:val="nl-NL"/>
         </w:rPr>
         <w:t>Parola</w:t>
       </w:r>
       <w:r>
+        <w:rPr>
+          <w:lang w:val="nl-NL"/>
+        </w:rPr>
         <w:t xml:space="preserve"> </w:t>
       </w:r>
       <w:r>
+        <w:rPr>
+          <w:lang w:val="nl-NL"/>
+        </w:rPr>
         <w:t>is een</w:t>
       </w:r>
       <w:r>
         <w:rPr>
           <w:iCs/>
+          <w:lang w:val="nl-NL"/>
         </w:rPr>
         <w:t xml:space="preserve"> </w:t>
       </w:r>
       <w:r>
         <w:rPr>
           <w:iCs/>
-        </w:rPr>
-        <w:t>quiz-</w:t>
-      </w:r>
-      <w:proofErr w:type="spellStart"/>
+          <w:lang w:val="nl-NL"/>
+        </w:rPr>
+        <w:t xml:space="preserve">quiz-spel progragemeren voor </w:t>
+      </w:r>
       <w:r>
         <w:rPr>
           <w:iCs/>
-        </w:rPr>
-        <w:t>spel</w:t>
-      </w:r>
-      <w:proofErr w:type="spellEnd"/>
+          <w:lang w:val="nl-NL"/>
+        </w:rPr>
+        <w:t>MEC Games</w:t>
+      </w:r>
       <w:r>
         <w:rPr>
           <w:iCs/>
-        </w:rPr>
-        <w:t xml:space="preserve"> </w:t>
-      </w:r>
-      <w:proofErr w:type="spellStart"/>
-      <w:r>
+          <w:lang w:val="nl-NL"/>
+        </w:rPr>
+        <w:t xml:space="preserve"> Met het oog op de huidige populariteit van pubquizzes en de behoefte aan een robuuste, flexibele en multi-device ondersteunde applicatie, heeft MEC Games besloten om Parola te ontwikkelen. Deze applicatie wordt ontworpen om beschikbaar te zijn op de meest gangbare devices, waardoor gebruikers op elk gewenst moment en vanaf elke locatie kunnen deelnemen aan deze quizzes.</w:t>
+      </w:r>
+    </w:p>
+    <w:p>
+      <w:pPr>
+        <w:jc w:val="both"/>
         <w:rPr>
           <w:iCs/>
-        </w:rPr>
-        <w:t>progragemeren</w:t>
-      </w:r>
-      <w:proofErr w:type="spellEnd"/>
-      <w:r>
-        <w:rPr>
-          <w:iCs/>
-        </w:rPr>
-        <w:t xml:space="preserve"> voor </w:t>
-      </w:r>
-      <w:r>
-        <w:rPr>
-          <w:iCs/>
-        </w:rPr>
-        <w:t>MEC Games</w:t>
-      </w:r>
-      <w:r>
-        <w:rPr>
-          <w:iCs/>
-        </w:rPr>
-        <w:t xml:space="preserve"> Met het </w:t>
-      </w:r>
-      <w:proofErr w:type="spellStart"/>
-      <w:r>
-        <w:rPr>
-          <w:iCs/>
-        </w:rPr>
-        <w:t>oog</w:t>
-      </w:r>
-      <w:proofErr w:type="spellEnd"/>
-      <w:r>
-        <w:rPr>
-          <w:iCs/>
-        </w:rPr>
-        <w:t xml:space="preserve"> op de </w:t>
-      </w:r>
-      <w:proofErr w:type="spellStart"/>
-      <w:r>
-        <w:rPr>
-          <w:iCs/>
-        </w:rPr>
-        <w:t>huidige</w:t>
-      </w:r>
-      <w:proofErr w:type="spellEnd"/>
-      <w:r>
-        <w:rPr>
-          <w:iCs/>
-        </w:rPr>
-        <w:t xml:space="preserve"> </w:t>
-      </w:r>
-      <w:proofErr w:type="spellStart"/>
-      <w:r>
-        <w:rPr>
-          <w:iCs/>
-        </w:rPr>
-        <w:t>populariteit</w:t>
-      </w:r>
-      <w:proofErr w:type="spellEnd"/>
-      <w:r>
-        <w:rPr>
-          <w:iCs/>
-        </w:rPr>
-        <w:t xml:space="preserve"> van </w:t>
-      </w:r>
-      <w:proofErr w:type="spellStart"/>
-      <w:r>
-        <w:rPr>
-          <w:iCs/>
-        </w:rPr>
-        <w:t>pubquizzes</w:t>
-      </w:r>
-      <w:proofErr w:type="spellEnd"/>
-      <w:r>
-        <w:rPr>
-          <w:iCs/>
-        </w:rPr>
-        <w:t xml:space="preserve"> en de </w:t>
-      </w:r>
-      <w:proofErr w:type="spellStart"/>
-      <w:r>
-        <w:rPr>
-          <w:iCs/>
-        </w:rPr>
-        <w:t>behoefte</w:t>
-      </w:r>
-      <w:proofErr w:type="spellEnd"/>
-      <w:r>
-        <w:rPr>
-          <w:iCs/>
-        </w:rPr>
-        <w:t xml:space="preserve"> </w:t>
-      </w:r>
-      <w:proofErr w:type="spellStart"/>
-      <w:r>
-        <w:rPr>
-          <w:iCs/>
-        </w:rPr>
-        <w:t>aan</w:t>
-      </w:r>
-      <w:proofErr w:type="spellEnd"/>
-      <w:r>
-        <w:rPr>
-          <w:iCs/>
-        </w:rPr>
-        <w:t xml:space="preserve"> een </w:t>
-      </w:r>
-      <w:proofErr w:type="spellStart"/>
-      <w:r>
-        <w:rPr>
-          <w:iCs/>
-        </w:rPr>
-        <w:t>robuuste</w:t>
-      </w:r>
-      <w:proofErr w:type="spellEnd"/>
-      <w:r>
-        <w:rPr>
-          <w:iCs/>
-        </w:rPr>
-        <w:t xml:space="preserve">, </w:t>
-      </w:r>
-      <w:proofErr w:type="spellStart"/>
-      <w:r>
-        <w:rPr>
-          <w:iCs/>
-        </w:rPr>
-        <w:t>flexibele</w:t>
-      </w:r>
-      <w:proofErr w:type="spellEnd"/>
-      <w:r>
-        <w:rPr>
-          <w:iCs/>
-        </w:rPr>
-        <w:t xml:space="preserve"> en multi-device </w:t>
-      </w:r>
-      <w:proofErr w:type="spellStart"/>
-      <w:r>
-        <w:rPr>
-          <w:iCs/>
-        </w:rPr>
-        <w:t>ondersteunde</w:t>
-      </w:r>
-      <w:proofErr w:type="spellEnd"/>
-      <w:r>
-        <w:rPr>
-          <w:iCs/>
-        </w:rPr>
-        <w:t xml:space="preserve"> </w:t>
-      </w:r>
-      <w:proofErr w:type="spellStart"/>
-      <w:r>
-        <w:rPr>
-          <w:iCs/>
-        </w:rPr>
-        <w:t>applicatie</w:t>
-      </w:r>
-      <w:proofErr w:type="spellEnd"/>
-      <w:r>
-        <w:rPr>
-          <w:iCs/>
-        </w:rPr>
-        <w:t xml:space="preserve">, </w:t>
-      </w:r>
-      <w:proofErr w:type="spellStart"/>
-      <w:r>
-        <w:rPr>
-          <w:iCs/>
-        </w:rPr>
-        <w:t>heeft</w:t>
-      </w:r>
-      <w:proofErr w:type="spellEnd"/>
-      <w:r>
-        <w:rPr>
-          <w:iCs/>
-        </w:rPr>
-        <w:t xml:space="preserve"> MEC Games </w:t>
-      </w:r>
-      <w:proofErr w:type="spellStart"/>
-      <w:r>
-        <w:rPr>
-          <w:iCs/>
-        </w:rPr>
-        <w:t>besloten</w:t>
-      </w:r>
-      <w:proofErr w:type="spellEnd"/>
-      <w:r>
-        <w:rPr>
-          <w:iCs/>
-        </w:rPr>
-        <w:t xml:space="preserve"> om Parola te </w:t>
-      </w:r>
-      <w:proofErr w:type="spellStart"/>
-      <w:r>
-        <w:rPr>
-          <w:iCs/>
-        </w:rPr>
-        <w:t>ontwikkelen</w:t>
-      </w:r>
-      <w:proofErr w:type="spellEnd"/>
-      <w:r>
-        <w:rPr>
-          <w:iCs/>
-        </w:rPr>
-        <w:t xml:space="preserve">. Deze </w:t>
-      </w:r>
-      <w:proofErr w:type="spellStart"/>
-      <w:r>
-        <w:rPr>
-          <w:iCs/>
-        </w:rPr>
-        <w:t>applicatie</w:t>
-      </w:r>
-      <w:proofErr w:type="spellEnd"/>
-      <w:r>
-        <w:rPr>
-          <w:iCs/>
-        </w:rPr>
-        <w:t xml:space="preserve"> </w:t>
-      </w:r>
-      <w:proofErr w:type="spellStart"/>
-      <w:r>
-        <w:rPr>
-          <w:iCs/>
-        </w:rPr>
-        <w:t>wordt</w:t>
-      </w:r>
-      <w:proofErr w:type="spellEnd"/>
-      <w:r>
-        <w:rPr>
-          <w:iCs/>
-        </w:rPr>
-        <w:t xml:space="preserve"> </w:t>
-      </w:r>
-      <w:proofErr w:type="spellStart"/>
-      <w:r>
-        <w:rPr>
-          <w:iCs/>
-        </w:rPr>
-        <w:t>ontworpen</w:t>
-      </w:r>
-      <w:proofErr w:type="spellEnd"/>
-      <w:r>
-        <w:rPr>
-          <w:iCs/>
-        </w:rPr>
-        <w:t xml:space="preserve"> om </w:t>
-      </w:r>
-      <w:proofErr w:type="spellStart"/>
-      <w:r>
-        <w:rPr>
-          <w:iCs/>
-        </w:rPr>
-        <w:t>beschikbaar</w:t>
-      </w:r>
-      <w:proofErr w:type="spellEnd"/>
-      <w:r>
-        <w:rPr>
-          <w:iCs/>
-        </w:rPr>
-        <w:t xml:space="preserve"> te </w:t>
-      </w:r>
-      <w:proofErr w:type="spellStart"/>
-      <w:r>
-        <w:rPr>
-          <w:iCs/>
-        </w:rPr>
-        <w:t>zijn</w:t>
-      </w:r>
-      <w:proofErr w:type="spellEnd"/>
-      <w:r>
-        <w:rPr>
-          <w:iCs/>
-        </w:rPr>
-        <w:t xml:space="preserve"> op de </w:t>
-      </w:r>
-      <w:proofErr w:type="spellStart"/>
-      <w:r>
-        <w:rPr>
-          <w:iCs/>
-        </w:rPr>
-        <w:t>meest</w:t>
-      </w:r>
-      <w:proofErr w:type="spellEnd"/>
-      <w:r>
-        <w:rPr>
-          <w:iCs/>
-        </w:rPr>
-        <w:t xml:space="preserve"> </w:t>
-      </w:r>
-      <w:proofErr w:type="spellStart"/>
-      <w:r>
-        <w:rPr>
-          <w:iCs/>
-        </w:rPr>
-        <w:t>gangbare</w:t>
-      </w:r>
-      <w:proofErr w:type="spellEnd"/>
-      <w:r>
-        <w:rPr>
-          <w:iCs/>
-        </w:rPr>
-        <w:t xml:space="preserve"> devices, </w:t>
-      </w:r>
-      <w:proofErr w:type="spellStart"/>
-      <w:r>
-        <w:rPr>
-          <w:iCs/>
-        </w:rPr>
-        <w:t>waardoor</w:t>
-      </w:r>
-      <w:proofErr w:type="spellEnd"/>
-      <w:r>
-        <w:rPr>
-          <w:iCs/>
-        </w:rPr>
-        <w:t xml:space="preserve"> </w:t>
-      </w:r>
-      <w:proofErr w:type="spellStart"/>
-      <w:r>
-        <w:rPr>
-          <w:iCs/>
-        </w:rPr>
-        <w:t>gebruikers</w:t>
-      </w:r>
-      <w:proofErr w:type="spellEnd"/>
-      <w:r>
-        <w:rPr>
-          <w:iCs/>
-        </w:rPr>
-        <w:t xml:space="preserve"> op elk </w:t>
-      </w:r>
-      <w:proofErr w:type="spellStart"/>
-      <w:r>
-        <w:rPr>
-          <w:iCs/>
-        </w:rPr>
-        <w:t>gewenst</w:t>
-      </w:r>
-      <w:proofErr w:type="spellEnd"/>
-      <w:r>
-        <w:rPr>
-          <w:iCs/>
-        </w:rPr>
-        <w:t xml:space="preserve"> moment en </w:t>
-      </w:r>
-      <w:proofErr w:type="spellStart"/>
-      <w:r>
-        <w:rPr>
-          <w:iCs/>
-        </w:rPr>
-        <w:t>vanaf</w:t>
-      </w:r>
-      <w:proofErr w:type="spellEnd"/>
-      <w:r>
-        <w:rPr>
-          <w:iCs/>
-        </w:rPr>
-        <w:t xml:space="preserve"> </w:t>
-      </w:r>
-      <w:proofErr w:type="spellStart"/>
-      <w:r>
-        <w:rPr>
-          <w:iCs/>
-        </w:rPr>
-        <w:t>elke</w:t>
-      </w:r>
-      <w:proofErr w:type="spellEnd"/>
-      <w:r>
-        <w:rPr>
-          <w:iCs/>
-        </w:rPr>
-        <w:t xml:space="preserve"> </w:t>
-      </w:r>
-      <w:proofErr w:type="spellStart"/>
-      <w:r>
-        <w:rPr>
-          <w:iCs/>
-        </w:rPr>
-        <w:t>locatie</w:t>
-      </w:r>
-      <w:proofErr w:type="spellEnd"/>
-      <w:r>
-        <w:rPr>
-          <w:iCs/>
-        </w:rPr>
-        <w:t xml:space="preserve"> kunnen </w:t>
-      </w:r>
-      <w:proofErr w:type="spellStart"/>
-      <w:r>
-        <w:rPr>
-          <w:iCs/>
-        </w:rPr>
-        <w:t>deelnemen</w:t>
-      </w:r>
-      <w:proofErr w:type="spellEnd"/>
-      <w:r>
-        <w:rPr>
-          <w:iCs/>
-        </w:rPr>
-        <w:t xml:space="preserve"> </w:t>
-      </w:r>
-      <w:proofErr w:type="spellStart"/>
-      <w:r>
-        <w:rPr>
-          <w:iCs/>
-        </w:rPr>
-        <w:t>aan</w:t>
-      </w:r>
-      <w:proofErr w:type="spellEnd"/>
-      <w:r>
-        <w:rPr>
-          <w:iCs/>
-        </w:rPr>
-        <w:t xml:space="preserve"> deze quizzes.</w:t>
-      </w:r>
+          <w:lang w:val="nl-NL"/>
+        </w:rPr>
+      </w:pPr>
     </w:p>
     <w:p>
       <w:pPr>
         <w:jc w:val="both"/>
         <w:rPr>
-          <w:iCs/>
-        </w:rPr>
-      </w:pPr>
+          <w:lang w:val="nl-NL"/>
+        </w:rPr>
+      </w:pPr>
+      <w:r>
+        <w:rPr>
+          <w:lang w:val="nl-NL"/>
+        </w:rPr>
+        <w:t>Met Parola beoogt MEC Games de volgende voordelen en doelstellingen te bereiken:</w:t>
+      </w:r>
     </w:p>
     <w:p>
       <w:pPr>
         <w:jc w:val="both"/>
-      </w:pPr>
-      <w:r>
-        <w:t xml:space="preserve">Met Parola </w:t>
-      </w:r>
-      <w:proofErr w:type="spellStart"/>
-      <w:r>
-        <w:t>beoogt</w:t>
-      </w:r>
-      <w:proofErr w:type="spellEnd"/>
-      <w:r>
-        <w:t xml:space="preserve"> MEC Games de </w:t>
-      </w:r>
-      <w:proofErr w:type="spellStart"/>
-      <w:r>
-        <w:t>volgende</w:t>
-      </w:r>
-      <w:proofErr w:type="spellEnd"/>
-      <w:r>
-        <w:t xml:space="preserve"> </w:t>
-      </w:r>
-      <w:proofErr w:type="spellStart"/>
-      <w:r>
-        <w:t>voordelen</w:t>
-      </w:r>
-      <w:proofErr w:type="spellEnd"/>
-      <w:r>
-        <w:t xml:space="preserve"> en </w:t>
-      </w:r>
-      <w:proofErr w:type="spellStart"/>
-      <w:r>
-        <w:t>doelstellingen</w:t>
-      </w:r>
-      <w:proofErr w:type="spellEnd"/>
-      <w:r>
-        <w:t xml:space="preserve"> te </w:t>
-      </w:r>
-      <w:proofErr w:type="spellStart"/>
-      <w:r>
-        <w:t>bereiken</w:t>
-      </w:r>
-      <w:proofErr w:type="spellEnd"/>
-      <w:r>
-        <w:t>:</w:t>
-      </w:r>
+        <w:rPr>
+          <w:lang w:val="nl-NL"/>
+        </w:rPr>
+      </w:pPr>
     </w:p>
     <w:p>
       <w:pPr>
         <w:jc w:val="both"/>
-      </w:pPr>
+        <w:rPr>
+          <w:lang w:val="nl-NL"/>
+        </w:rPr>
+      </w:pPr>
+      <w:r>
+        <w:rPr>
+          <w:lang w:val="nl-NL"/>
+        </w:rPr>
+        <w:t>-</w:t>
+      </w:r>
+      <w:r>
+        <w:rPr>
+          <w:lang w:val="nl-NL"/>
+        </w:rPr>
+        <w:tab/>
+      </w:r>
+      <w:r>
+        <w:rPr>
+          <w:lang w:val="nl-NL"/>
+        </w:rPr>
+        <w:t>Breed Toegankelijk: Door de applicatie beschikbaar te maken op de meest gangbare devices, kunnen meer mensen deelnemen en genieten van de quizzen die door de applicatie worden aangeboden.</w:t>
+      </w:r>
     </w:p>
     <w:p>
       <w:pPr>
         <w:jc w:val="both"/>
-      </w:pPr>
-      <w:r>
-        <w:t>-</w:t>
-      </w:r>
-      <w:r>
-        <w:tab/>
-      </w:r>
-      <w:r>
-        <w:t xml:space="preserve">Breed </w:t>
-      </w:r>
-      <w:proofErr w:type="spellStart"/>
-      <w:r>
-        <w:t>Toegankelijk</w:t>
-      </w:r>
-      <w:proofErr w:type="spellEnd"/>
-      <w:r>
-        <w:t xml:space="preserve">: Door de </w:t>
-      </w:r>
-      <w:proofErr w:type="spellStart"/>
-      <w:r>
-        <w:t>applicatie</w:t>
-      </w:r>
-      <w:proofErr w:type="spellEnd"/>
-      <w:r>
-        <w:t xml:space="preserve"> </w:t>
-      </w:r>
-      <w:proofErr w:type="spellStart"/>
-      <w:r>
-        <w:t>beschikbaar</w:t>
-      </w:r>
-      <w:proofErr w:type="spellEnd"/>
-      <w:r>
-        <w:t xml:space="preserve"> te maken op de </w:t>
-      </w:r>
-      <w:proofErr w:type="spellStart"/>
-      <w:r>
-        <w:t>meest</w:t>
-      </w:r>
-      <w:proofErr w:type="spellEnd"/>
-      <w:r>
-        <w:t xml:space="preserve"> </w:t>
-      </w:r>
-      <w:proofErr w:type="spellStart"/>
-      <w:r>
-        <w:t>gangbare</w:t>
-      </w:r>
-      <w:proofErr w:type="spellEnd"/>
-      <w:r>
-        <w:t xml:space="preserve"> devices, kunnen </w:t>
-      </w:r>
-      <w:proofErr w:type="spellStart"/>
-      <w:r>
-        <w:t>meer</w:t>
-      </w:r>
-      <w:proofErr w:type="spellEnd"/>
-      <w:r>
-        <w:t xml:space="preserve"> </w:t>
-      </w:r>
-      <w:proofErr w:type="spellStart"/>
-      <w:r>
-        <w:t>mensen</w:t>
-      </w:r>
-      <w:proofErr w:type="spellEnd"/>
-      <w:r>
-        <w:t xml:space="preserve"> </w:t>
-      </w:r>
-      <w:proofErr w:type="spellStart"/>
-      <w:r>
-        <w:t>deelnemen</w:t>
-      </w:r>
-      <w:proofErr w:type="spellEnd"/>
-      <w:r>
-        <w:t xml:space="preserve"> en </w:t>
-      </w:r>
-      <w:proofErr w:type="spellStart"/>
-      <w:r>
-        <w:t>genieten</w:t>
-      </w:r>
-      <w:proofErr w:type="spellEnd"/>
-      <w:r>
-        <w:t xml:space="preserve"> van de </w:t>
-      </w:r>
-      <w:proofErr w:type="spellStart"/>
-      <w:r>
-        <w:t>quizzen</w:t>
-      </w:r>
-      <w:proofErr w:type="spellEnd"/>
-      <w:r>
-        <w:t xml:space="preserve"> die door de </w:t>
-      </w:r>
-      <w:proofErr w:type="spellStart"/>
-      <w:r>
-        <w:t>applicatie</w:t>
-      </w:r>
-      <w:proofErr w:type="spellEnd"/>
-      <w:r>
-        <w:t xml:space="preserve"> </w:t>
-      </w:r>
-      <w:proofErr w:type="spellStart"/>
-      <w:r>
-        <w:t>worden</w:t>
-      </w:r>
-      <w:proofErr w:type="spellEnd"/>
-      <w:r>
-        <w:t xml:space="preserve"> </w:t>
-      </w:r>
-      <w:proofErr w:type="spellStart"/>
-      <w:r>
-        <w:t>aangeboden</w:t>
-      </w:r>
-      <w:proofErr w:type="spellEnd"/>
-      <w:r>
-        <w:t>.</w:t>
-      </w:r>
+        <w:rPr>
+          <w:lang w:val="nl-NL"/>
+        </w:rPr>
+      </w:pPr>
     </w:p>
     <w:p>
       <w:pPr>
         <w:jc w:val="both"/>
-      </w:pPr>
-    </w:p>
-    <w:p>
-      <w:pPr>
-        <w:jc w:val="both"/>
         <w:rPr>
           <w:rFonts w:ascii="Times New Roman" w:hAnsi="Times New Roman" w:cs="Times New Roman"/>
-        </w:rPr>
-      </w:pPr>
-      <w:r>
+          <w:lang w:val="nl-NL"/>
+        </w:rPr>
+      </w:pPr>
+      <w:r>
+        <w:rPr>
+          <w:lang w:val="nl-NL"/>
+        </w:rPr>
         <w:lastRenderedPageBreak/>
         <w:t>-</w:t>
       </w:r>
       <w:r>
+        <w:rPr>
+          <w:lang w:val="nl-NL"/>
+        </w:rPr>
         <w:tab/>
       </w:r>
-      <w:proofErr w:type="spellStart"/>
-      <w:r>
-        <w:t>Flexibiliteit</w:t>
-      </w:r>
-      <w:proofErr w:type="spellEnd"/>
-      <w:r>
-        <w:t xml:space="preserve">: </w:t>
+      <w:r>
+        <w:rPr>
+          <w:lang w:val="nl-NL"/>
+        </w:rPr>
+        <w:t xml:space="preserve">Flexibiliteit: </w:t>
       </w:r>
       <w:r>
         <w:rPr>
           <w:rFonts w:ascii="Times New Roman" w:hAnsi="Times New Roman" w:cs="Times New Roman"/>
-        </w:rPr>
-        <w:t xml:space="preserve">Door de </w:t>
-      </w:r>
-      <w:proofErr w:type="spellStart"/>
-      <w:r>
-        <w:rPr>
-          <w:rFonts w:ascii="Times New Roman" w:hAnsi="Times New Roman" w:cs="Times New Roman"/>
-        </w:rPr>
-        <w:t>applicatie</w:t>
-      </w:r>
-      <w:proofErr w:type="spellEnd"/>
-      <w:r>
-        <w:rPr>
-          <w:rFonts w:ascii="Times New Roman" w:hAnsi="Times New Roman" w:cs="Times New Roman"/>
-        </w:rPr>
-        <w:t xml:space="preserve"> te </w:t>
-      </w:r>
-      <w:proofErr w:type="spellStart"/>
-      <w:r>
-        <w:rPr>
-          <w:rFonts w:ascii="Times New Roman" w:hAnsi="Times New Roman" w:cs="Times New Roman"/>
-        </w:rPr>
-        <w:t>ontwerpen</w:t>
-      </w:r>
-      <w:proofErr w:type="spellEnd"/>
-      <w:r>
-        <w:rPr>
-          <w:rFonts w:ascii="Times New Roman" w:hAnsi="Times New Roman" w:cs="Times New Roman"/>
-        </w:rPr>
-        <w:t xml:space="preserve"> </w:t>
-      </w:r>
-      <w:proofErr w:type="spellStart"/>
-      <w:r>
-        <w:rPr>
-          <w:rFonts w:ascii="Times New Roman" w:hAnsi="Times New Roman" w:cs="Times New Roman"/>
-        </w:rPr>
-        <w:t>volgens</w:t>
-      </w:r>
-      <w:proofErr w:type="spellEnd"/>
-      <w:r>
-        <w:rPr>
-          <w:rFonts w:ascii="Times New Roman" w:hAnsi="Times New Roman" w:cs="Times New Roman"/>
-        </w:rPr>
-        <w:t xml:space="preserve"> de </w:t>
-      </w:r>
-      <w:proofErr w:type="spellStart"/>
-      <w:r>
-        <w:rPr>
-          <w:rFonts w:ascii="Times New Roman" w:hAnsi="Times New Roman" w:cs="Times New Roman"/>
-        </w:rPr>
-        <w:t>richtlijnen</w:t>
-      </w:r>
-      <w:proofErr w:type="spellEnd"/>
-      <w:r>
-        <w:rPr>
-          <w:rFonts w:ascii="Times New Roman" w:hAnsi="Times New Roman" w:cs="Times New Roman"/>
-        </w:rPr>
-        <w:t xml:space="preserve"> van Larman en met een </w:t>
-      </w:r>
-      <w:proofErr w:type="spellStart"/>
-      <w:r>
-        <w:rPr>
-          <w:rFonts w:ascii="Times New Roman" w:hAnsi="Times New Roman" w:cs="Times New Roman"/>
-        </w:rPr>
-        <w:t>nadruk</w:t>
-      </w:r>
-      <w:proofErr w:type="spellEnd"/>
-      <w:r>
-        <w:rPr>
-          <w:rFonts w:ascii="Times New Roman" w:hAnsi="Times New Roman" w:cs="Times New Roman"/>
-        </w:rPr>
-        <w:t xml:space="preserve"> op </w:t>
-      </w:r>
-      <w:proofErr w:type="spellStart"/>
-      <w:r>
-        <w:rPr>
-          <w:rFonts w:ascii="Times New Roman" w:hAnsi="Times New Roman" w:cs="Times New Roman"/>
-        </w:rPr>
-        <w:t>objectgeoriënteerde</w:t>
-      </w:r>
-      <w:proofErr w:type="spellEnd"/>
-      <w:r>
-        <w:rPr>
-          <w:rFonts w:ascii="Times New Roman" w:hAnsi="Times New Roman" w:cs="Times New Roman"/>
-        </w:rPr>
-        <w:t xml:space="preserve"> </w:t>
-      </w:r>
-      <w:proofErr w:type="spellStart"/>
-      <w:r>
-        <w:rPr>
-          <w:rFonts w:ascii="Times New Roman" w:hAnsi="Times New Roman" w:cs="Times New Roman"/>
-        </w:rPr>
-        <w:t>analyse</w:t>
-      </w:r>
-      <w:proofErr w:type="spellEnd"/>
-      <w:r>
-        <w:rPr>
-          <w:rFonts w:ascii="Times New Roman" w:hAnsi="Times New Roman" w:cs="Times New Roman"/>
-        </w:rPr>
-        <w:t xml:space="preserve">, </w:t>
-      </w:r>
-      <w:proofErr w:type="spellStart"/>
-      <w:r>
-        <w:rPr>
-          <w:rFonts w:ascii="Times New Roman" w:hAnsi="Times New Roman" w:cs="Times New Roman"/>
-        </w:rPr>
-        <w:t>zal</w:t>
-      </w:r>
-      <w:proofErr w:type="spellEnd"/>
-      <w:r>
-        <w:rPr>
-          <w:rFonts w:ascii="Times New Roman" w:hAnsi="Times New Roman" w:cs="Times New Roman"/>
-        </w:rPr>
-        <w:t xml:space="preserve"> Parola </w:t>
-      </w:r>
-      <w:proofErr w:type="spellStart"/>
-      <w:r>
-        <w:rPr>
-          <w:rFonts w:ascii="Times New Roman" w:hAnsi="Times New Roman" w:cs="Times New Roman"/>
-        </w:rPr>
-        <w:t>flexibel</w:t>
-      </w:r>
-      <w:proofErr w:type="spellEnd"/>
-      <w:r>
-        <w:rPr>
-          <w:rFonts w:ascii="Times New Roman" w:hAnsi="Times New Roman" w:cs="Times New Roman"/>
-        </w:rPr>
-        <w:t xml:space="preserve"> en </w:t>
-      </w:r>
-      <w:proofErr w:type="spellStart"/>
-      <w:r>
-        <w:rPr>
-          <w:rFonts w:ascii="Times New Roman" w:hAnsi="Times New Roman" w:cs="Times New Roman"/>
-        </w:rPr>
-        <w:t>aanpasbaar</w:t>
-      </w:r>
-      <w:proofErr w:type="spellEnd"/>
-      <w:r>
-        <w:rPr>
-          <w:rFonts w:ascii="Times New Roman" w:hAnsi="Times New Roman" w:cs="Times New Roman"/>
-        </w:rPr>
-        <w:t xml:space="preserve"> </w:t>
-      </w:r>
-      <w:proofErr w:type="spellStart"/>
-      <w:r>
-        <w:rPr>
-          <w:rFonts w:ascii="Times New Roman" w:hAnsi="Times New Roman" w:cs="Times New Roman"/>
-        </w:rPr>
-        <w:t>zijn</w:t>
-      </w:r>
-      <w:proofErr w:type="spellEnd"/>
-      <w:r>
-        <w:rPr>
-          <w:rFonts w:ascii="Times New Roman" w:hAnsi="Times New Roman" w:cs="Times New Roman"/>
-        </w:rPr>
-        <w:t xml:space="preserve">, wat </w:t>
-      </w:r>
-      <w:proofErr w:type="spellStart"/>
-      <w:r>
-        <w:rPr>
-          <w:rFonts w:ascii="Times New Roman" w:hAnsi="Times New Roman" w:cs="Times New Roman"/>
-        </w:rPr>
-        <w:t>toekomstige</w:t>
-      </w:r>
-      <w:proofErr w:type="spellEnd"/>
-      <w:r>
-        <w:rPr>
-          <w:rFonts w:ascii="Times New Roman" w:hAnsi="Times New Roman" w:cs="Times New Roman"/>
-        </w:rPr>
-        <w:t xml:space="preserve"> </w:t>
-      </w:r>
-      <w:proofErr w:type="spellStart"/>
-      <w:r>
-        <w:rPr>
-          <w:rFonts w:ascii="Times New Roman" w:hAnsi="Times New Roman" w:cs="Times New Roman"/>
-        </w:rPr>
-        <w:t>uitbreidingen</w:t>
-      </w:r>
-      <w:proofErr w:type="spellEnd"/>
-      <w:r>
-        <w:rPr>
-          <w:rFonts w:ascii="Times New Roman" w:hAnsi="Times New Roman" w:cs="Times New Roman"/>
-        </w:rPr>
-        <w:t xml:space="preserve"> en </w:t>
-      </w:r>
-      <w:proofErr w:type="spellStart"/>
-      <w:r>
-        <w:rPr>
-          <w:rFonts w:ascii="Times New Roman" w:hAnsi="Times New Roman" w:cs="Times New Roman"/>
-        </w:rPr>
-        <w:t>aanpassingen</w:t>
-      </w:r>
-      <w:proofErr w:type="spellEnd"/>
-      <w:r>
-        <w:rPr>
-          <w:rFonts w:ascii="Times New Roman" w:hAnsi="Times New Roman" w:cs="Times New Roman"/>
-        </w:rPr>
-        <w:t xml:space="preserve"> </w:t>
-      </w:r>
-      <w:proofErr w:type="spellStart"/>
-      <w:r>
-        <w:rPr>
-          <w:rFonts w:ascii="Times New Roman" w:hAnsi="Times New Roman" w:cs="Times New Roman"/>
-        </w:rPr>
-        <w:t>vergemakkelijkt</w:t>
-      </w:r>
-      <w:proofErr w:type="spellEnd"/>
-      <w:r>
-        <w:rPr>
-          <w:rFonts w:ascii="Times New Roman" w:hAnsi="Times New Roman" w:cs="Times New Roman"/>
+          <w:lang w:val="nl-NL"/>
+        </w:rPr>
+        <w:t>Door de applicatie te ontwerpen volgens de richtlijnen van Larman en met een nadruk op objectgeoriënteerde analyse, zal Parola flexibel en aanpasbaar zijn, wat toekomstige uitbreidingen en aanpassingen vergemakkelijkt.</w:t>
+      </w:r>
+    </w:p>
+    <w:p>
+      <w:pPr>
+        <w:jc w:val="both"/>
+        <w:rPr>
+          <w:lang w:val="nl-NL"/>
+        </w:rPr>
+      </w:pPr>
+    </w:p>
+    <w:p>
+      <w:pPr>
+        <w:jc w:val="both"/>
+        <w:rPr>
+          <w:lang w:val="nl-NL"/>
+        </w:rPr>
+      </w:pPr>
+      <w:r>
+        <w:rPr>
+          <w:lang w:val="nl-NL"/>
+        </w:rPr>
+        <w:t>-</w:t>
+      </w:r>
+      <w:r>
+        <w:rPr>
+          <w:lang w:val="nl-NL"/>
+        </w:rPr>
+        <w:tab/>
+      </w:r>
+      <w:r>
+        <w:rPr>
+          <w:lang w:val="nl-NL"/>
+        </w:rPr>
+        <w:t>Doel: De kernambitie van Parola is om een platform te bieden waarop pubquizzes kunnen worden gespeeld</w:t>
+      </w:r>
+      <w:r>
+        <w:rPr>
+          <w:lang w:val="nl-NL"/>
         </w:rPr>
         <w:t>.</w:t>
       </w:r>
@@ -2356,513 +1660,23 @@
     <w:p>
       <w:pPr>
         <w:jc w:val="both"/>
+        <w:rPr>
+          <w:lang w:val="nl-NL"/>
+        </w:rPr>
       </w:pPr>
     </w:p>
     <w:p>
       <w:pPr>
         <w:jc w:val="both"/>
-      </w:pPr>
-      <w:r>
-        <w:t>-</w:t>
-      </w:r>
-      <w:r>
-        <w:tab/>
-      </w:r>
-      <w:r>
-        <w:t xml:space="preserve">Doel: De </w:t>
-      </w:r>
-      <w:proofErr w:type="spellStart"/>
-      <w:r>
-        <w:t>kernambitie</w:t>
-      </w:r>
-      <w:proofErr w:type="spellEnd"/>
-      <w:r>
-        <w:t xml:space="preserve"> van Parola is om een platform te </w:t>
-      </w:r>
-      <w:proofErr w:type="spellStart"/>
-      <w:r>
-        <w:t>bieden</w:t>
-      </w:r>
-      <w:proofErr w:type="spellEnd"/>
-      <w:r>
-        <w:t xml:space="preserve"> </w:t>
-      </w:r>
-      <w:proofErr w:type="spellStart"/>
-      <w:r>
-        <w:t>waarop</w:t>
-      </w:r>
-      <w:proofErr w:type="spellEnd"/>
-      <w:r>
-        <w:t xml:space="preserve"> </w:t>
-      </w:r>
-      <w:proofErr w:type="spellStart"/>
-      <w:r>
-        <w:t>pubquizzes</w:t>
-      </w:r>
-      <w:proofErr w:type="spellEnd"/>
-      <w:r>
-        <w:t xml:space="preserve"> kunnen </w:t>
-      </w:r>
-      <w:proofErr w:type="spellStart"/>
-      <w:r>
-        <w:t>worden</w:t>
-      </w:r>
-      <w:proofErr w:type="spellEnd"/>
-      <w:r>
-        <w:t xml:space="preserve"> </w:t>
-      </w:r>
-      <w:proofErr w:type="spellStart"/>
-      <w:r>
-        <w:t>gespeeld</w:t>
-      </w:r>
-      <w:proofErr w:type="spellEnd"/>
-      <w:r>
-        <w:t>.</w:t>
-      </w:r>
-    </w:p>
-    <w:p>
-      <w:pPr>
-        <w:jc w:val="both"/>
-      </w:pPr>
-    </w:p>
-    <w:p>
-      <w:pPr>
-        <w:jc w:val="both"/>
-      </w:pPr>
-      <w:r>
-        <w:t xml:space="preserve">Het </w:t>
-      </w:r>
-      <w:proofErr w:type="spellStart"/>
-      <w:r>
-        <w:t>doel</w:t>
-      </w:r>
-      <w:proofErr w:type="spellEnd"/>
-      <w:r>
-        <w:t xml:space="preserve"> van </w:t>
-      </w:r>
-      <w:proofErr w:type="spellStart"/>
-      <w:r>
-        <w:t>dit</w:t>
-      </w:r>
-      <w:proofErr w:type="spellEnd"/>
-      <w:r>
-        <w:t xml:space="preserve"> Software Requirement Specification (SRS) document is om de </w:t>
-      </w:r>
-      <w:proofErr w:type="spellStart"/>
-      <w:r>
-        <w:t>eindgebruikers</w:t>
-      </w:r>
-      <w:proofErr w:type="spellEnd"/>
-      <w:r>
-        <w:t xml:space="preserve"> en het </w:t>
-      </w:r>
-      <w:proofErr w:type="spellStart"/>
-      <w:r>
-        <w:t>domein</w:t>
-      </w:r>
-      <w:proofErr w:type="spellEnd"/>
-      <w:r>
-        <w:t xml:space="preserve"> van de Parola-</w:t>
-      </w:r>
-      <w:proofErr w:type="spellStart"/>
-      <w:r>
-        <w:t>applicatie</w:t>
-      </w:r>
-      <w:proofErr w:type="spellEnd"/>
-      <w:r>
-        <w:t xml:space="preserve"> in </w:t>
-      </w:r>
-      <w:proofErr w:type="spellStart"/>
-      <w:r>
-        <w:t>kaart</w:t>
-      </w:r>
-      <w:proofErr w:type="spellEnd"/>
-      <w:r>
-        <w:t xml:space="preserve"> te </w:t>
-      </w:r>
-      <w:proofErr w:type="spellStart"/>
-      <w:r>
-        <w:t>brengen</w:t>
-      </w:r>
-      <w:proofErr w:type="spellEnd"/>
-      <w:r>
-        <w:t xml:space="preserve"> en de </w:t>
-      </w:r>
-      <w:proofErr w:type="spellStart"/>
-      <w:r>
-        <w:t>functionaliteiten</w:t>
-      </w:r>
-      <w:proofErr w:type="spellEnd"/>
-      <w:r>
-        <w:t xml:space="preserve"> van de </w:t>
-      </w:r>
-      <w:proofErr w:type="spellStart"/>
-      <w:r>
-        <w:t>eindapplicatie</w:t>
-      </w:r>
-      <w:proofErr w:type="spellEnd"/>
-      <w:r>
-        <w:t xml:space="preserve"> zo </w:t>
-      </w:r>
-      <w:proofErr w:type="spellStart"/>
-      <w:r>
-        <w:t>vroeg</w:t>
-      </w:r>
-      <w:proofErr w:type="spellEnd"/>
-      <w:r>
-        <w:t xml:space="preserve"> </w:t>
-      </w:r>
-      <w:proofErr w:type="spellStart"/>
-      <w:r>
-        <w:t>mogelijk</w:t>
-      </w:r>
-      <w:proofErr w:type="spellEnd"/>
-      <w:r>
-        <w:t xml:space="preserve"> vast te </w:t>
-      </w:r>
-      <w:proofErr w:type="spellStart"/>
-      <w:r>
-        <w:t>leggen</w:t>
-      </w:r>
-      <w:proofErr w:type="spellEnd"/>
-      <w:r>
-        <w:t xml:space="preserve">. </w:t>
-      </w:r>
-      <w:proofErr w:type="spellStart"/>
-      <w:r>
-        <w:t>Dit</w:t>
-      </w:r>
-      <w:proofErr w:type="spellEnd"/>
-      <w:r>
-        <w:t xml:space="preserve"> </w:t>
-      </w:r>
-      <w:proofErr w:type="spellStart"/>
-      <w:r>
-        <w:t>zal</w:t>
-      </w:r>
-      <w:proofErr w:type="spellEnd"/>
-      <w:r>
-        <w:t xml:space="preserve"> </w:t>
-      </w:r>
-      <w:proofErr w:type="spellStart"/>
-      <w:r>
-        <w:t>gebeuren</w:t>
-      </w:r>
-      <w:proofErr w:type="spellEnd"/>
-      <w:r>
-        <w:t xml:space="preserve"> via een </w:t>
-      </w:r>
-      <w:proofErr w:type="spellStart"/>
-      <w:r>
-        <w:t>gedetailleerd</w:t>
-      </w:r>
-      <w:proofErr w:type="spellEnd"/>
-      <w:r>
-        <w:t xml:space="preserve"> </w:t>
-      </w:r>
-      <w:proofErr w:type="spellStart"/>
-      <w:r>
-        <w:t>usecase</w:t>
-      </w:r>
-      <w:proofErr w:type="spellEnd"/>
-      <w:r>
-        <w:t xml:space="preserve">-diagram, </w:t>
-      </w:r>
-      <w:proofErr w:type="spellStart"/>
-      <w:r>
-        <w:t>gevolgd</w:t>
-      </w:r>
-      <w:proofErr w:type="spellEnd"/>
-      <w:r>
-        <w:t xml:space="preserve"> door </w:t>
-      </w:r>
-      <w:proofErr w:type="spellStart"/>
-      <w:r>
-        <w:t>uitgebreide</w:t>
-      </w:r>
-      <w:proofErr w:type="spellEnd"/>
-      <w:r>
-        <w:t xml:space="preserve"> </w:t>
-      </w:r>
-      <w:proofErr w:type="spellStart"/>
-      <w:r>
-        <w:t>beschrijvingen</w:t>
-      </w:r>
-      <w:proofErr w:type="spellEnd"/>
-      <w:r>
-        <w:t xml:space="preserve"> van de </w:t>
-      </w:r>
-      <w:proofErr w:type="spellStart"/>
-      <w:r>
-        <w:t>usecases</w:t>
-      </w:r>
-      <w:proofErr w:type="spellEnd"/>
-      <w:r>
-        <w:t xml:space="preserve">. Elk van deze </w:t>
-      </w:r>
-      <w:proofErr w:type="spellStart"/>
-      <w:r>
-        <w:t>usecases</w:t>
-      </w:r>
-      <w:proofErr w:type="spellEnd"/>
-      <w:r>
-        <w:t xml:space="preserve"> </w:t>
-      </w:r>
-      <w:proofErr w:type="spellStart"/>
-      <w:r>
-        <w:t>zal</w:t>
-      </w:r>
-      <w:proofErr w:type="spellEnd"/>
-      <w:r>
-        <w:t xml:space="preserve"> </w:t>
-      </w:r>
-      <w:proofErr w:type="spellStart"/>
-      <w:r>
-        <w:t>worden</w:t>
-      </w:r>
-      <w:proofErr w:type="spellEnd"/>
-      <w:r>
-        <w:t xml:space="preserve"> </w:t>
-      </w:r>
-      <w:proofErr w:type="spellStart"/>
-      <w:r>
-        <w:t>verduidelijkt</w:t>
-      </w:r>
-      <w:proofErr w:type="spellEnd"/>
-      <w:r>
-        <w:t xml:space="preserve"> met een system sequence diagram om de flow van de </w:t>
-      </w:r>
-      <w:proofErr w:type="spellStart"/>
-      <w:r>
-        <w:t>operaties</w:t>
-      </w:r>
-      <w:proofErr w:type="spellEnd"/>
-      <w:r>
-        <w:t xml:space="preserve"> te </w:t>
-      </w:r>
-      <w:proofErr w:type="spellStart"/>
-      <w:r>
-        <w:t>illustreren</w:t>
-      </w:r>
-      <w:proofErr w:type="spellEnd"/>
-      <w:r>
-        <w:t xml:space="preserve">. Het </w:t>
-      </w:r>
-      <w:proofErr w:type="spellStart"/>
-      <w:r>
-        <w:t>overkoepelende</w:t>
-      </w:r>
-      <w:proofErr w:type="spellEnd"/>
-      <w:r>
-        <w:t xml:space="preserve"> </w:t>
-      </w:r>
-      <w:proofErr w:type="spellStart"/>
-      <w:r>
-        <w:t>doel</w:t>
-      </w:r>
-      <w:proofErr w:type="spellEnd"/>
-      <w:r>
-        <w:t xml:space="preserve"> van </w:t>
-      </w:r>
-      <w:proofErr w:type="spellStart"/>
-      <w:r>
-        <w:t>dit</w:t>
-      </w:r>
-      <w:proofErr w:type="spellEnd"/>
-      <w:r>
-        <w:t xml:space="preserve"> SRS-document is om een </w:t>
-      </w:r>
-      <w:proofErr w:type="spellStart"/>
-      <w:r>
-        <w:t>helder</w:t>
-      </w:r>
-      <w:proofErr w:type="spellEnd"/>
-      <w:r>
-        <w:t xml:space="preserve"> en </w:t>
-      </w:r>
-      <w:proofErr w:type="spellStart"/>
-      <w:r>
-        <w:t>volledig</w:t>
-      </w:r>
-      <w:proofErr w:type="spellEnd"/>
-      <w:r>
-        <w:t xml:space="preserve"> </w:t>
-      </w:r>
-      <w:proofErr w:type="spellStart"/>
-      <w:r>
-        <w:t>beeld</w:t>
-      </w:r>
-      <w:proofErr w:type="spellEnd"/>
-      <w:r>
-        <w:t xml:space="preserve"> te </w:t>
-      </w:r>
-      <w:proofErr w:type="spellStart"/>
-      <w:r>
-        <w:t>schetsen</w:t>
-      </w:r>
-      <w:proofErr w:type="spellEnd"/>
-      <w:r>
-        <w:t xml:space="preserve"> van de </w:t>
-      </w:r>
-      <w:proofErr w:type="spellStart"/>
-      <w:r>
-        <w:t>functionaliteiten</w:t>
-      </w:r>
-      <w:proofErr w:type="spellEnd"/>
-      <w:r>
-        <w:t xml:space="preserve"> die Parola </w:t>
-      </w:r>
-      <w:proofErr w:type="spellStart"/>
-      <w:r>
-        <w:t>zal</w:t>
-      </w:r>
-      <w:proofErr w:type="spellEnd"/>
-      <w:r>
-        <w:t xml:space="preserve"> </w:t>
-      </w:r>
-      <w:proofErr w:type="spellStart"/>
-      <w:r>
-        <w:t>bevatten</w:t>
-      </w:r>
-      <w:proofErr w:type="spellEnd"/>
-      <w:r>
-        <w:t xml:space="preserve"> en hoe </w:t>
-      </w:r>
-      <w:proofErr w:type="spellStart"/>
-      <w:r>
-        <w:t>gebruikers</w:t>
-      </w:r>
-      <w:proofErr w:type="spellEnd"/>
-      <w:r>
-        <w:t xml:space="preserve"> met de </w:t>
-      </w:r>
-      <w:proofErr w:type="spellStart"/>
-      <w:r>
-        <w:t>applicatie</w:t>
-      </w:r>
-      <w:proofErr w:type="spellEnd"/>
-      <w:r>
-        <w:t xml:space="preserve"> </w:t>
-      </w:r>
-      <w:proofErr w:type="spellStart"/>
-      <w:r>
-        <w:t>zullen</w:t>
-      </w:r>
-      <w:proofErr w:type="spellEnd"/>
-      <w:r>
-        <w:t xml:space="preserve"> </w:t>
-      </w:r>
-      <w:proofErr w:type="spellStart"/>
-      <w:r>
-        <w:t>interacteren</w:t>
-      </w:r>
-      <w:proofErr w:type="spellEnd"/>
-      <w:r>
-        <w:t xml:space="preserve">. </w:t>
-      </w:r>
-      <w:proofErr w:type="spellStart"/>
-      <w:r>
-        <w:t>Bestemd</w:t>
-      </w:r>
-      <w:proofErr w:type="spellEnd"/>
-      <w:r>
-        <w:t xml:space="preserve"> voor </w:t>
-      </w:r>
-      <w:proofErr w:type="spellStart"/>
-      <w:r>
-        <w:t>ontwikkelaars</w:t>
-      </w:r>
-      <w:proofErr w:type="spellEnd"/>
-      <w:r>
-        <w:t xml:space="preserve">, testers, </w:t>
-      </w:r>
-      <w:proofErr w:type="spellStart"/>
-      <w:r>
-        <w:t>projectmanagers</w:t>
-      </w:r>
-      <w:proofErr w:type="spellEnd"/>
-      <w:r>
-        <w:t xml:space="preserve"> en </w:t>
-      </w:r>
-      <w:proofErr w:type="spellStart"/>
-      <w:r>
-        <w:t>andere</w:t>
-      </w:r>
-      <w:proofErr w:type="spellEnd"/>
-      <w:r>
-        <w:t xml:space="preserve"> </w:t>
-      </w:r>
-      <w:proofErr w:type="spellStart"/>
-      <w:r>
-        <w:t>belanghebbenden</w:t>
-      </w:r>
-      <w:proofErr w:type="spellEnd"/>
-      <w:r>
-        <w:t xml:space="preserve">, </w:t>
-      </w:r>
-      <w:proofErr w:type="spellStart"/>
-      <w:r>
-        <w:t>biedt</w:t>
-      </w:r>
-      <w:proofErr w:type="spellEnd"/>
-      <w:r>
-        <w:t xml:space="preserve"> </w:t>
-      </w:r>
-      <w:proofErr w:type="spellStart"/>
-      <w:r>
-        <w:t>dit</w:t>
-      </w:r>
-      <w:proofErr w:type="spellEnd"/>
-      <w:r>
-        <w:t xml:space="preserve"> SRS-document </w:t>
-      </w:r>
-      <w:proofErr w:type="spellStart"/>
-      <w:r>
-        <w:t>inzichten</w:t>
-      </w:r>
-      <w:proofErr w:type="spellEnd"/>
-      <w:r>
-        <w:t xml:space="preserve"> en views om alle stakeholders een </w:t>
-      </w:r>
-      <w:proofErr w:type="spellStart"/>
-      <w:r>
-        <w:t>grondig</w:t>
-      </w:r>
-      <w:proofErr w:type="spellEnd"/>
-      <w:r>
-        <w:t xml:space="preserve"> begrip van de </w:t>
-      </w:r>
-      <w:proofErr w:type="spellStart"/>
-      <w:r>
-        <w:t>onderliggende</w:t>
-      </w:r>
-      <w:proofErr w:type="spellEnd"/>
-      <w:r>
-        <w:t xml:space="preserve"> </w:t>
-      </w:r>
-      <w:proofErr w:type="spellStart"/>
-      <w:r>
-        <w:t>architectuur</w:t>
-      </w:r>
-      <w:proofErr w:type="spellEnd"/>
-      <w:r>
-        <w:t xml:space="preserve"> en </w:t>
-      </w:r>
-      <w:proofErr w:type="spellStart"/>
-      <w:r>
-        <w:t>functionaliteiten</w:t>
-      </w:r>
-      <w:proofErr w:type="spellEnd"/>
-      <w:r>
-        <w:t xml:space="preserve"> van Parola te </w:t>
-      </w:r>
-      <w:proofErr w:type="spellStart"/>
-      <w:r>
-        <w:t>geven</w:t>
-      </w:r>
-      <w:proofErr w:type="spellEnd"/>
-      <w:r>
-        <w:t>.</w:t>
+        <w:rPr>
+          <w:lang w:val="nl-NL"/>
+        </w:rPr>
+      </w:pPr>
+      <w:r>
+        <w:rPr>
+          <w:lang w:val="nl-NL"/>
+        </w:rPr>
+        <w:t>Het doel van dit Software Requirement Specification (SRS) document is om de eindgebruikers en het domein van de Parola-applicatie in kaart te brengen en de functionaliteiten van de eindapplicatie zo vroeg mogelijk vast te leggen. Dit zal gebeuren via een gedetailleerd usecase-diagram, gevolgd door uitgebreide beschrijvingen van de usecases. Elk van deze usecases zal worden verduidelijkt met een system sequence diagram om de flow van de operaties te illustreren. Het overkoepelende doel van dit SRS-document is om een helder en volledig beeld te schetsen van de functionaliteiten die Parola zal bevatten en hoe gebruikers met de applicatie zullen interacteren. Bestemd voor ontwikkelaars, testers, projectmanagers en andere belanghebbenden, biedt dit SRS-document inzichten en views om alle stakeholders een grondig begrip van de onderliggende architectuur en functionaliteiten van Parola te geven.</w:t>
       </w:r>
     </w:p>
     <w:p>
@@ -2890,95 +1704,15 @@
       <w:pPr>
         <w:pStyle w:val="NormalWeb"/>
         <w:jc w:val="both"/>
-      </w:pPr>
-      <w:r>
-        <w:t xml:space="preserve">Het </w:t>
-      </w:r>
-      <w:proofErr w:type="spellStart"/>
-      <w:r>
-        <w:t>doel</w:t>
-      </w:r>
-      <w:proofErr w:type="spellEnd"/>
-      <w:r>
-        <w:t xml:space="preserve"> van Definitions, acronyms, and abbreviations is om een ​​</w:t>
-      </w:r>
-      <w:proofErr w:type="spellStart"/>
-      <w:r>
-        <w:t>duidelijke</w:t>
-      </w:r>
-      <w:proofErr w:type="spellEnd"/>
-      <w:r>
-        <w:t xml:space="preserve"> en </w:t>
-      </w:r>
-      <w:proofErr w:type="spellStart"/>
-      <w:r>
-        <w:t>consistente</w:t>
-      </w:r>
-      <w:proofErr w:type="spellEnd"/>
-      <w:r>
-        <w:t xml:space="preserve"> </w:t>
-      </w:r>
-      <w:proofErr w:type="spellStart"/>
-      <w:r>
-        <w:t>terminologie</w:t>
-      </w:r>
-      <w:proofErr w:type="spellEnd"/>
-      <w:r>
-        <w:t xml:space="preserve"> </w:t>
-      </w:r>
-      <w:proofErr w:type="spellStart"/>
-      <w:r>
-        <w:t>aan</w:t>
-      </w:r>
-      <w:proofErr w:type="spellEnd"/>
-      <w:r>
-        <w:t xml:space="preserve"> te </w:t>
-      </w:r>
-      <w:proofErr w:type="spellStart"/>
-      <w:r>
-        <w:t>geven</w:t>
-      </w:r>
-      <w:proofErr w:type="spellEnd"/>
-      <w:r>
-        <w:t xml:space="preserve"> </w:t>
-      </w:r>
-      <w:proofErr w:type="spellStart"/>
-      <w:r>
-        <w:t>binnen</w:t>
-      </w:r>
-      <w:proofErr w:type="spellEnd"/>
-      <w:r>
-        <w:t xml:space="preserve"> </w:t>
-      </w:r>
-      <w:r>
-        <w:t>de casus</w:t>
-      </w:r>
-      <w:r>
-        <w:t xml:space="preserve">, wat </w:t>
-      </w:r>
-      <w:proofErr w:type="spellStart"/>
-      <w:r>
-        <w:t>verwarring</w:t>
-      </w:r>
-      <w:proofErr w:type="spellEnd"/>
-      <w:r>
-        <w:t xml:space="preserve"> en </w:t>
-      </w:r>
-      <w:proofErr w:type="spellStart"/>
-      <w:r>
-        <w:t>misverstanden</w:t>
-      </w:r>
-      <w:proofErr w:type="spellEnd"/>
-      <w:r>
-        <w:t xml:space="preserve"> </w:t>
-      </w:r>
-      <w:proofErr w:type="spellStart"/>
-      <w:r>
-        <w:t>voorkomt</w:t>
-      </w:r>
-      <w:proofErr w:type="spellEnd"/>
-      <w:r>
-        <w:t>.</w:t>
+        <w:rPr>
+          <w:lang w:val="nl-NL"/>
+        </w:rPr>
+      </w:pPr>
+      <w:r>
+        <w:rPr>
+          <w:lang w:val="nl-NL"/>
+        </w:rPr>
+        <w:t>Het doel van Definitions, acronyms, and abbreviations is om een ​​duidelijke en consistente terminologie aan te geven binnen de casus, wat verwarring en misverstanden voorkomt.</w:t>
       </w:r>
     </w:p>
     <w:tbl>
@@ -3352,13 +2086,7 @@
               <w:rPr>
                 <w:rFonts w:eastAsia="Times New Roman"/>
               </w:rPr>
-              <w:t>F</w:t>
-            </w:r>
-            <w:r>
-              <w:rPr>
-                <w:rFonts w:eastAsia="Times New Roman"/>
-              </w:rPr>
-              <w:t>unctional Requirements</w:t>
+              <w:t>Functional Requirements</w:t>
             </w:r>
           </w:p>
         </w:tc>
@@ -3506,7 +2234,6 @@
                 <w:bCs/>
               </w:rPr>
             </w:pPr>
-            <w:proofErr w:type="spellStart"/>
             <w:r>
               <w:rPr>
                 <w:rFonts w:eastAsia="Times New Roman"/>
@@ -3515,7 +2242,6 @@
               </w:rPr>
               <w:t>Omschrijving</w:t>
             </w:r>
-            <w:proofErr w:type="spellEnd"/>
           </w:p>
         </w:tc>
       </w:tr>
@@ -3546,14 +2272,12 @@
                 <w:rFonts w:eastAsia="Times New Roman"/>
               </w:rPr>
             </w:pPr>
-            <w:proofErr w:type="spellStart"/>
             <w:r>
               <w:rPr>
                 <w:rFonts w:eastAsia="Times New Roman"/>
               </w:rPr>
               <w:t>Speler</w:t>
             </w:r>
-            <w:proofErr w:type="spellEnd"/>
           </w:p>
         </w:tc>
         <w:tc>
@@ -3577,69 +2301,15 @@
             <w:pPr>
               <w:rPr>
                 <w:rFonts w:eastAsia="Times New Roman"/>
+                <w:lang w:val="nl-NL"/>
               </w:rPr>
             </w:pPr>
             <w:r>
               <w:rPr>
                 <w:rFonts w:eastAsia="Times New Roman"/>
-              </w:rPr>
-              <w:t xml:space="preserve">Een </w:t>
-            </w:r>
-            <w:proofErr w:type="spellStart"/>
-            <w:r>
-              <w:rPr>
-                <w:rFonts w:eastAsia="Times New Roman"/>
-              </w:rPr>
-              <w:t>individuele</w:t>
-            </w:r>
-            <w:proofErr w:type="spellEnd"/>
-            <w:r>
-              <w:rPr>
-                <w:rFonts w:eastAsia="Times New Roman"/>
-              </w:rPr>
-              <w:t xml:space="preserve"> </w:t>
-            </w:r>
-            <w:proofErr w:type="spellStart"/>
-            <w:r>
-              <w:rPr>
-                <w:rFonts w:eastAsia="Times New Roman"/>
-              </w:rPr>
-              <w:t>gebruiker</w:t>
-            </w:r>
-            <w:proofErr w:type="spellEnd"/>
-            <w:r>
-              <w:rPr>
-                <w:rFonts w:eastAsia="Times New Roman"/>
-              </w:rPr>
-              <w:t xml:space="preserve"> die </w:t>
-            </w:r>
-            <w:proofErr w:type="spellStart"/>
-            <w:r>
-              <w:rPr>
-                <w:rFonts w:eastAsia="Times New Roman"/>
-              </w:rPr>
-              <w:t>deelneemt</w:t>
-            </w:r>
-            <w:proofErr w:type="spellEnd"/>
-            <w:r>
-              <w:rPr>
-                <w:rFonts w:eastAsia="Times New Roman"/>
-              </w:rPr>
-              <w:t xml:space="preserve"> </w:t>
-            </w:r>
-            <w:proofErr w:type="spellStart"/>
-            <w:r>
-              <w:rPr>
-                <w:rFonts w:eastAsia="Times New Roman"/>
-              </w:rPr>
-              <w:t>aan</w:t>
-            </w:r>
-            <w:proofErr w:type="spellEnd"/>
-            <w:r>
-              <w:rPr>
-                <w:rFonts w:eastAsia="Times New Roman"/>
-              </w:rPr>
-              <w:t xml:space="preserve"> de quiz.</w:t>
+                <w:lang w:val="nl-NL"/>
+              </w:rPr>
+              <w:t>Een individuele gebruiker die deelneemt aan de quiz.</w:t>
             </w:r>
           </w:p>
         </w:tc>
@@ -3672,19 +2342,11 @@
                 <w:rFonts w:eastAsia="Times New Roman"/>
               </w:rPr>
             </w:pPr>
-            <w:proofErr w:type="spellStart"/>
             <w:r>
               <w:rPr>
                 <w:rFonts w:eastAsia="Times New Roman"/>
               </w:rPr>
-              <w:t>Medewerker</w:t>
-            </w:r>
-            <w:proofErr w:type="spellEnd"/>
-            <w:r>
-              <w:rPr>
-                <w:rFonts w:eastAsia="Times New Roman"/>
-              </w:rPr>
-              <w:t xml:space="preserve"> van MEC Games</w:t>
+              <w:t>Medewerker van MEC Games</w:t>
             </w:r>
           </w:p>
         </w:tc>
@@ -3710,92 +2372,16 @@
             <w:pPr>
               <w:rPr>
                 <w:rFonts w:eastAsia="Times New Roman"/>
+                <w:lang w:val="nl-NL"/>
               </w:rPr>
             </w:pPr>
             <w:r>
               <w:rPr>
                 <w:rFonts w:eastAsia="Times New Roman"/>
-              </w:rPr>
-              <w:t xml:space="preserve">Een </w:t>
+                <w:lang w:val="nl-NL"/>
+              </w:rPr>
+              <w:t>Een medewerker (of administrator) die verantwoordelijk is voor het beheren van de vragenlijst binnen de Parola-applicatie</w:t>
             </w:r>
-            <w:proofErr w:type="spellStart"/>
-            <w:r>
-              <w:rPr>
-                <w:rFonts w:eastAsia="Times New Roman"/>
-              </w:rPr>
-              <w:t>medewerker</w:t>
-            </w:r>
-            <w:proofErr w:type="spellEnd"/>
-            <w:r>
-              <w:rPr>
-                <w:rFonts w:eastAsia="Times New Roman"/>
-              </w:rPr>
-              <w:t xml:space="preserve"> (of administrator) die </w:t>
-            </w:r>
-            <w:proofErr w:type="spellStart"/>
-            <w:r>
-              <w:rPr>
-                <w:rFonts w:eastAsia="Times New Roman"/>
-              </w:rPr>
-              <w:t>verantwoordelijk</w:t>
-            </w:r>
-            <w:proofErr w:type="spellEnd"/>
-            <w:r>
-              <w:rPr>
-                <w:rFonts w:eastAsia="Times New Roman"/>
-              </w:rPr>
-              <w:t xml:space="preserve"> is voor het </w:t>
-            </w:r>
-            <w:proofErr w:type="spellStart"/>
-            <w:r>
-              <w:rPr>
-                <w:rFonts w:eastAsia="Times New Roman"/>
-              </w:rPr>
-              <w:t>beheren</w:t>
-            </w:r>
-            <w:proofErr w:type="spellEnd"/>
-            <w:r>
-              <w:rPr>
-                <w:rFonts w:eastAsia="Times New Roman"/>
-              </w:rPr>
-              <w:t xml:space="preserve"> van de </w:t>
-            </w:r>
-            <w:proofErr w:type="spellStart"/>
-            <w:r>
-              <w:rPr>
-                <w:rFonts w:eastAsia="Times New Roman"/>
-              </w:rPr>
-              <w:t>vragenlijst</w:t>
-            </w:r>
-            <w:proofErr w:type="spellEnd"/>
-            <w:r>
-              <w:rPr>
-                <w:rFonts w:eastAsia="Times New Roman"/>
-              </w:rPr>
-              <w:t xml:space="preserve"> </w:t>
-            </w:r>
-            <w:proofErr w:type="spellStart"/>
-            <w:r>
-              <w:rPr>
-                <w:rFonts w:eastAsia="Times New Roman"/>
-              </w:rPr>
-              <w:t>binnen</w:t>
-            </w:r>
-            <w:proofErr w:type="spellEnd"/>
-            <w:r>
-              <w:rPr>
-                <w:rFonts w:eastAsia="Times New Roman"/>
-              </w:rPr>
-              <w:t xml:space="preserve"> de Parola-</w:t>
-            </w:r>
-            <w:proofErr w:type="spellStart"/>
-            <w:r>
-              <w:rPr>
-                <w:rFonts w:eastAsia="Times New Roman"/>
-              </w:rPr>
-              <w:t>applicatie</w:t>
-            </w:r>
-            <w:proofErr w:type="spellEnd"/>
           </w:p>
         </w:tc>
       </w:tr>
@@ -3827,21 +2413,12 @@
                 <w:rFonts w:eastAsia="Times New Roman"/>
               </w:rPr>
             </w:pPr>
-            <w:proofErr w:type="spellStart"/>
             <w:r>
               <w:rPr>
                 <w:rFonts w:eastAsia="Times New Roman"/>
                 <w:color w:val="172B4D"/>
               </w:rPr>
-              <w:t>Externe</w:t>
-            </w:r>
-            <w:proofErr w:type="spellEnd"/>
-            <w:r>
-              <w:rPr>
-                <w:rFonts w:eastAsia="Times New Roman"/>
-                <w:color w:val="172B4D"/>
-              </w:rPr>
-              <w:t xml:space="preserve"> Software Library</w:t>
+              <w:t>Externe Software Library</w:t>
             </w:r>
           </w:p>
         </w:tc>
@@ -3867,131 +2444,22 @@
             <w:pPr>
               <w:rPr>
                 <w:rFonts w:eastAsia="Times New Roman"/>
+                <w:lang w:val="nl-NL"/>
               </w:rPr>
             </w:pPr>
             <w:r>
               <w:rPr>
                 <w:rFonts w:eastAsia="Times New Roman"/>
+                <w:lang w:val="nl-NL"/>
               </w:rPr>
               <w:t xml:space="preserve">Een </w:t>
             </w:r>
-            <w:proofErr w:type="spellStart"/>
             <w:r>
               <w:rPr>
                 <w:rFonts w:eastAsia="Times New Roman"/>
-              </w:rPr>
-              <w:t>dat</w:t>
-            </w:r>
-            <w:proofErr w:type="spellEnd"/>
-            <w:r>
-              <w:rPr>
-                <w:rFonts w:eastAsia="Times New Roman"/>
-              </w:rPr>
-              <w:t xml:space="preserve"> door de Parola-</w:t>
-            </w:r>
-            <w:proofErr w:type="spellStart"/>
-            <w:r>
-              <w:rPr>
-                <w:rFonts w:eastAsia="Times New Roman"/>
-              </w:rPr>
-              <w:t>applicatie</w:t>
-            </w:r>
-            <w:proofErr w:type="spellEnd"/>
-            <w:r>
-              <w:rPr>
-                <w:rFonts w:eastAsia="Times New Roman"/>
-              </w:rPr>
-              <w:t xml:space="preserve"> </w:t>
-            </w:r>
-            <w:proofErr w:type="spellStart"/>
-            <w:r>
-              <w:rPr>
-                <w:rFonts w:eastAsia="Times New Roman"/>
-              </w:rPr>
-              <w:t>wordt</w:t>
-            </w:r>
-            <w:proofErr w:type="spellEnd"/>
-            <w:r>
-              <w:rPr>
-                <w:rFonts w:eastAsia="Times New Roman"/>
-              </w:rPr>
-              <w:t xml:space="preserve"> </w:t>
-            </w:r>
-            <w:proofErr w:type="spellStart"/>
-            <w:r>
-              <w:rPr>
-                <w:rFonts w:eastAsia="Times New Roman"/>
-              </w:rPr>
-              <w:t>gebruikt</w:t>
-            </w:r>
-            <w:proofErr w:type="spellEnd"/>
-            <w:r>
-              <w:rPr>
-                <w:rFonts w:eastAsia="Times New Roman"/>
-              </w:rPr>
-              <w:t xml:space="preserve"> om</w:t>
-            </w:r>
-            <w:r>
-              <w:rPr>
-                <w:rFonts w:eastAsia="Times New Roman"/>
-              </w:rPr>
-              <w:t xml:space="preserve"> het </w:t>
-            </w:r>
-            <w:proofErr w:type="spellStart"/>
-            <w:r>
-              <w:rPr>
-                <w:rFonts w:eastAsia="Times New Roman"/>
-              </w:rPr>
-              <w:t>eind</w:t>
-            </w:r>
-            <w:proofErr w:type="spellEnd"/>
-            <w:r>
-              <w:rPr>
-                <w:rFonts w:eastAsia="Times New Roman"/>
-              </w:rPr>
-              <w:t xml:space="preserve"> </w:t>
-            </w:r>
-            <w:proofErr w:type="spellStart"/>
-            <w:r>
-              <w:rPr>
-                <w:rFonts w:eastAsia="Times New Roman"/>
-              </w:rPr>
-              <w:t>ingevoerde</w:t>
-            </w:r>
-            <w:proofErr w:type="spellEnd"/>
-            <w:r>
-              <w:rPr>
-                <w:rFonts w:eastAsia="Times New Roman"/>
-              </w:rPr>
-              <w:t xml:space="preserve"> </w:t>
-            </w:r>
-            <w:proofErr w:type="spellStart"/>
-            <w:r>
-              <w:rPr>
-                <w:rFonts w:eastAsia="Times New Roman"/>
-              </w:rPr>
-              <w:t>woord</w:t>
-            </w:r>
-            <w:proofErr w:type="spellEnd"/>
-            <w:r>
-              <w:rPr>
-                <w:rFonts w:eastAsia="Times New Roman"/>
-              </w:rPr>
-              <w:t xml:space="preserve"> te </w:t>
-            </w:r>
-            <w:proofErr w:type="spellStart"/>
-            <w:r>
-              <w:rPr>
-                <w:rFonts w:eastAsia="Times New Roman"/>
-              </w:rPr>
-              <w:t>controlleren</w:t>
-            </w:r>
-            <w:proofErr w:type="spellEnd"/>
-            <w:r>
-              <w:rPr>
-                <w:rFonts w:eastAsia="Times New Roman"/>
-              </w:rPr>
-              <w:t>.</w:t>
+                <w:lang w:val="nl-NL"/>
+              </w:rPr>
+              <w:t>dat door de Parola-applicatie wordt gebruikt om het eind ingevoerde woord te controlleren.</w:t>
             </w:r>
           </w:p>
         </w:tc>
@@ -4024,7 +2492,6 @@
                 <w:color w:val="172B4D"/>
               </w:rPr>
             </w:pPr>
-            <w:proofErr w:type="spellStart"/>
             <w:r>
               <w:rPr>
                 <w:rFonts w:eastAsia="Times New Roman"/>
@@ -4033,7 +2500,6 @@
               <w:lastRenderedPageBreak/>
               <w:t>Betaalsysteem</w:t>
             </w:r>
-            <w:proofErr w:type="spellEnd"/>
           </w:p>
         </w:tc>
         <w:tc>
@@ -4057,108 +2523,16 @@
             <w:pPr>
               <w:rPr>
                 <w:rFonts w:eastAsia="Times New Roman"/>
+                <w:lang w:val="nl-NL"/>
               </w:rPr>
             </w:pPr>
             <w:r>
               <w:rPr>
                 <w:rFonts w:eastAsia="Times New Roman"/>
-              </w:rPr>
-              <w:t xml:space="preserve">Een extern </w:t>
+                <w:lang w:val="nl-NL"/>
+              </w:rPr>
+              <w:t>Een extern systeem waarmee gebruikers credits kunnen kopen voor het quiz-spel</w:t>
             </w:r>
-            <w:proofErr w:type="spellStart"/>
-            <w:r>
-              <w:rPr>
-                <w:rFonts w:eastAsia="Times New Roman"/>
-              </w:rPr>
-              <w:t>systeem</w:t>
-            </w:r>
-            <w:proofErr w:type="spellEnd"/>
-            <w:r>
-              <w:rPr>
-                <w:rFonts w:eastAsia="Times New Roman"/>
-              </w:rPr>
-              <w:t xml:space="preserve"> </w:t>
-            </w:r>
-            <w:proofErr w:type="spellStart"/>
-            <w:r>
-              <w:rPr>
-                <w:rFonts w:eastAsia="Times New Roman"/>
-              </w:rPr>
-              <w:t>waarmee</w:t>
-            </w:r>
-            <w:proofErr w:type="spellEnd"/>
-            <w:r>
-              <w:rPr>
-                <w:rFonts w:eastAsia="Times New Roman"/>
-              </w:rPr>
-              <w:t xml:space="preserve"> </w:t>
-            </w:r>
-            <w:proofErr w:type="spellStart"/>
-            <w:r>
-              <w:rPr>
-                <w:rFonts w:eastAsia="Times New Roman"/>
-              </w:rPr>
-              <w:t>gebruikers</w:t>
-            </w:r>
-            <w:proofErr w:type="spellEnd"/>
-            <w:r>
-              <w:rPr>
-                <w:rFonts w:eastAsia="Times New Roman"/>
-              </w:rPr>
-              <w:t xml:space="preserve"> credits</w:t>
-            </w:r>
-            <w:r>
-              <w:rPr>
-                <w:rFonts w:eastAsia="Times New Roman"/>
-              </w:rPr>
-              <w:t xml:space="preserve"> </w:t>
-            </w:r>
-            <w:r>
-              <w:rPr>
-                <w:rFonts w:eastAsia="Times New Roman"/>
-              </w:rPr>
-              <w:t xml:space="preserve">kunnen </w:t>
-            </w:r>
-            <w:proofErr w:type="spellStart"/>
-            <w:r>
-              <w:rPr>
-                <w:rFonts w:eastAsia="Times New Roman"/>
-              </w:rPr>
-              <w:t>kopen</w:t>
-            </w:r>
-            <w:proofErr w:type="spellEnd"/>
-            <w:r>
-              <w:rPr>
-                <w:rFonts w:eastAsia="Times New Roman"/>
-              </w:rPr>
-              <w:t xml:space="preserve"> voor </w:t>
-            </w:r>
-            <w:r>
-              <w:rPr>
-                <w:rFonts w:eastAsia="Times New Roman"/>
-              </w:rPr>
-              <w:t>het</w:t>
-            </w:r>
-            <w:r>
-              <w:rPr>
-                <w:rFonts w:eastAsia="Times New Roman"/>
-              </w:rPr>
-              <w:t xml:space="preserve"> quiz</w:t>
-            </w:r>
-            <w:r>
-              <w:rPr>
-                <w:rFonts w:eastAsia="Times New Roman"/>
-              </w:rPr>
-              <w:t>-</w:t>
-            </w:r>
-            <w:proofErr w:type="spellStart"/>
-            <w:r>
-              <w:rPr>
-                <w:rFonts w:eastAsia="Times New Roman"/>
-              </w:rPr>
-              <w:t>spel</w:t>
-            </w:r>
-            <w:proofErr w:type="spellEnd"/>
           </w:p>
         </w:tc>
       </w:tr>
@@ -4175,19 +2549,7 @@
         <w:rPr>
           <w:color w:val="5E6C84"/>
         </w:rPr>
-        <w:t xml:space="preserve">Tabel </w:t>
-      </w:r>
-      <w:r>
-        <w:rPr>
-          <w:color w:val="5E6C84"/>
-        </w:rPr>
-        <w:t>2</w:t>
-      </w:r>
-      <w:r>
-        <w:rPr>
-          <w:color w:val="5E6C84"/>
-        </w:rPr>
-        <w:t>: </w:t>
+        <w:t>Tabel 2: </w:t>
       </w:r>
       <w:r>
         <w:t>User Classes and Characteristics</w:t>
@@ -4235,181 +2597,15 @@
         <w:jc w:val="both"/>
         <w:rPr>
           <w:iCs/>
+          <w:lang w:val="nl-NL"/>
         </w:rPr>
       </w:pPr>
       <w:r>
         <w:rPr>
           <w:iCs/>
-        </w:rPr>
-        <w:t xml:space="preserve">Deze </w:t>
-      </w:r>
-      <w:proofErr w:type="spellStart"/>
-      <w:r>
-        <w:rPr>
-          <w:iCs/>
-        </w:rPr>
-        <w:t>quizapplicatie</w:t>
-      </w:r>
-      <w:proofErr w:type="spellEnd"/>
-      <w:r>
-        <w:rPr>
-          <w:iCs/>
-        </w:rPr>
-        <w:t xml:space="preserve"> is </w:t>
-      </w:r>
-      <w:proofErr w:type="spellStart"/>
-      <w:r>
-        <w:rPr>
-          <w:iCs/>
-        </w:rPr>
-        <w:t>bedoeld</w:t>
-      </w:r>
-      <w:proofErr w:type="spellEnd"/>
-      <w:r>
-        <w:rPr>
-          <w:iCs/>
-        </w:rPr>
-        <w:t xml:space="preserve"> voor </w:t>
-      </w:r>
-      <w:proofErr w:type="spellStart"/>
-      <w:r>
-        <w:rPr>
-          <w:iCs/>
-        </w:rPr>
-        <w:t>gebruik</w:t>
-      </w:r>
-      <w:proofErr w:type="spellEnd"/>
-      <w:r>
-        <w:rPr>
-          <w:iCs/>
-        </w:rPr>
-        <w:t xml:space="preserve"> op een </w:t>
-      </w:r>
-      <w:proofErr w:type="spellStart"/>
-      <w:r>
-        <w:rPr>
-          <w:iCs/>
-        </w:rPr>
-        <w:t>standaard</w:t>
-      </w:r>
-      <w:proofErr w:type="spellEnd"/>
-      <w:r>
-        <w:rPr>
-          <w:iCs/>
-        </w:rPr>
-        <w:t xml:space="preserve"> pc of laptop. Parola </w:t>
-      </w:r>
-      <w:proofErr w:type="spellStart"/>
-      <w:r>
-        <w:rPr>
-          <w:iCs/>
-        </w:rPr>
-        <w:t>werkt</w:t>
-      </w:r>
-      <w:proofErr w:type="spellEnd"/>
-      <w:r>
-        <w:rPr>
-          <w:iCs/>
-        </w:rPr>
-        <w:t xml:space="preserve"> op Windows, MacOS en Linux. Parola </w:t>
-      </w:r>
-      <w:proofErr w:type="spellStart"/>
-      <w:r>
-        <w:rPr>
-          <w:iCs/>
-        </w:rPr>
-        <w:t>werkt</w:t>
-      </w:r>
-      <w:proofErr w:type="spellEnd"/>
-      <w:r>
-        <w:rPr>
-          <w:iCs/>
-        </w:rPr>
-        <w:t xml:space="preserve"> </w:t>
-      </w:r>
-      <w:proofErr w:type="spellStart"/>
-      <w:r>
-        <w:rPr>
-          <w:iCs/>
-        </w:rPr>
-        <w:t>soepel</w:t>
-      </w:r>
-      <w:proofErr w:type="spellEnd"/>
-      <w:r>
-        <w:rPr>
-          <w:iCs/>
-        </w:rPr>
-        <w:t xml:space="preserve">. De </w:t>
-      </w:r>
-      <w:proofErr w:type="spellStart"/>
-      <w:r>
-        <w:rPr>
-          <w:iCs/>
-        </w:rPr>
-        <w:t>enige</w:t>
-      </w:r>
-      <w:proofErr w:type="spellEnd"/>
-      <w:r>
-        <w:rPr>
-          <w:iCs/>
-        </w:rPr>
-        <w:t xml:space="preserve"> </w:t>
-      </w:r>
-      <w:proofErr w:type="spellStart"/>
-      <w:r>
-        <w:rPr>
-          <w:iCs/>
-        </w:rPr>
-        <w:t>vereiste</w:t>
-      </w:r>
-      <w:proofErr w:type="spellEnd"/>
-      <w:r>
-        <w:rPr>
-          <w:iCs/>
-        </w:rPr>
-        <w:t xml:space="preserve"> is </w:t>
-      </w:r>
-      <w:proofErr w:type="spellStart"/>
-      <w:r>
-        <w:rPr>
-          <w:iCs/>
-        </w:rPr>
-        <w:t>dat</w:t>
-      </w:r>
-      <w:proofErr w:type="spellEnd"/>
-      <w:r>
-        <w:rPr>
-          <w:iCs/>
-        </w:rPr>
-        <w:t xml:space="preserve"> Java, met name </w:t>
-      </w:r>
-      <w:proofErr w:type="spellStart"/>
-      <w:r>
-        <w:rPr>
-          <w:iCs/>
-        </w:rPr>
-        <w:t>versie</w:t>
-      </w:r>
-      <w:proofErr w:type="spellEnd"/>
-      <w:r>
-        <w:rPr>
-          <w:iCs/>
-        </w:rPr>
-        <w:t xml:space="preserve"> 17 of </w:t>
-      </w:r>
-      <w:proofErr w:type="spellStart"/>
-      <w:r>
-        <w:rPr>
-          <w:iCs/>
-        </w:rPr>
-        <w:t>nieuwer</w:t>
-      </w:r>
-      <w:proofErr w:type="spellEnd"/>
-      <w:r>
-        <w:rPr>
-          <w:iCs/>
-        </w:rPr>
-        <w:t>.</w:t>
+          <w:lang w:val="nl-NL"/>
+        </w:rPr>
+        <w:t>Deze quizapplicatie is bedoeld voor gebruik op een standaard pc of laptop. Parola werkt op Windows, MacOS en Linux. Parola werkt soepel. De enige vereiste is dat Java, met name versie 17 of nieuwer.</w:t>
       </w:r>
     </w:p>
     <w:p>
@@ -4436,21 +2632,7 @@
         <w:rPr>
           <w:i/>
         </w:rPr>
-        <w:t xml:space="preserve">&lt;Describe any items or issues that will limit the options available to the developers. These might </w:t>
-      </w:r>
-      <w:proofErr w:type="gramStart"/>
-      <w:r>
-        <w:rPr>
-          <w:i/>
-        </w:rPr>
-        <w:t>include:</w:t>
-      </w:r>
-      <w:proofErr w:type="gramEnd"/>
-      <w:r>
-        <w:rPr>
-          <w:i/>
-        </w:rPr>
-        <w:t xml:space="preserve"> hardware</w:t>
+        <w:t>&lt;Describe any items or issues that will limit the options available to the developers. These might include: hardware</w:t>
       </w:r>
       <w:r>
         <w:rPr>
@@ -4524,260 +2706,222 @@
         <w:rPr>
           <w:i/>
         </w:rPr>
-        <w:t xml:space="preserve">&lt;Summarize the major functions the product must perform or must let the user perform. Details will be provided in Section 3, so only a </w:t>
-      </w:r>
-      <w:proofErr w:type="gramStart"/>
+        <w:t>&lt;Summarize the major functions the product must perform or must let the user perform. Details will be provided in Section 3, so only a high level summary</w:t>
+      </w:r>
       <w:r>
         <w:rPr>
           <w:i/>
         </w:rPr>
-        <w:t>high level</w:t>
-      </w:r>
-      <w:proofErr w:type="gramEnd"/>
+        <w:t xml:space="preserve"> </w:t>
+      </w:r>
       <w:r>
         <w:rPr>
           <w:i/>
         </w:rPr>
-        <w:t xml:space="preserve"> summary</w:t>
+        <w:t xml:space="preserve">is needed here. </w:t>
       </w:r>
       <w:r>
         <w:rPr>
           <w:i/>
         </w:rPr>
+        <w:t xml:space="preserve">In most cases, this section will </w:t>
+      </w:r>
+      <w:r>
+        <w:rPr>
+          <w:i/>
+        </w:rPr>
+        <w:t xml:space="preserve">primarily </w:t>
+      </w:r>
+      <w:r>
+        <w:rPr>
+          <w:i/>
+        </w:rPr>
+        <w:t>contain a use case diagram and brief use case descriptions</w:t>
+      </w:r>
+      <w:r>
+        <w:rPr>
+          <w:i/>
+        </w:rPr>
         <w:t xml:space="preserve"> </w:t>
       </w:r>
       <w:r>
         <w:rPr>
           <w:i/>
         </w:rPr>
-        <w:t xml:space="preserve">is needed here. </w:t>
-      </w:r>
-      <w:r>
+        <w:t>&gt;</w:t>
+      </w:r>
+    </w:p>
+    <w:p>
+      <w:pPr>
+        <w:pStyle w:val="Heading1"/>
         <w:rPr>
           <w:i/>
         </w:rPr>
-        <w:t xml:space="preserve">In most cases, this section will </w:t>
-      </w:r>
+      </w:pPr>
+      <w:bookmarkStart w:id="16" w:name="_Toc336096355"/>
       <w:r>
         <w:rPr>
           <w:i/>
         </w:rPr>
-        <w:t xml:space="preserve">primarily </w:t>
-      </w:r>
-      <w:r>
+        <w:t>Domain Model</w:t>
+      </w:r>
+      <w:bookmarkEnd w:id="16"/>
+    </w:p>
+    <w:p>
+      <w:r>
+        <w:t xml:space="preserve">&lt;Provide a diagram showing important real-situation conceptual classes in the application domain. </w:t>
+      </w:r>
+      <w:r>
+        <w:t>Do NOT include software classes. Describe each of the conceptual classes in a glossary.</w:t>
+      </w:r>
+      <w:r>
+        <w:t>&gt;</w:t>
+      </w:r>
+    </w:p>
+    <w:p>
+      <w:pPr>
+        <w:pStyle w:val="Heading1"/>
         <w:rPr>
           <w:i/>
         </w:rPr>
-        <w:t>contain a use case diagram and brief use case descriptions</w:t>
-      </w:r>
-      <w:r>
+      </w:pPr>
+      <w:bookmarkStart w:id="17" w:name="_Toc336096356"/>
+      <w:r>
+        <w:t>Use-case Descriptions</w:t>
+      </w:r>
+      <w:bookmarkEnd w:id="17"/>
+    </w:p>
+    <w:p>
+      <w:pPr>
         <w:rPr>
           <w:i/>
         </w:rPr>
-        <w:t xml:space="preserve"> </w:t>
-      </w:r>
-      <w:r>
+      </w:pPr>
+    </w:p>
+    <w:p>
+      <w:pPr>
         <w:rPr>
           <w:i/>
         </w:rPr>
+      </w:pPr>
+      <w:r>
+        <w:rPr>
+          <w:i/>
+        </w:rPr>
+        <w:t xml:space="preserve">&lt;In this section, each use-case is described in detail, optionally accompanied by a system sequence diagram (SSD) and operation contracts. Make sure that the use </w:t>
+      </w:r>
+      <w:r>
+        <w:rPr>
+          <w:i/>
+        </w:rPr>
+        <w:t>case descriptions</w:t>
+      </w:r>
+      <w:r>
+        <w:rPr>
+          <w:i/>
+        </w:rPr>
+        <w:t xml:space="preserve"> are consistent with the domain model and the use case diagram from Section </w:t>
+      </w:r>
+      <w:r>
+        <w:rPr>
+          <w:i/>
+        </w:rPr>
+        <w:fldChar w:fldCharType="begin"/>
+      </w:r>
+      <w:r>
+        <w:rPr>
+          <w:i/>
+        </w:rPr>
+        <w:instrText xml:space="preserve"> REF _Ref336093627 \r \h </w:instrText>
+      </w:r>
+      <w:r>
+        <w:rPr>
+          <w:i/>
+        </w:rPr>
+      </w:r>
+      <w:r>
+        <w:rPr>
+          <w:i/>
+        </w:rPr>
+        <w:fldChar w:fldCharType="separate"/>
+      </w:r>
+      <w:r>
+        <w:rPr>
+          <w:i/>
+        </w:rPr>
+        <w:t>1.</w:t>
+      </w:r>
+      <w:r>
+        <w:rPr>
+          <w:i/>
+        </w:rPr>
+        <w:t>5</w:t>
+      </w:r>
+      <w:r>
+        <w:rPr>
+          <w:i/>
+        </w:rPr>
+        <w:fldChar w:fldCharType="end"/>
+      </w:r>
+      <w:r>
+        <w:rPr>
+          <w:i/>
+        </w:rPr>
         <w:t>&gt;</w:t>
       </w:r>
     </w:p>
     <w:p>
       <w:pPr>
-        <w:pStyle w:val="Heading1"/>
+        <w:pStyle w:val="Heading2"/>
+      </w:pPr>
+      <w:bookmarkStart w:id="18" w:name="_Toc336096357"/>
+      <w:r>
+        <w:t>Use case 1</w:t>
+      </w:r>
+      <w:bookmarkEnd w:id="18"/>
+    </w:p>
+    <w:p>
+      <w:r>
+        <w:t>&lt;Don’t really say “</w:t>
+      </w:r>
+      <w:r>
+        <w:t>Use case</w:t>
+      </w:r>
+      <w:r>
+        <w:t xml:space="preserve"> 1.” State the </w:t>
+      </w:r>
+      <w:r>
+        <w:t>use-case</w:t>
+      </w:r>
+      <w:r>
+        <w:t xml:space="preserve"> name in</w:t>
+      </w:r>
+      <w:r>
+        <w:t>stead</w:t>
+      </w:r>
+      <w:r>
+        <w:t>.&gt;</w:t>
+      </w:r>
+    </w:p>
+    <w:p>
+      <w:pPr>
+        <w:pStyle w:val="Heading3"/>
+      </w:pPr>
+      <w:bookmarkStart w:id="19" w:name="_Toc336096358"/>
+      <w:r>
+        <w:t>Fully-dressed use case</w:t>
+      </w:r>
+      <w:r>
+        <w:t xml:space="preserve"> description</w:t>
+      </w:r>
+      <w:bookmarkEnd w:id="19"/>
+    </w:p>
+    <w:p>
+      <w:r>
         <w:rPr>
           <w:i/>
         </w:rPr>
-      </w:pPr>
-      <w:bookmarkStart w:id="16" w:name="_Toc336096355"/>
-      <w:r>
-        <w:rPr>
-          <w:i/>
-        </w:rPr>
-        <w:t>Domain Model</w:t>
-      </w:r>
-      <w:bookmarkEnd w:id="16"/>
-    </w:p>
-    <w:p>
-      <w:r>
-        <w:t xml:space="preserve">&lt;Provide a diagram showing important real-situation conceptual classes in the application domain. </w:t>
-      </w:r>
-      <w:r>
-        <w:t>Do NOT include software classes. Describe each of the conceptual classes in a glossary.</w:t>
-      </w:r>
-      <w:r>
-        <w:t>&gt;</w:t>
-      </w:r>
-    </w:p>
-    <w:p>
-      <w:pPr>
-        <w:pStyle w:val="Heading1"/>
-        <w:rPr>
-          <w:i/>
-        </w:rPr>
-      </w:pPr>
-      <w:bookmarkStart w:id="17" w:name="_Toc336096356"/>
-      <w:r>
-        <w:t>Use-case Descriptions</w:t>
-      </w:r>
-      <w:bookmarkEnd w:id="17"/>
-    </w:p>
-    <w:p>
-      <w:pPr>
-        <w:rPr>
-          <w:i/>
-        </w:rPr>
-      </w:pPr>
-    </w:p>
-    <w:p>
-      <w:pPr>
-        <w:rPr>
-          <w:i/>
-        </w:rPr>
-      </w:pPr>
-      <w:r>
-        <w:rPr>
-          <w:i/>
-        </w:rPr>
-        <w:t xml:space="preserve">&lt;In this section, each use-case is described in detail, optionally accompanied by a system sequence diagram (SSD) and operation contracts. Make sure that the use </w:t>
-      </w:r>
-      <w:r>
-        <w:rPr>
-          <w:i/>
-        </w:rPr>
-        <w:t>case descriptions</w:t>
-      </w:r>
-      <w:r>
-        <w:rPr>
-          <w:i/>
-        </w:rPr>
-        <w:t xml:space="preserve"> are consistent with the domain model and the use case diagram from Section </w:t>
-      </w:r>
-      <w:r>
-        <w:rPr>
-          <w:i/>
-        </w:rPr>
-        <w:fldChar w:fldCharType="begin"/>
-      </w:r>
-      <w:r>
-        <w:rPr>
-          <w:i/>
-        </w:rPr>
-        <w:instrText xml:space="preserve"> REF _Ref336093627 \r \h </w:instrText>
-      </w:r>
-      <w:r>
-        <w:rPr>
-          <w:i/>
-        </w:rPr>
-      </w:r>
-      <w:r>
-        <w:rPr>
-          <w:i/>
-        </w:rPr>
-        <w:fldChar w:fldCharType="separate"/>
-      </w:r>
-      <w:r>
-        <w:rPr>
-          <w:i/>
-        </w:rPr>
-        <w:t>1.</w:t>
-      </w:r>
-      <w:r>
-        <w:rPr>
-          <w:i/>
-        </w:rPr>
-        <w:t>5</w:t>
-      </w:r>
-      <w:r>
-        <w:rPr>
-          <w:i/>
-        </w:rPr>
-        <w:fldChar w:fldCharType="end"/>
-      </w:r>
-      <w:r>
-        <w:rPr>
-          <w:i/>
-        </w:rPr>
-        <w:t>&gt;</w:t>
-      </w:r>
-    </w:p>
-    <w:p>
-      <w:pPr>
-        <w:pStyle w:val="Heading2"/>
-      </w:pPr>
-      <w:bookmarkStart w:id="18" w:name="_Toc336096357"/>
-      <w:r>
-        <w:t xml:space="preserve">Use case </w:t>
-      </w:r>
-      <w:proofErr w:type="gramStart"/>
-      <w:r>
-        <w:t>1</w:t>
-      </w:r>
-      <w:bookmarkEnd w:id="18"/>
-      <w:proofErr w:type="gramEnd"/>
-    </w:p>
-    <w:p>
-      <w:r>
-        <w:t>&lt;Don’t really say “</w:t>
-      </w:r>
-      <w:r>
-        <w:t>Use case</w:t>
-      </w:r>
-      <w:r>
-        <w:t xml:space="preserve"> 1.” State the </w:t>
-      </w:r>
-      <w:r>
-        <w:t>use-case</w:t>
-      </w:r>
-      <w:r>
-        <w:t xml:space="preserve"> name in</w:t>
-      </w:r>
-      <w:r>
-        <w:t>stead</w:t>
-      </w:r>
-      <w:r>
-        <w:t>.&gt;</w:t>
-      </w:r>
-    </w:p>
-    <w:p>
-      <w:pPr>
-        <w:pStyle w:val="Heading3"/>
-      </w:pPr>
-      <w:bookmarkStart w:id="19" w:name="_Toc336096358"/>
-      <w:proofErr w:type="gramStart"/>
-      <w:r>
-        <w:t>Fully-dressed</w:t>
-      </w:r>
-      <w:proofErr w:type="gramEnd"/>
-      <w:r>
-        <w:t xml:space="preserve"> use case</w:t>
-      </w:r>
-      <w:r>
-        <w:t xml:space="preserve"> description</w:t>
-      </w:r>
-      <w:bookmarkEnd w:id="19"/>
-    </w:p>
-    <w:p>
-      <w:r>
-        <w:rPr>
-          <w:i/>
-        </w:rPr>
-        <w:t xml:space="preserve">&lt;Provide a </w:t>
-      </w:r>
-      <w:proofErr w:type="gramStart"/>
-      <w:r>
-        <w:rPr>
-          <w:i/>
-        </w:rPr>
-        <w:t>fully-dressed</w:t>
-      </w:r>
-      <w:proofErr w:type="gramEnd"/>
-      <w:r>
-        <w:rPr>
-          <w:i/>
-        </w:rPr>
-        <w:t xml:space="preserve"> use-case description in the format you know from the OOAD course&gt;</w:t>
+        <w:t>&lt;Provide a fully-dressed use-case description in the format you know from the OOAD course&gt;</w:t>
       </w:r>
     </w:p>
     <w:p>
@@ -4823,15 +2967,7 @@
       </w:pPr>
       <w:bookmarkStart w:id="22" w:name="_Toc336096361"/>
       <w:r>
-        <w:t xml:space="preserve">Use case 2 </w:t>
-      </w:r>
-      <w:proofErr w:type="gramStart"/>
-      <w:r>
-        <w:t>( and</w:t>
-      </w:r>
-      <w:proofErr w:type="gramEnd"/>
-      <w:r>
-        <w:t xml:space="preserve"> so on)</w:t>
+        <w:t>Use case 2 ( and so on)</w:t>
       </w:r>
       <w:bookmarkEnd w:id="22"/>
     </w:p>
@@ -4938,8 +3074,22 @@
             <w:tcW w:w="7415" w:type="dxa"/>
           </w:tcPr>
           <w:p>
+            <w:pPr>
+              <w:rPr>
+                <w:lang w:val="nl-NL"/>
+              </w:rPr>
+            </w:pPr>
             <w:r>
-              <w:t>The system shall maintain an audit trail.</w:t>
+              <w:rPr>
+                <w:lang w:val="nl-NL"/>
+              </w:rPr>
+              <w:t>Het system moet gebruik m</w:t>
+            </w:r>
+            <w:r>
+              <w:rPr>
+                <w:lang w:val="nl-NL"/>
+              </w:rPr>
+              <w:t>aken van een externe software library om het ingevoerde woord te controleren</w:t>
             </w:r>
           </w:p>
         </w:tc>
@@ -5010,17 +3160,6 @@
         <w:t>&gt;</w:t>
       </w:r>
     </w:p>
-    <w:p/>
-    <w:p>
-      <w:pPr>
-        <w:pStyle w:val="Heading2"/>
-      </w:pPr>
-      <w:bookmarkStart w:id="25" w:name="_Toc336096364"/>
-      <w:r>
-        <w:t>Performance Efficiency</w:t>
-      </w:r>
-      <w:bookmarkEnd w:id="25"/>
-    </w:p>
     <w:tbl>
       <w:tblPr>
         <w:tblStyle w:val="TableGrid"/>
@@ -5028,8 +3167,9 @@
         <w:tblLook w:val="04A0" w:firstRow="1" w:lastRow="0" w:firstColumn="1" w:lastColumn="0" w:noHBand="0" w:noVBand="1"/>
       </w:tblPr>
       <w:tblGrid>
-        <w:gridCol w:w="1101"/>
-        <w:gridCol w:w="7415"/>
+        <w:gridCol w:w="919"/>
+        <w:gridCol w:w="5905"/>
+        <w:gridCol w:w="1692"/>
       </w:tblGrid>
       <w:tr>
         <w:trPr>
@@ -5037,7 +3177,7 @@
         </w:trPr>
         <w:tc>
           <w:tcPr>
-            <w:tcW w:w="1101" w:type="dxa"/>
+            <w:tcW w:w="930" w:type="dxa"/>
           </w:tcPr>
           <w:p>
             <w:r>
@@ -5047,7 +3187,7 @@
         </w:tc>
         <w:tc>
           <w:tcPr>
-            <w:tcW w:w="7415" w:type="dxa"/>
+            <w:tcW w:w="6266" w:type="dxa"/>
           </w:tcPr>
           <w:p>
             <w:r>
@@ -5055,11 +3195,21 @@
             </w:r>
           </w:p>
         </w:tc>
+        <w:tc>
+          <w:tcPr>
+            <w:tcW w:w="1320" w:type="dxa"/>
+          </w:tcPr>
+          <w:p>
+            <w:r>
+              <w:t>Type</w:t>
+            </w:r>
+          </w:p>
+        </w:tc>
       </w:tr>
       <w:tr>
         <w:tc>
           <w:tcPr>
-            <w:tcW w:w="1101" w:type="dxa"/>
+            <w:tcW w:w="930" w:type="dxa"/>
           </w:tcPr>
           <w:p>
             <w:r>
@@ -5069,11 +3219,55 @@
         </w:tc>
         <w:tc>
           <w:tcPr>
-            <w:tcW w:w="7415" w:type="dxa"/>
+            <w:tcW w:w="6266" w:type="dxa"/>
           </w:tcPr>
           <w:p>
+            <w:pPr>
+              <w:rPr>
+                <w:lang w:val="nl-NL"/>
+              </w:rPr>
+            </w:pPr>
             <w:r>
-              <w:t>Responses to all user-initiated actions in the web-interface need to be rendered in less than 1 second.</w:t>
+              <w:rPr>
+                <w:lang w:val="nl-NL"/>
+              </w:rPr>
+              <w:t xml:space="preserve">Tijdens een </w:t>
+            </w:r>
+            <w:r>
+              <w:rPr>
+                <w:lang w:val="nl-NL"/>
+              </w:rPr>
+              <w:t>q</w:t>
+            </w:r>
+            <w:r>
+              <w:rPr>
+                <w:lang w:val="nl-NL"/>
+              </w:rPr>
+              <w:t xml:space="preserve">uiz, </w:t>
+            </w:r>
+            <w:r>
+              <w:rPr>
+                <w:lang w:val="nl-NL"/>
+              </w:rPr>
+              <w:t>moet het systeem binnen 0.5 seconden de volgende vraag tonen vanaf het moment dat de speler de huidige vraag heeft beantwoord.</w:t>
+            </w:r>
+          </w:p>
+        </w:tc>
+        <w:tc>
+          <w:tcPr>
+            <w:tcW w:w="1320" w:type="dxa"/>
+          </w:tcPr>
+          <w:p>
+            <w:pPr>
+              <w:rPr>
+                <w:lang w:val="nl-NL"/>
+              </w:rPr>
+            </w:pPr>
+            <w:r>
+              <w:rPr>
+                <w:lang w:val="nl-NL"/>
+              </w:rPr>
+              <w:t>Performance</w:t>
             </w:r>
           </w:p>
         </w:tc>
@@ -5081,7 +3275,7 @@
       <w:tr>
         <w:tc>
           <w:tcPr>
-            <w:tcW w:w="1101" w:type="dxa"/>
+            <w:tcW w:w="930" w:type="dxa"/>
           </w:tcPr>
           <w:p>
             <w:r>
@@ -5091,55 +3285,67 @@
         </w:tc>
         <w:tc>
           <w:tcPr>
-            <w:tcW w:w="7415" w:type="dxa"/>
+            <w:tcW w:w="6266" w:type="dxa"/>
           </w:tcPr>
           <w:p>
+            <w:pPr>
+              <w:rPr>
+                <w:lang w:val="nl-NL"/>
+              </w:rPr>
+            </w:pPr>
             <w:r>
-              <w:t>..</w:t>
+              <w:rPr>
+                <w:lang w:val="nl-NL"/>
+              </w:rPr>
+              <w:t>Het overstappen naar een a</w:t>
             </w:r>
-          </w:p>
-        </w:tc>
-      </w:tr>
-    </w:tbl>
-    <w:p/>
-    <w:p>
-      <w:pPr>
-        <w:pStyle w:val="Heading2"/>
-      </w:pPr>
-      <w:bookmarkStart w:id="26" w:name="_Toc336096365"/>
-      <w:r>
-        <w:t>Security</w:t>
-      </w:r>
-      <w:bookmarkEnd w:id="26"/>
-    </w:p>
-    <w:tbl>
-      <w:tblPr>
-        <w:tblStyle w:val="TableGrid"/>
-        <w:tblW w:w="0" w:type="auto"/>
-        <w:tblLook w:val="04A0" w:firstRow="1" w:lastRow="0" w:firstColumn="1" w:lastColumn="0" w:noHBand="0" w:noVBand="1"/>
-      </w:tblPr>
-      <w:tblGrid>
-        <w:gridCol w:w="1101"/>
-        <w:gridCol w:w="7415"/>
-      </w:tblGrid>
-      <w:tr>
-        <w:tc>
-          <w:tcPr>
-            <w:tcW w:w="1101" w:type="dxa"/>
-          </w:tcPr>
-          <w:p>
             <w:r>
-              <w:t>Code</w:t>
+              <w:rPr>
+                <w:lang w:val="nl-NL"/>
+              </w:rPr>
+              <w:t xml:space="preserve">lternatief – al bestaand </w:t>
+            </w:r>
+            <w:r>
+              <w:rPr>
+                <w:lang w:val="nl-NL"/>
+              </w:rPr>
+              <w:t>–</w:t>
+            </w:r>
+            <w:r>
+              <w:rPr>
+                <w:lang w:val="nl-NL"/>
+              </w:rPr>
+              <w:t xml:space="preserve"> systeem voor</w:t>
+            </w:r>
+            <w:r>
+              <w:rPr>
+                <w:lang w:val="nl-NL"/>
+              </w:rPr>
+              <w:t xml:space="preserve"> pu</w:t>
+            </w:r>
+            <w:r>
+              <w:rPr>
+                <w:lang w:val="nl-NL"/>
+              </w:rPr>
+              <w:t>ntentelling, moet niet langer duren dan 10 minuten.</w:t>
             </w:r>
           </w:p>
         </w:tc>
         <w:tc>
           <w:tcPr>
-            <w:tcW w:w="7415" w:type="dxa"/>
+            <w:tcW w:w="1320" w:type="dxa"/>
           </w:tcPr>
           <w:p>
+            <w:pPr>
+              <w:rPr>
+                <w:lang w:val="nl-NL"/>
+              </w:rPr>
+            </w:pPr>
             <w:r>
-              <w:t>Description</w:t>
+              <w:rPr>
+                <w:lang w:val="nl-NL"/>
+              </w:rPr>
+              <w:t>Usability</w:t>
             </w:r>
           </w:p>
         </w:tc>
@@ -5147,7 +3353,7 @@
       <w:tr>
         <w:tc>
           <w:tcPr>
-            <w:tcW w:w="1101" w:type="dxa"/>
+            <w:tcW w:w="930" w:type="dxa"/>
           </w:tcPr>
           <w:p>
             <w:r>
@@ -5157,44 +3363,54 @@
         </w:tc>
         <w:tc>
           <w:tcPr>
-            <w:tcW w:w="7415" w:type="dxa"/>
+            <w:tcW w:w="6266" w:type="dxa"/>
           </w:tcPr>
           <w:p>
+            <w:pPr>
+              <w:rPr>
+                <w:lang w:val="nl-NL"/>
+              </w:rPr>
+            </w:pPr>
             <w:r>
-              <w:t>Personal user information needs to remain confidential to all parties other than system administrators.</w:t>
+              <w:rPr>
+                <w:lang w:val="nl-NL"/>
+              </w:rPr>
+              <w:t xml:space="preserve">Het systeem moet </w:t>
             </w:r>
-          </w:p>
-        </w:tc>
-      </w:tr>
-      <w:tr>
-        <w:tc>
-          <w:tcPr>
-            <w:tcW w:w="1101" w:type="dxa"/>
-          </w:tcPr>
-          <w:p>
             <w:r>
-              <w:t>…</w:t>
+              <w:rPr>
+                <w:lang w:val="nl-NL"/>
+              </w:rPr>
+              <w:t>de mogelijkheid voor andere talen ondersteunen</w:t>
             </w:r>
           </w:p>
         </w:tc>
         <w:tc>
           <w:tcPr>
-            <w:tcW w:w="7415" w:type="dxa"/>
+            <w:tcW w:w="1320" w:type="dxa"/>
           </w:tcPr>
-          <w:p/>
+          <w:p>
+            <w:pPr>
+              <w:rPr>
+                <w:lang w:val="nl-NL"/>
+              </w:rPr>
+            </w:pPr>
+            <w:r>
+              <w:rPr>
+                <w:lang w:val="nl-NL"/>
+              </w:rPr>
+              <w:t>Supportability</w:t>
+            </w:r>
+          </w:p>
         </w:tc>
       </w:tr>
     </w:tbl>
-    <w:p/>
-    <w:p>
-      <w:pPr>
-        <w:pStyle w:val="Heading2"/>
-      </w:pPr>
-      <w:bookmarkStart w:id="27" w:name="_Toc336096366"/>
-      <w:r>
-        <w:t>Reliability (and so on)</w:t>
-      </w:r>
-      <w:bookmarkEnd w:id="27"/>
+    <w:p>
+      <w:pPr>
+        <w:rPr>
+          <w:lang w:val="nl-NL"/>
+        </w:rPr>
+      </w:pPr>
     </w:p>
     <w:p/>
     <w:sectPr>
@@ -7856,21 +6072,6 @@
 </file>
 
 <file path=customXml/item1.xml><?xml version="1.0" encoding="utf-8"?>
-<p:properties xmlns:p="http://schemas.microsoft.com/office/2006/metadata/properties" xmlns:xsi="http://www.w3.org/2001/XMLSchema-instance" xmlns:pc="http://schemas.microsoft.com/office/infopath/2007/PartnerControls">
-  <documentManagement/>
-</p:properties>
-</file>
-
-<file path=customXml/item2.xml><?xml version="1.0" encoding="utf-8"?>
-<?mso-contentType ?>
-<FormTemplates xmlns="http://schemas.microsoft.com/sharepoint/v3/contenttype/forms">
-  <Display>DocumentLibraryForm</Display>
-  <Edit>DocumentLibraryForm</Edit>
-  <New>DocumentLibraryForm</New>
-</FormTemplates>
-</file>
-
-<file path=customXml/item3.xml><?xml version="1.0" encoding="utf-8"?>
 <ct:contentTypeSchema xmlns:ct="http://schemas.microsoft.com/office/2006/metadata/contentType" xmlns:ma="http://schemas.microsoft.com/office/2006/metadata/properties/metaAttributes" ct:_="" ma:_="" ma:contentTypeName="Document" ma:contentTypeID="0x010100A422B72D75A9AC4E94BDFCA9A036EDF3" ma:contentTypeVersion="0" ma:contentTypeDescription="Een nieuw document maken." ma:contentTypeScope="" ma:versionID="3f4c3852a56094e3885fe2ab6c0c528d">
   <xsd:schema xmlns:xsd="http://www.w3.org/2001/XMLSchema" xmlns:xs="http://www.w3.org/2001/XMLSchema" xmlns:p="http://schemas.microsoft.com/office/2006/metadata/properties" targetNamespace="http://schemas.microsoft.com/office/2006/metadata/properties" ma:root="true" ma:fieldsID="1978a156f712f99d6452530788f7ffe9">
     <xsd:element name="properties">
@@ -7984,10 +6185,32 @@
 </ct:contentTypeSchema>
 </file>
 
+<file path=customXml/item2.xml><?xml version="1.0" encoding="utf-8"?>
+<?mso-contentType ?>
+<FormTemplates xmlns="http://schemas.microsoft.com/sharepoint/v3/contenttype/forms">
+  <Display>DocumentLibraryForm</Display>
+  <Edit>DocumentLibraryForm</Edit>
+  <New>DocumentLibraryForm</New>
+</FormTemplates>
+</file>
+
+<file path=customXml/item3.xml><?xml version="1.0" encoding="utf-8"?>
+<p:properties xmlns:p="http://schemas.microsoft.com/office/2006/metadata/properties" xmlns:xsi="http://www.w3.org/2001/XMLSchema-instance" xmlns:pc="http://schemas.microsoft.com/office/infopath/2007/PartnerControls">
+  <documentManagement/>
+</p:properties>
+</file>
+
 <file path=customXml/itemProps1.xml><?xml version="1.0" encoding="utf-8"?>
-<ds:datastoreItem xmlns:ds="http://schemas.openxmlformats.org/officeDocument/2006/customXml" ds:itemID="{BF6927EA-6033-426E-8A7C-C7A1E39A5B11}">
+<ds:datastoreItem xmlns:ds="http://schemas.openxmlformats.org/officeDocument/2006/customXml" ds:itemID="{F338DB8D-A13E-4ED1-9DC4-AA0B6BCDFA2A}">
   <ds:schemaRefs>
+    <ds:schemaRef ds:uri="http://schemas.microsoft.com/office/2006/metadata/contentType"/>
+    <ds:schemaRef ds:uri="http://schemas.microsoft.com/office/2006/metadata/properties/metaAttributes"/>
+    <ds:schemaRef ds:uri="http://www.w3.org/2001/XMLSchema"/>
     <ds:schemaRef ds:uri="http://schemas.microsoft.com/office/2006/metadata/properties"/>
+    <ds:schemaRef ds:uri="http://schemas.openxmlformats.org/package/2006/metadata/core-properties"/>
+    <ds:schemaRef ds:uri="http://purl.org/dc/elements/1.1/"/>
+    <ds:schemaRef ds:uri="http://purl.org/dc/terms/"/>
+    <ds:schemaRef ds:uri="http://schemas.microsoft.com/internal/obd"/>
     <ds:schemaRef ds:uri="http://schemas.microsoft.com/office/infopath/2007/PartnerControls"/>
   </ds:schemaRefs>
 </ds:datastoreItem>
@@ -8002,16 +6225,9 @@
 </file>
 
 <file path=customXml/itemProps3.xml><?xml version="1.0" encoding="utf-8"?>
-<ds:datastoreItem xmlns:ds="http://schemas.openxmlformats.org/officeDocument/2006/customXml" ds:itemID="{F338DB8D-A13E-4ED1-9DC4-AA0B6BCDFA2A}">
+<ds:datastoreItem xmlns:ds="http://schemas.openxmlformats.org/officeDocument/2006/customXml" ds:itemID="{BF6927EA-6033-426E-8A7C-C7A1E39A5B11}">
   <ds:schemaRefs>
-    <ds:schemaRef ds:uri="http://schemas.microsoft.com/office/2006/metadata/contentType"/>
-    <ds:schemaRef ds:uri="http://schemas.microsoft.com/office/2006/metadata/properties/metaAttributes"/>
-    <ds:schemaRef ds:uri="http://www.w3.org/2001/XMLSchema"/>
     <ds:schemaRef ds:uri="http://schemas.microsoft.com/office/2006/metadata/properties"/>
-    <ds:schemaRef ds:uri="http://schemas.openxmlformats.org/package/2006/metadata/core-properties"/>
-    <ds:schemaRef ds:uri="http://purl.org/dc/elements/1.1/"/>
-    <ds:schemaRef ds:uri="http://purl.org/dc/terms/"/>
-    <ds:schemaRef ds:uri="http://schemas.microsoft.com/internal/obd"/>
     <ds:schemaRef ds:uri="http://schemas.microsoft.com/office/infopath/2007/PartnerControls"/>
   </ds:schemaRefs>
 </ds:datastoreItem>

</xml_diff>

<commit_message>
Changed how questions are presented in domain model, removed pointless row in other func requirements in SRS
</commit_message>
<xml_diff>
--- a/SRS-template.docx
+++ b/SRS-template.docx
@@ -1468,6 +1468,7 @@
         </w:rPr>
         <w:t xml:space="preserve">De opdracht </w:t>
       </w:r>
+      <w:proofErr w:type="spellStart"/>
       <w:r>
         <w:rPr>
           <w:b/>
@@ -1476,6 +1477,7 @@
         </w:rPr>
         <w:t>Parola</w:t>
       </w:r>
+      <w:proofErr w:type="spellEnd"/>
       <w:r>
         <w:rPr>
           <w:lang w:val="nl-NL"/>
@@ -1500,13 +1502,29 @@
           <w:iCs/>
           <w:lang w:val="nl-NL"/>
         </w:rPr>
-        <w:t xml:space="preserve">quiz-spel progragemeren voor </w:t>
-      </w:r>
+        <w:t xml:space="preserve">quiz-spel </w:t>
+      </w:r>
+      <w:proofErr w:type="spellStart"/>
       <w:r>
         <w:rPr>
           <w:iCs/>
           <w:lang w:val="nl-NL"/>
         </w:rPr>
+        <w:t>progragemeren</w:t>
+      </w:r>
+      <w:proofErr w:type="spellEnd"/>
+      <w:r>
+        <w:rPr>
+          <w:iCs/>
+          <w:lang w:val="nl-NL"/>
+        </w:rPr>
+        <w:t xml:space="preserve"> voor </w:t>
+      </w:r>
+      <w:r>
+        <w:rPr>
+          <w:iCs/>
+          <w:lang w:val="nl-NL"/>
+        </w:rPr>
         <w:t>MEC Games</w:t>
       </w:r>
       <w:r>
@@ -1514,7 +1532,87 @@
           <w:iCs/>
           <w:lang w:val="nl-NL"/>
         </w:rPr>
-        <w:t xml:space="preserve"> Met het oog op de huidige populariteit van pubquizzes en de behoefte aan een robuuste, flexibele en multi-device ondersteunde applicatie, heeft MEC Games besloten om Parola te ontwikkelen. Deze applicatie wordt ontworpen om beschikbaar te zijn op de meest gangbare devices, waardoor gebruikers op elk gewenst moment en vanaf elke locatie kunnen deelnemen aan deze quizzes.</w:t>
+        <w:t xml:space="preserve"> Met het oog op de huidige populariteit van </w:t>
+      </w:r>
+      <w:proofErr w:type="spellStart"/>
+      <w:r>
+        <w:rPr>
+          <w:iCs/>
+          <w:lang w:val="nl-NL"/>
+        </w:rPr>
+        <w:t>pubquizzes</w:t>
+      </w:r>
+      <w:proofErr w:type="spellEnd"/>
+      <w:r>
+        <w:rPr>
+          <w:iCs/>
+          <w:lang w:val="nl-NL"/>
+        </w:rPr>
+        <w:t xml:space="preserve"> en de behoefte aan een robuuste, flexibele en </w:t>
+      </w:r>
+      <w:proofErr w:type="spellStart"/>
+      <w:r>
+        <w:rPr>
+          <w:iCs/>
+          <w:lang w:val="nl-NL"/>
+        </w:rPr>
+        <w:t>multi</w:t>
+      </w:r>
+      <w:proofErr w:type="spellEnd"/>
+      <w:r>
+        <w:rPr>
+          <w:iCs/>
+          <w:lang w:val="nl-NL"/>
+        </w:rPr>
+        <w:t xml:space="preserve">-device ondersteunde applicatie, heeft MEC Games besloten om </w:t>
+      </w:r>
+      <w:proofErr w:type="spellStart"/>
+      <w:r>
+        <w:rPr>
+          <w:iCs/>
+          <w:lang w:val="nl-NL"/>
+        </w:rPr>
+        <w:t>Parola</w:t>
+      </w:r>
+      <w:proofErr w:type="spellEnd"/>
+      <w:r>
+        <w:rPr>
+          <w:iCs/>
+          <w:lang w:val="nl-NL"/>
+        </w:rPr>
+        <w:t xml:space="preserve"> te ontwikkelen. Deze applicatie wordt ontworpen om beschikbaar te zijn op de meest gangbare </w:t>
+      </w:r>
+      <w:proofErr w:type="spellStart"/>
+      <w:r>
+        <w:rPr>
+          <w:iCs/>
+          <w:lang w:val="nl-NL"/>
+        </w:rPr>
+        <w:t>devices</w:t>
+      </w:r>
+      <w:proofErr w:type="spellEnd"/>
+      <w:r>
+        <w:rPr>
+          <w:iCs/>
+          <w:lang w:val="nl-NL"/>
+        </w:rPr>
+        <w:t xml:space="preserve">, waardoor gebruikers op elk gewenst moment en vanaf elke locatie kunnen deelnemen aan deze </w:t>
+      </w:r>
+      <w:proofErr w:type="spellStart"/>
+      <w:r>
+        <w:rPr>
+          <w:iCs/>
+          <w:lang w:val="nl-NL"/>
+        </w:rPr>
+        <w:t>quizzes</w:t>
+      </w:r>
+      <w:proofErr w:type="spellEnd"/>
+      <w:r>
+        <w:rPr>
+          <w:iCs/>
+          <w:lang w:val="nl-NL"/>
+        </w:rPr>
+        <w:t>.</w:t>
       </w:r>
     </w:p>
     <w:p>
@@ -1537,7 +1635,21 @@
         <w:rPr>
           <w:lang w:val="nl-NL"/>
         </w:rPr>
-        <w:t>Met Parola beoogt MEC Games de volgende voordelen en doelstellingen te bereiken:</w:t>
+        <w:t xml:space="preserve">Met </w:t>
+      </w:r>
+      <w:proofErr w:type="spellStart"/>
+      <w:r>
+        <w:rPr>
+          <w:lang w:val="nl-NL"/>
+        </w:rPr>
+        <w:t>Parola</w:t>
+      </w:r>
+      <w:proofErr w:type="spellEnd"/>
+      <w:r>
+        <w:rPr>
+          <w:lang w:val="nl-NL"/>
+        </w:rPr>
+        <w:t xml:space="preserve"> beoogt MEC Games de volgende voordelen en doelstellingen te bereiken:</w:t>
       </w:r>
     </w:p>
     <w:p>
@@ -1571,7 +1683,21 @@
         <w:rPr>
           <w:lang w:val="nl-NL"/>
         </w:rPr>
-        <w:t>Breed Toegankelijk: Door de applicatie beschikbaar te maken op de meest gangbare devices, kunnen meer mensen deelnemen en genieten van de quizzen die door de applicatie worden aangeboden.</w:t>
+        <w:t xml:space="preserve">Breed Toegankelijk: Door de applicatie beschikbaar te maken op de meest gangbare </w:t>
+      </w:r>
+      <w:proofErr w:type="spellStart"/>
+      <w:r>
+        <w:rPr>
+          <w:lang w:val="nl-NL"/>
+        </w:rPr>
+        <w:t>devices</w:t>
+      </w:r>
+      <w:proofErr w:type="spellEnd"/>
+      <w:r>
+        <w:rPr>
+          <w:lang w:val="nl-NL"/>
+        </w:rPr>
+        <w:t>, kunnen meer mensen deelnemen en genieten van de quizzen die door de applicatie worden aangeboden.</w:t>
       </w:r>
     </w:p>
     <w:p>
@@ -1614,7 +1740,39 @@
           <w:rFonts w:ascii="Times New Roman" w:hAnsi="Times New Roman" w:cs="Times New Roman"/>
           <w:lang w:val="nl-NL"/>
         </w:rPr>
-        <w:t>Door de applicatie te ontwerpen volgens de richtlijnen van Larman en met een nadruk op objectgeoriënteerde analyse, zal Parola flexibel en aanpasbaar zijn, wat toekomstige uitbreidingen en aanpassingen vergemakkelijkt.</w:t>
+        <w:t xml:space="preserve">Door de applicatie te ontwerpen volgens de richtlijnen van </w:t>
+      </w:r>
+      <w:proofErr w:type="spellStart"/>
+      <w:r>
+        <w:rPr>
+          <w:rFonts w:ascii="Times New Roman" w:hAnsi="Times New Roman" w:cs="Times New Roman"/>
+          <w:lang w:val="nl-NL"/>
+        </w:rPr>
+        <w:t>Larman</w:t>
+      </w:r>
+      <w:proofErr w:type="spellEnd"/>
+      <w:r>
+        <w:rPr>
+          <w:rFonts w:ascii="Times New Roman" w:hAnsi="Times New Roman" w:cs="Times New Roman"/>
+          <w:lang w:val="nl-NL"/>
+        </w:rPr>
+        <w:t xml:space="preserve"> en met een nadruk op objectgeoriënteerde analyse, zal </w:t>
+      </w:r>
+      <w:proofErr w:type="spellStart"/>
+      <w:r>
+        <w:rPr>
+          <w:rFonts w:ascii="Times New Roman" w:hAnsi="Times New Roman" w:cs="Times New Roman"/>
+          <w:lang w:val="nl-NL"/>
+        </w:rPr>
+        <w:t>Parola</w:t>
+      </w:r>
+      <w:proofErr w:type="spellEnd"/>
+      <w:r>
+        <w:rPr>
+          <w:rFonts w:ascii="Times New Roman" w:hAnsi="Times New Roman" w:cs="Times New Roman"/>
+          <w:lang w:val="nl-NL"/>
+        </w:rPr>
+        <w:t xml:space="preserve"> flexibel en aanpasbaar zijn, wat toekomstige uitbreidingen en aanpassingen vergemakkelijkt.</w:t>
       </w:r>
     </w:p>
     <w:p>
@@ -1648,7 +1806,35 @@
         <w:rPr>
           <w:lang w:val="nl-NL"/>
         </w:rPr>
-        <w:t>Doel: De kernambitie van Parola is om een platform te bieden waarop pubquizzes kunnen worden gespeeld</w:t>
+        <w:t xml:space="preserve">Doel: De kernambitie van </w:t>
+      </w:r>
+      <w:proofErr w:type="spellStart"/>
+      <w:r>
+        <w:rPr>
+          <w:lang w:val="nl-NL"/>
+        </w:rPr>
+        <w:t>Parola</w:t>
+      </w:r>
+      <w:proofErr w:type="spellEnd"/>
+      <w:r>
+        <w:rPr>
+          <w:lang w:val="nl-NL"/>
+        </w:rPr>
+        <w:t xml:space="preserve"> is om een platform te bieden waarop </w:t>
+      </w:r>
+      <w:proofErr w:type="spellStart"/>
+      <w:r>
+        <w:rPr>
+          <w:lang w:val="nl-NL"/>
+        </w:rPr>
+        <w:t>pubquizzes</w:t>
+      </w:r>
+      <w:proofErr w:type="spellEnd"/>
+      <w:r>
+        <w:rPr>
+          <w:lang w:val="nl-NL"/>
+        </w:rPr>
+        <w:t xml:space="preserve"> kunnen worden gespeeld</w:t>
       </w:r>
       <w:r>
         <w:rPr>
@@ -1676,7 +1862,133 @@
         <w:rPr>
           <w:lang w:val="nl-NL"/>
         </w:rPr>
-        <w:t>Het doel van dit Software Requirement Specification (SRS) document is om de eindgebruikers en het domein van de Parola-applicatie in kaart te brengen en de functionaliteiten van de eindapplicatie zo vroeg mogelijk vast te leggen. Dit zal gebeuren via een gedetailleerd usecase-diagram, gevolgd door uitgebreide beschrijvingen van de usecases. Elk van deze usecases zal worden verduidelijkt met een system sequence diagram om de flow van de operaties te illustreren. Het overkoepelende doel van dit SRS-document is om een helder en volledig beeld te schetsen van de functionaliteiten die Parola zal bevatten en hoe gebruikers met de applicatie zullen interacteren. Bestemd voor ontwikkelaars, testers, projectmanagers en andere belanghebbenden, biedt dit SRS-document inzichten en views om alle stakeholders een grondig begrip van de onderliggende architectuur en functionaliteiten van Parola te geven.</w:t>
+        <w:t xml:space="preserve">Het doel van dit Software </w:t>
+      </w:r>
+      <w:proofErr w:type="spellStart"/>
+      <w:r>
+        <w:rPr>
+          <w:lang w:val="nl-NL"/>
+        </w:rPr>
+        <w:t>Requirement</w:t>
+      </w:r>
+      <w:proofErr w:type="spellEnd"/>
+      <w:r>
+        <w:rPr>
+          <w:lang w:val="nl-NL"/>
+        </w:rPr>
+        <w:t xml:space="preserve"> </w:t>
+      </w:r>
+      <w:proofErr w:type="spellStart"/>
+      <w:r>
+        <w:rPr>
+          <w:lang w:val="nl-NL"/>
+        </w:rPr>
+        <w:t>Specification</w:t>
+      </w:r>
+      <w:proofErr w:type="spellEnd"/>
+      <w:r>
+        <w:rPr>
+          <w:lang w:val="nl-NL"/>
+        </w:rPr>
+        <w:t xml:space="preserve"> (SRS) document is om de eindgebruikers en het domein van de </w:t>
+      </w:r>
+      <w:proofErr w:type="spellStart"/>
+      <w:r>
+        <w:rPr>
+          <w:lang w:val="nl-NL"/>
+        </w:rPr>
+        <w:t>Parola</w:t>
+      </w:r>
+      <w:proofErr w:type="spellEnd"/>
+      <w:r>
+        <w:rPr>
+          <w:lang w:val="nl-NL"/>
+        </w:rPr>
+        <w:t xml:space="preserve">-applicatie in kaart te brengen en de functionaliteiten van de eindapplicatie zo vroeg mogelijk vast te leggen. Dit zal gebeuren via een gedetailleerd </w:t>
+      </w:r>
+      <w:proofErr w:type="spellStart"/>
+      <w:r>
+        <w:rPr>
+          <w:lang w:val="nl-NL"/>
+        </w:rPr>
+        <w:t>usecase</w:t>
+      </w:r>
+      <w:proofErr w:type="spellEnd"/>
+      <w:r>
+        <w:rPr>
+          <w:lang w:val="nl-NL"/>
+        </w:rPr>
+        <w:t xml:space="preserve">-diagram, gevolgd door uitgebreide beschrijvingen van de </w:t>
+      </w:r>
+      <w:proofErr w:type="spellStart"/>
+      <w:r>
+        <w:rPr>
+          <w:lang w:val="nl-NL"/>
+        </w:rPr>
+        <w:t>usecases</w:t>
+      </w:r>
+      <w:proofErr w:type="spellEnd"/>
+      <w:r>
+        <w:rPr>
+          <w:lang w:val="nl-NL"/>
+        </w:rPr>
+        <w:t xml:space="preserve">. Elk van deze </w:t>
+      </w:r>
+      <w:proofErr w:type="spellStart"/>
+      <w:r>
+        <w:rPr>
+          <w:lang w:val="nl-NL"/>
+        </w:rPr>
+        <w:t>usecases</w:t>
+      </w:r>
+      <w:proofErr w:type="spellEnd"/>
+      <w:r>
+        <w:rPr>
+          <w:lang w:val="nl-NL"/>
+        </w:rPr>
+        <w:t xml:space="preserve"> zal worden verduidelijkt met een system </w:t>
+      </w:r>
+      <w:proofErr w:type="spellStart"/>
+      <w:r>
+        <w:rPr>
+          <w:lang w:val="nl-NL"/>
+        </w:rPr>
+        <w:t>sequence</w:t>
+      </w:r>
+      <w:proofErr w:type="spellEnd"/>
+      <w:r>
+        <w:rPr>
+          <w:lang w:val="nl-NL"/>
+        </w:rPr>
+        <w:t xml:space="preserve"> diagram om de flow van de operaties te illustreren. Het overkoepelende doel van dit SRS-document is om een helder en volledig beeld te schetsen van de functionaliteiten die </w:t>
+      </w:r>
+      <w:proofErr w:type="spellStart"/>
+      <w:r>
+        <w:rPr>
+          <w:lang w:val="nl-NL"/>
+        </w:rPr>
+        <w:t>Parola</w:t>
+      </w:r>
+      <w:proofErr w:type="spellEnd"/>
+      <w:r>
+        <w:rPr>
+          <w:lang w:val="nl-NL"/>
+        </w:rPr>
+        <w:t xml:space="preserve"> zal bevatten en hoe gebruikers met de applicatie zullen interacteren. Bestemd voor ontwikkelaars, testers, projectmanagers en andere belanghebbenden, biedt dit SRS-document inzichten en views om alle stakeholders een grondig begrip van de onderliggende architectuur en functionaliteiten van </w:t>
+      </w:r>
+      <w:proofErr w:type="spellStart"/>
+      <w:r>
+        <w:rPr>
+          <w:lang w:val="nl-NL"/>
+        </w:rPr>
+        <w:t>Parola</w:t>
+      </w:r>
+      <w:proofErr w:type="spellEnd"/>
+      <w:r>
+        <w:rPr>
+          <w:lang w:val="nl-NL"/>
+        </w:rPr>
+        <w:t xml:space="preserve"> te geven.</w:t>
       </w:r>
     </w:p>
     <w:p>
@@ -1712,7 +2024,63 @@
         <w:rPr>
           <w:lang w:val="nl-NL"/>
         </w:rPr>
-        <w:t>Het doel van Definitions, acronyms, and abbreviations is om een ​​duidelijke en consistente terminologie aan te geven binnen de casus, wat verwarring en misverstanden voorkomt.</w:t>
+        <w:t xml:space="preserve">Het doel van </w:t>
+      </w:r>
+      <w:proofErr w:type="spellStart"/>
+      <w:r>
+        <w:rPr>
+          <w:lang w:val="nl-NL"/>
+        </w:rPr>
+        <w:t>Definitions</w:t>
+      </w:r>
+      <w:proofErr w:type="spellEnd"/>
+      <w:r>
+        <w:rPr>
+          <w:lang w:val="nl-NL"/>
+        </w:rPr>
+        <w:t xml:space="preserve">, </w:t>
+      </w:r>
+      <w:proofErr w:type="spellStart"/>
+      <w:r>
+        <w:rPr>
+          <w:lang w:val="nl-NL"/>
+        </w:rPr>
+        <w:t>acronyms</w:t>
+      </w:r>
+      <w:proofErr w:type="spellEnd"/>
+      <w:r>
+        <w:rPr>
+          <w:lang w:val="nl-NL"/>
+        </w:rPr>
+        <w:t xml:space="preserve">, </w:t>
+      </w:r>
+      <w:proofErr w:type="spellStart"/>
+      <w:r>
+        <w:rPr>
+          <w:lang w:val="nl-NL"/>
+        </w:rPr>
+        <w:t>and</w:t>
+      </w:r>
+      <w:proofErr w:type="spellEnd"/>
+      <w:r>
+        <w:rPr>
+          <w:lang w:val="nl-NL"/>
+        </w:rPr>
+        <w:t xml:space="preserve"> </w:t>
+      </w:r>
+      <w:proofErr w:type="spellStart"/>
+      <w:r>
+        <w:rPr>
+          <w:lang w:val="nl-NL"/>
+        </w:rPr>
+        <w:t>abbreviations</w:t>
+      </w:r>
+      <w:proofErr w:type="spellEnd"/>
+      <w:r>
+        <w:rPr>
+          <w:lang w:val="nl-NL"/>
+        </w:rPr>
+        <w:t xml:space="preserve"> is om een ​​duidelijke en consistente terminologie aan te geven binnen de casus, wat verwarring en misverstanden voorkomt.</w:t>
       </w:r>
     </w:p>
     <w:tbl>
@@ -2234,6 +2602,7 @@
                 <w:bCs/>
               </w:rPr>
             </w:pPr>
+            <w:proofErr w:type="spellStart"/>
             <w:r>
               <w:rPr>
                 <w:rFonts w:eastAsia="Times New Roman"/>
@@ -2242,6 +2611,7 @@
               </w:rPr>
               <w:t>Omschrijving</w:t>
             </w:r>
+            <w:proofErr w:type="spellEnd"/>
           </w:p>
         </w:tc>
       </w:tr>
@@ -2272,12 +2642,14 @@
                 <w:rFonts w:eastAsia="Times New Roman"/>
               </w:rPr>
             </w:pPr>
+            <w:proofErr w:type="spellStart"/>
             <w:r>
               <w:rPr>
                 <w:rFonts w:eastAsia="Times New Roman"/>
               </w:rPr>
               <w:t>Speler</w:t>
             </w:r>
+            <w:proofErr w:type="spellEnd"/>
           </w:p>
         </w:tc>
         <w:tc>
@@ -2342,11 +2714,19 @@
                 <w:rFonts w:eastAsia="Times New Roman"/>
               </w:rPr>
             </w:pPr>
+            <w:proofErr w:type="spellStart"/>
             <w:r>
               <w:rPr>
                 <w:rFonts w:eastAsia="Times New Roman"/>
               </w:rPr>
-              <w:t>Medewerker van MEC Games</w:t>
+              <w:t>Medewerker</w:t>
+            </w:r>
+            <w:proofErr w:type="spellEnd"/>
+            <w:r>
+              <w:rPr>
+                <w:rFonts w:eastAsia="Times New Roman"/>
+              </w:rPr>
+              <w:t xml:space="preserve"> van MEC Games</w:t>
             </w:r>
           </w:p>
         </w:tc>
@@ -2380,7 +2760,23 @@
                 <w:rFonts w:eastAsia="Times New Roman"/>
                 <w:lang w:val="nl-NL"/>
               </w:rPr>
-              <w:t>Een medewerker (of administrator) die verantwoordelijk is voor het beheren van de vragenlijst binnen de Parola-applicatie</w:t>
+              <w:t xml:space="preserve">Een medewerker (of administrator) die verantwoordelijk is voor het beheren van de vragenlijst binnen de </w:t>
+            </w:r>
+            <w:proofErr w:type="spellStart"/>
+            <w:r>
+              <w:rPr>
+                <w:rFonts w:eastAsia="Times New Roman"/>
+                <w:lang w:val="nl-NL"/>
+              </w:rPr>
+              <w:t>Parola</w:t>
+            </w:r>
+            <w:proofErr w:type="spellEnd"/>
+            <w:r>
+              <w:rPr>
+                <w:rFonts w:eastAsia="Times New Roman"/>
+                <w:lang w:val="nl-NL"/>
+              </w:rPr>
+              <w:t>-applicatie</w:t>
             </w:r>
           </w:p>
         </w:tc>
@@ -2413,12 +2809,21 @@
                 <w:rFonts w:eastAsia="Times New Roman"/>
               </w:rPr>
             </w:pPr>
+            <w:proofErr w:type="spellStart"/>
             <w:r>
               <w:rPr>
                 <w:rFonts w:eastAsia="Times New Roman"/>
                 <w:color w:val="172B4D"/>
               </w:rPr>
-              <w:t>Externe Software Library</w:t>
+              <w:t>Externe</w:t>
+            </w:r>
+            <w:proofErr w:type="spellEnd"/>
+            <w:r>
+              <w:rPr>
+                <w:rFonts w:eastAsia="Times New Roman"/>
+                <w:color w:val="172B4D"/>
+              </w:rPr>
+              <w:t xml:space="preserve"> Software Library</w:t>
             </w:r>
           </w:p>
         </w:tc>
@@ -2459,7 +2864,39 @@
                 <w:rFonts w:eastAsia="Times New Roman"/>
                 <w:lang w:val="nl-NL"/>
               </w:rPr>
-              <w:t>dat door de Parola-applicatie wordt gebruikt om het eind ingevoerde woord te controlleren.</w:t>
+              <w:t xml:space="preserve">dat door de </w:t>
+            </w:r>
+            <w:proofErr w:type="spellStart"/>
+            <w:r>
+              <w:rPr>
+                <w:rFonts w:eastAsia="Times New Roman"/>
+                <w:lang w:val="nl-NL"/>
+              </w:rPr>
+              <w:t>Parola</w:t>
+            </w:r>
+            <w:proofErr w:type="spellEnd"/>
+            <w:r>
+              <w:rPr>
+                <w:rFonts w:eastAsia="Times New Roman"/>
+                <w:lang w:val="nl-NL"/>
+              </w:rPr>
+              <w:t xml:space="preserve">-applicatie wordt gebruikt om het eind ingevoerde woord te </w:t>
+            </w:r>
+            <w:proofErr w:type="spellStart"/>
+            <w:r>
+              <w:rPr>
+                <w:rFonts w:eastAsia="Times New Roman"/>
+                <w:lang w:val="nl-NL"/>
+              </w:rPr>
+              <w:t>controlleren</w:t>
+            </w:r>
+            <w:proofErr w:type="spellEnd"/>
+            <w:r>
+              <w:rPr>
+                <w:rFonts w:eastAsia="Times New Roman"/>
+                <w:lang w:val="nl-NL"/>
+              </w:rPr>
+              <w:t>.</w:t>
             </w:r>
           </w:p>
         </w:tc>
@@ -2492,6 +2929,7 @@
                 <w:color w:val="172B4D"/>
               </w:rPr>
             </w:pPr>
+            <w:proofErr w:type="spellStart"/>
             <w:r>
               <w:rPr>
                 <w:rFonts w:eastAsia="Times New Roman"/>
@@ -2500,6 +2938,7 @@
               <w:lastRenderedPageBreak/>
               <w:t>Betaalsysteem</w:t>
             </w:r>
+            <w:proofErr w:type="spellEnd"/>
           </w:p>
         </w:tc>
         <w:tc>
@@ -2531,7 +2970,23 @@
                 <w:rFonts w:eastAsia="Times New Roman"/>
                 <w:lang w:val="nl-NL"/>
               </w:rPr>
-              <w:t>Een extern systeem waarmee gebruikers credits kunnen kopen voor het quiz-spel</w:t>
+              <w:t xml:space="preserve">Een extern systeem waarmee gebruikers </w:t>
+            </w:r>
+            <w:proofErr w:type="spellStart"/>
+            <w:r>
+              <w:rPr>
+                <w:rFonts w:eastAsia="Times New Roman"/>
+                <w:lang w:val="nl-NL"/>
+              </w:rPr>
+              <w:t>credits</w:t>
+            </w:r>
+            <w:proofErr w:type="spellEnd"/>
+            <w:r>
+              <w:rPr>
+                <w:rFonts w:eastAsia="Times New Roman"/>
+                <w:lang w:val="nl-NL"/>
+              </w:rPr>
+              <w:t xml:space="preserve"> kunnen kopen voor het quiz-spel</w:t>
             </w:r>
           </w:p>
         </w:tc>
@@ -2605,7 +3060,55 @@
           <w:iCs/>
           <w:lang w:val="nl-NL"/>
         </w:rPr>
-        <w:t>Deze quizapplicatie is bedoeld voor gebruik op een standaard pc of laptop. Parola werkt op Windows, MacOS en Linux. Parola werkt soepel. De enige vereiste is dat Java, met name versie 17 of nieuwer.</w:t>
+        <w:t xml:space="preserve">Deze quizapplicatie is bedoeld voor gebruik op een standaard pc of laptop. </w:t>
+      </w:r>
+      <w:proofErr w:type="spellStart"/>
+      <w:r>
+        <w:rPr>
+          <w:iCs/>
+          <w:lang w:val="nl-NL"/>
+        </w:rPr>
+        <w:t>Parola</w:t>
+      </w:r>
+      <w:proofErr w:type="spellEnd"/>
+      <w:r>
+        <w:rPr>
+          <w:iCs/>
+          <w:lang w:val="nl-NL"/>
+        </w:rPr>
+        <w:t xml:space="preserve"> werkt op Windows, </w:t>
+      </w:r>
+      <w:proofErr w:type="spellStart"/>
+      <w:r>
+        <w:rPr>
+          <w:iCs/>
+          <w:lang w:val="nl-NL"/>
+        </w:rPr>
+        <w:t>MacOS</w:t>
+      </w:r>
+      <w:proofErr w:type="spellEnd"/>
+      <w:r>
+        <w:rPr>
+          <w:iCs/>
+          <w:lang w:val="nl-NL"/>
+        </w:rPr>
+        <w:t xml:space="preserve"> en Linux. </w:t>
+      </w:r>
+      <w:proofErr w:type="spellStart"/>
+      <w:r>
+        <w:rPr>
+          <w:iCs/>
+          <w:lang w:val="nl-NL"/>
+        </w:rPr>
+        <w:t>Parola</w:t>
+      </w:r>
+      <w:proofErr w:type="spellEnd"/>
+      <w:r>
+        <w:rPr>
+          <w:iCs/>
+          <w:lang w:val="nl-NL"/>
+        </w:rPr>
+        <w:t xml:space="preserve"> werkt soepel. De enige vereiste is dat Java, met name versie 17 of nieuwer.</w:t>
       </w:r>
     </w:p>
     <w:p>
@@ -3089,29 +3592,27 @@
               <w:rPr>
                 <w:lang w:val="nl-NL"/>
               </w:rPr>
-              <w:t>aken van een externe software library om het ingevoerde woord te controleren</w:t>
+              <w:t xml:space="preserve">aken van een externe software </w:t>
             </w:r>
-          </w:p>
-        </w:tc>
-      </w:tr>
-      <w:tr>
-        <w:tc>
-          <w:tcPr>
-            <w:tcW w:w="1101" w:type="dxa"/>
-          </w:tcPr>
-          <w:p>
+            <w:proofErr w:type="spellStart"/>
             <w:r>
-              <w:t>FR2</w:t>
+              <w:rPr>
+                <w:lang w:val="nl-NL"/>
+              </w:rPr>
+              <w:t>library</w:t>
             </w:r>
-          </w:p>
-        </w:tc>
-        <w:tc>
-          <w:tcPr>
-            <w:tcW w:w="7415" w:type="dxa"/>
-          </w:tcPr>
-          <w:p>
+            <w:proofErr w:type="spellEnd"/>
             <w:r>
-              <w:t>..</w:t>
+              <w:rPr>
+                <w:lang w:val="nl-NL"/>
+              </w:rPr>
+              <w:t xml:space="preserve"> om het ingevoerde woord te controleren</w:t>
+            </w:r>
+            <w:r>
+              <w:rPr>
+                <w:lang w:val="nl-NL"/>
+              </w:rPr>
+              <w:t>.</w:t>
             </w:r>
           </w:p>
         </w:tc>
@@ -3341,12 +3842,14 @@
                 <w:lang w:val="nl-NL"/>
               </w:rPr>
             </w:pPr>
+            <w:proofErr w:type="spellStart"/>
             <w:r>
               <w:rPr>
                 <w:lang w:val="nl-NL"/>
               </w:rPr>
               <w:t>Usability</w:t>
             </w:r>
+            <w:proofErr w:type="spellEnd"/>
           </w:p>
         </w:tc>
       </w:tr>
@@ -3395,12 +3898,14 @@
                 <w:lang w:val="nl-NL"/>
               </w:rPr>
             </w:pPr>
+            <w:proofErr w:type="spellStart"/>
             <w:r>
               <w:rPr>
                 <w:lang w:val="nl-NL"/>
               </w:rPr>
               <w:t>Supportability</w:t>
             </w:r>
+            <w:proofErr w:type="spellEnd"/>
           </w:p>
         </w:tc>
       </w:tr>
@@ -6072,6 +6577,21 @@
 </file>
 
 <file path=customXml/item1.xml><?xml version="1.0" encoding="utf-8"?>
+<p:properties xmlns:p="http://schemas.microsoft.com/office/2006/metadata/properties" xmlns:xsi="http://www.w3.org/2001/XMLSchema-instance" xmlns:pc="http://schemas.microsoft.com/office/infopath/2007/PartnerControls">
+  <documentManagement/>
+</p:properties>
+</file>
+
+<file path=customXml/item2.xml><?xml version="1.0" encoding="utf-8"?>
+<?mso-contentType ?>
+<FormTemplates xmlns="http://schemas.microsoft.com/sharepoint/v3/contenttype/forms">
+  <Display>DocumentLibraryForm</Display>
+  <Edit>DocumentLibraryForm</Edit>
+  <New>DocumentLibraryForm</New>
+</FormTemplates>
+</file>
+
+<file path=customXml/item3.xml><?xml version="1.0" encoding="utf-8"?>
 <ct:contentTypeSchema xmlns:ct="http://schemas.microsoft.com/office/2006/metadata/contentType" xmlns:ma="http://schemas.microsoft.com/office/2006/metadata/properties/metaAttributes" ct:_="" ma:_="" ma:contentTypeName="Document" ma:contentTypeID="0x010100A422B72D75A9AC4E94BDFCA9A036EDF3" ma:contentTypeVersion="0" ma:contentTypeDescription="Een nieuw document maken." ma:contentTypeScope="" ma:versionID="3f4c3852a56094e3885fe2ab6c0c528d">
   <xsd:schema xmlns:xsd="http://www.w3.org/2001/XMLSchema" xmlns:xs="http://www.w3.org/2001/XMLSchema" xmlns:p="http://schemas.microsoft.com/office/2006/metadata/properties" targetNamespace="http://schemas.microsoft.com/office/2006/metadata/properties" ma:root="true" ma:fieldsID="1978a156f712f99d6452530788f7ffe9">
     <xsd:element name="properties">
@@ -6185,32 +6705,10 @@
 </ct:contentTypeSchema>
 </file>
 
-<file path=customXml/item2.xml><?xml version="1.0" encoding="utf-8"?>
-<?mso-contentType ?>
-<FormTemplates xmlns="http://schemas.microsoft.com/sharepoint/v3/contenttype/forms">
-  <Display>DocumentLibraryForm</Display>
-  <Edit>DocumentLibraryForm</Edit>
-  <New>DocumentLibraryForm</New>
-</FormTemplates>
-</file>
-
-<file path=customXml/item3.xml><?xml version="1.0" encoding="utf-8"?>
-<p:properties xmlns:p="http://schemas.microsoft.com/office/2006/metadata/properties" xmlns:xsi="http://www.w3.org/2001/XMLSchema-instance" xmlns:pc="http://schemas.microsoft.com/office/infopath/2007/PartnerControls">
-  <documentManagement/>
-</p:properties>
-</file>
-
 <file path=customXml/itemProps1.xml><?xml version="1.0" encoding="utf-8"?>
-<ds:datastoreItem xmlns:ds="http://schemas.openxmlformats.org/officeDocument/2006/customXml" ds:itemID="{F338DB8D-A13E-4ED1-9DC4-AA0B6BCDFA2A}">
+<ds:datastoreItem xmlns:ds="http://schemas.openxmlformats.org/officeDocument/2006/customXml" ds:itemID="{BF6927EA-6033-426E-8A7C-C7A1E39A5B11}">
   <ds:schemaRefs>
-    <ds:schemaRef ds:uri="http://schemas.microsoft.com/office/2006/metadata/contentType"/>
-    <ds:schemaRef ds:uri="http://schemas.microsoft.com/office/2006/metadata/properties/metaAttributes"/>
-    <ds:schemaRef ds:uri="http://www.w3.org/2001/XMLSchema"/>
     <ds:schemaRef ds:uri="http://schemas.microsoft.com/office/2006/metadata/properties"/>
-    <ds:schemaRef ds:uri="http://schemas.openxmlformats.org/package/2006/metadata/core-properties"/>
-    <ds:schemaRef ds:uri="http://purl.org/dc/elements/1.1/"/>
-    <ds:schemaRef ds:uri="http://purl.org/dc/terms/"/>
-    <ds:schemaRef ds:uri="http://schemas.microsoft.com/internal/obd"/>
     <ds:schemaRef ds:uri="http://schemas.microsoft.com/office/infopath/2007/PartnerControls"/>
   </ds:schemaRefs>
 </ds:datastoreItem>
@@ -6225,9 +6723,16 @@
 </file>
 
 <file path=customXml/itemProps3.xml><?xml version="1.0" encoding="utf-8"?>
-<ds:datastoreItem xmlns:ds="http://schemas.openxmlformats.org/officeDocument/2006/customXml" ds:itemID="{BF6927EA-6033-426E-8A7C-C7A1E39A5B11}">
+<ds:datastoreItem xmlns:ds="http://schemas.openxmlformats.org/officeDocument/2006/customXml" ds:itemID="{F338DB8D-A13E-4ED1-9DC4-AA0B6BCDFA2A}">
   <ds:schemaRefs>
+    <ds:schemaRef ds:uri="http://schemas.microsoft.com/office/2006/metadata/contentType"/>
+    <ds:schemaRef ds:uri="http://schemas.microsoft.com/office/2006/metadata/properties/metaAttributes"/>
+    <ds:schemaRef ds:uri="http://www.w3.org/2001/XMLSchema"/>
     <ds:schemaRef ds:uri="http://schemas.microsoft.com/office/2006/metadata/properties"/>
+    <ds:schemaRef ds:uri="http://schemas.openxmlformats.org/package/2006/metadata/core-properties"/>
+    <ds:schemaRef ds:uri="http://purl.org/dc/elements/1.1/"/>
+    <ds:schemaRef ds:uri="http://purl.org/dc/terms/"/>
+    <ds:schemaRef ds:uri="http://schemas.microsoft.com/internal/obd"/>
     <ds:schemaRef ds:uri="http://schemas.microsoft.com/office/infopath/2007/PartnerControls"/>
   </ds:schemaRefs>
 </ds:datastoreItem>

</xml_diff>

<commit_message>
vragen en inhoudsopgave toegevoegd.
</commit_message>
<xml_diff>
--- a/SRS-template.docx
+++ b/SRS-template.docx
@@ -3852,10 +3852,7 @@
       </w:pPr>
       <w:proofErr w:type="spellStart"/>
       <w:r>
-        <w:t>U</w:t>
-      </w:r>
-      <w:r>
-        <w:t>se</w:t>
+        <w:t>Use</w:t>
       </w:r>
       <w:proofErr w:type="spellEnd"/>
       <w:r>
@@ -3962,24 +3959,15 @@
         <w:pStyle w:val="Heading3"/>
       </w:pPr>
       <w:r>
-        <w:t>B</w:t>
-      </w:r>
-      <w:r>
-        <w:t xml:space="preserve">rief </w:t>
-      </w:r>
-      <w:proofErr w:type="spellStart"/>
-      <w:r>
-        <w:t>U</w:t>
-      </w:r>
-      <w:r>
-        <w:t>se</w:t>
-      </w:r>
-      <w:proofErr w:type="spellEnd"/>
-      <w:r>
-        <w:t xml:space="preserve"> case </w:t>
-      </w:r>
-      <w:r>
-        <w:t>beschrijving</w:t>
+        <w:t xml:space="preserve">Brief </w:t>
+      </w:r>
+      <w:proofErr w:type="spellStart"/>
+      <w:r>
+        <w:t>Use</w:t>
+      </w:r>
+      <w:proofErr w:type="spellEnd"/>
+      <w:r>
+        <w:t xml:space="preserve"> case beschrijving</w:t>
       </w:r>
     </w:p>
     <w:p>
@@ -4014,10 +4002,7 @@
       </w:r>
       <w:proofErr w:type="spellEnd"/>
       <w:r>
-        <w:t xml:space="preserve"> case</w:t>
-      </w:r>
-      <w:r>
-        <w:t xml:space="preserve"> </w:t>
+        <w:t xml:space="preserve"> case </w:t>
       </w:r>
       <w:r>
         <w:t>Registreren</w:t>
@@ -4072,14 +4057,24 @@
                 <w:szCs w:val="22"/>
               </w:rPr>
             </w:pPr>
+            <w:bookmarkStart w:id="16" w:name="_Hlk146021543"/>
             <w:r>
               <w:rPr>
                 <w:rFonts w:asciiTheme="minorBidi" w:hAnsiTheme="minorBidi"/>
                 <w:sz w:val="22"/>
                 <w:szCs w:val="22"/>
               </w:rPr>
+              <w:t xml:space="preserve">Speler </w:t>
+            </w:r>
+            <w:r>
+              <w:rPr>
+                <w:rFonts w:asciiTheme="minorBidi" w:hAnsiTheme="minorBidi"/>
+                <w:sz w:val="22"/>
+                <w:szCs w:val="22"/>
+              </w:rPr>
               <w:t>Registreren</w:t>
             </w:r>
+            <w:bookmarkEnd w:id="16"/>
           </w:p>
         </w:tc>
       </w:tr>
@@ -4128,15 +4123,7 @@
                 <w:sz w:val="22"/>
                 <w:szCs w:val="22"/>
               </w:rPr>
-              <w:t>S</w:t>
-            </w:r>
-            <w:r>
-              <w:rPr>
-                <w:rFonts w:asciiTheme="minorBidi" w:hAnsiTheme="minorBidi"/>
-                <w:sz w:val="22"/>
-                <w:szCs w:val="22"/>
-              </w:rPr>
-              <w:t>peler</w:t>
+              <w:t>Speler</w:t>
             </w:r>
           </w:p>
         </w:tc>
@@ -4213,9 +4200,11 @@
       <w:r>
         <w:t xml:space="preserve"> case </w:t>
       </w:r>
+      <w:bookmarkStart w:id="17" w:name="_Hlk146056469"/>
       <w:r>
         <w:t>Quiz spelen</w:t>
       </w:r>
+      <w:bookmarkEnd w:id="17"/>
     </w:p>
     <w:tbl>
       <w:tblPr>
@@ -4266,6 +4255,7 @@
                 <w:szCs w:val="22"/>
               </w:rPr>
             </w:pPr>
+            <w:bookmarkStart w:id="18" w:name="_Hlk146056417"/>
             <w:r>
               <w:rPr>
                 <w:rFonts w:asciiTheme="minorBidi" w:hAnsiTheme="minorBidi"/>
@@ -4274,6 +4264,7 @@
               </w:rPr>
               <w:t>Quiz spelen</w:t>
             </w:r>
+            <w:bookmarkEnd w:id="18"/>
           </w:p>
         </w:tc>
       </w:tr>
@@ -4847,15 +4838,7 @@
                 <w:sz w:val="22"/>
                 <w:szCs w:val="22"/>
               </w:rPr>
-              <w:t xml:space="preserve"> woord</w:t>
-            </w:r>
-            <w:r>
-              <w:rPr>
-                <w:rFonts w:asciiTheme="minorBidi" w:hAnsiTheme="minorBidi"/>
-                <w:sz w:val="22"/>
-                <w:szCs w:val="22"/>
-              </w:rPr>
-              <w:t xml:space="preserve"> door gebruik te maken van een externe </w:t>
+              <w:t xml:space="preserve"> woord door gebruik te maken van een externe </w:t>
             </w:r>
             <w:proofErr w:type="spellStart"/>
             <w:r>
@@ -4900,6 +4883,7 @@
       <w:r>
         <w:t xml:space="preserve"> case </w:t>
       </w:r>
+      <w:bookmarkStart w:id="19" w:name="_Hlk146104746"/>
       <w:proofErr w:type="spellStart"/>
       <w:r>
         <w:t>Credits</w:t>
@@ -4908,6 +4892,7 @@
       <w:r>
         <w:t xml:space="preserve"> kopen</w:t>
       </w:r>
+      <w:bookmarkEnd w:id="19"/>
     </w:p>
     <w:tbl>
       <w:tblPr>
@@ -5121,10 +5106,7 @@
       </w:r>
       <w:proofErr w:type="spellEnd"/>
       <w:r>
-        <w:t xml:space="preserve"> case </w:t>
-      </w:r>
-      <w:r>
-        <w:t>Inloggen</w:t>
+        <w:t xml:space="preserve"> case Inloggen</w:t>
       </w:r>
     </w:p>
     <w:tbl>
@@ -5333,9 +5315,11 @@
                 <w:szCs w:val="22"/>
               </w:rPr>
             </w:pPr>
+            <w:bookmarkStart w:id="20" w:name="_Hlk146105200"/>
             <w:r>
               <w:t>Inloggen</w:t>
             </w:r>
+            <w:bookmarkEnd w:id="20"/>
           </w:p>
         </w:tc>
       </w:tr>
@@ -5473,10 +5457,7 @@
       </w:r>
       <w:proofErr w:type="spellEnd"/>
       <w:r>
-        <w:t xml:space="preserve"> case </w:t>
-      </w:r>
-      <w:r>
-        <w:t>CRUD Quizvragen</w:t>
+        <w:t xml:space="preserve"> case CRUD Quizvragen</w:t>
       </w:r>
     </w:p>
     <w:tbl>
@@ -5636,1448 +5617,2227 @@
           <w:i/>
         </w:rPr>
       </w:pPr>
-      <w:bookmarkStart w:id="16" w:name="_Toc336096355"/>
+      <w:bookmarkStart w:id="21" w:name="_Toc336096355"/>
       <w:r>
         <w:rPr>
           <w:i/>
         </w:rPr>
         <w:t>Domain Model</w:t>
-      </w:r>
-      <w:bookmarkEnd w:id="16"/>
-    </w:p>
-    <w:p>
-      <w:r>
-        <w:t>&lt;</w:t>
-      </w:r>
-      <w:proofErr w:type="spellStart"/>
-      <w:r>
-        <w:t>Provide</w:t>
-      </w:r>
-      <w:proofErr w:type="spellEnd"/>
-      <w:r>
-        <w:t xml:space="preserve"> a diagram </w:t>
-      </w:r>
-      <w:proofErr w:type="spellStart"/>
-      <w:r>
-        <w:t>showing</w:t>
-      </w:r>
-      <w:proofErr w:type="spellEnd"/>
-      <w:r>
-        <w:t xml:space="preserve"> important real-</w:t>
-      </w:r>
-      <w:proofErr w:type="spellStart"/>
-      <w:r>
-        <w:t>situation</w:t>
-      </w:r>
-      <w:proofErr w:type="spellEnd"/>
-      <w:r>
-        <w:t xml:space="preserve"> </w:t>
-      </w:r>
-      <w:proofErr w:type="spellStart"/>
-      <w:r>
-        <w:t>conceptual</w:t>
-      </w:r>
-      <w:proofErr w:type="spellEnd"/>
-      <w:r>
-        <w:t xml:space="preserve"> classes in </w:t>
-      </w:r>
-      <w:proofErr w:type="spellStart"/>
-      <w:r>
-        <w:t>the</w:t>
-      </w:r>
-      <w:proofErr w:type="spellEnd"/>
-      <w:r>
-        <w:t xml:space="preserve"> </w:t>
-      </w:r>
-      <w:proofErr w:type="spellStart"/>
-      <w:r>
-        <w:t>application</w:t>
-      </w:r>
-      <w:proofErr w:type="spellEnd"/>
-      <w:r>
-        <w:t xml:space="preserve"> domain. </w:t>
-      </w:r>
-      <w:r>
-        <w:t xml:space="preserve">Do NOT </w:t>
-      </w:r>
-      <w:proofErr w:type="spellStart"/>
-      <w:r>
-        <w:t>include</w:t>
-      </w:r>
-      <w:proofErr w:type="spellEnd"/>
-      <w:r>
-        <w:t xml:space="preserve"> software classes. </w:t>
-      </w:r>
-      <w:proofErr w:type="spellStart"/>
-      <w:r>
-        <w:t>Describe</w:t>
-      </w:r>
-      <w:proofErr w:type="spellEnd"/>
-      <w:r>
-        <w:t xml:space="preserve"> </w:t>
-      </w:r>
-      <w:proofErr w:type="spellStart"/>
-      <w:r>
-        <w:t>each</w:t>
-      </w:r>
-      <w:proofErr w:type="spellEnd"/>
-      <w:r>
-        <w:t xml:space="preserve"> of </w:t>
-      </w:r>
-      <w:proofErr w:type="spellStart"/>
-      <w:r>
-        <w:t>the</w:t>
-      </w:r>
-      <w:proofErr w:type="spellEnd"/>
-      <w:r>
-        <w:t xml:space="preserve"> </w:t>
-      </w:r>
-      <w:proofErr w:type="spellStart"/>
-      <w:r>
-        <w:t>conceptual</w:t>
-      </w:r>
-      <w:proofErr w:type="spellEnd"/>
-      <w:r>
-        <w:t xml:space="preserve"> classes in a </w:t>
-      </w:r>
-      <w:proofErr w:type="spellStart"/>
-      <w:r>
-        <w:t>glossary</w:t>
-      </w:r>
-      <w:proofErr w:type="spellEnd"/>
-      <w:r>
-        <w:t>.</w:t>
-      </w:r>
-      <w:r>
-        <w:t>&gt;</w:t>
-      </w:r>
-    </w:p>
-    <w:p>
-      <w:pPr>
-        <w:pStyle w:val="Heading1"/>
-        <w:rPr>
-          <w:i/>
-        </w:rPr>
-      </w:pPr>
-      <w:bookmarkStart w:id="17" w:name="_Toc336096356"/>
-      <w:proofErr w:type="spellStart"/>
-      <w:r>
-        <w:t>Use</w:t>
-      </w:r>
-      <w:proofErr w:type="spellEnd"/>
-      <w:r>
-        <w:t xml:space="preserve">-case </w:t>
-      </w:r>
-      <w:proofErr w:type="spellStart"/>
-      <w:r>
-        <w:t>Descriptions</w:t>
-      </w:r>
-      <w:bookmarkEnd w:id="17"/>
-      <w:proofErr w:type="spellEnd"/>
-    </w:p>
-    <w:p>
-      <w:pPr>
-        <w:rPr>
-          <w:i/>
-        </w:rPr>
-      </w:pPr>
-    </w:p>
-    <w:p>
-      <w:pPr>
-        <w:rPr>
-          <w:i/>
-        </w:rPr>
-      </w:pPr>
-      <w:r>
-        <w:rPr>
-          <w:i/>
-        </w:rPr>
-        <w:lastRenderedPageBreak/>
-        <w:t xml:space="preserve">&lt;In </w:t>
-      </w:r>
-      <w:proofErr w:type="spellStart"/>
-      <w:r>
-        <w:rPr>
-          <w:i/>
-        </w:rPr>
-        <w:t>this</w:t>
-      </w:r>
-      <w:proofErr w:type="spellEnd"/>
-      <w:r>
-        <w:rPr>
-          <w:i/>
-        </w:rPr>
-        <w:t xml:space="preserve"> </w:t>
-      </w:r>
-      <w:proofErr w:type="spellStart"/>
-      <w:r>
-        <w:rPr>
-          <w:i/>
-        </w:rPr>
-        <w:t>section</w:t>
-      </w:r>
-      <w:proofErr w:type="spellEnd"/>
-      <w:r>
-        <w:rPr>
-          <w:i/>
-        </w:rPr>
-        <w:t xml:space="preserve">, </w:t>
-      </w:r>
-      <w:proofErr w:type="spellStart"/>
-      <w:r>
-        <w:rPr>
-          <w:i/>
-        </w:rPr>
-        <w:t>each</w:t>
-      </w:r>
-      <w:proofErr w:type="spellEnd"/>
-      <w:r>
-        <w:rPr>
-          <w:i/>
-        </w:rPr>
-        <w:t xml:space="preserve"> </w:t>
-      </w:r>
-      <w:proofErr w:type="spellStart"/>
-      <w:r>
-        <w:rPr>
-          <w:i/>
-        </w:rPr>
-        <w:t>use</w:t>
-      </w:r>
-      <w:proofErr w:type="spellEnd"/>
-      <w:r>
-        <w:rPr>
-          <w:i/>
-        </w:rPr>
-        <w:t xml:space="preserve">-case is </w:t>
-      </w:r>
-      <w:proofErr w:type="spellStart"/>
-      <w:r>
-        <w:rPr>
-          <w:i/>
-        </w:rPr>
-        <w:t>described</w:t>
-      </w:r>
-      <w:proofErr w:type="spellEnd"/>
-      <w:r>
-        <w:rPr>
-          <w:i/>
-        </w:rPr>
-        <w:t xml:space="preserve"> in detail, </w:t>
-      </w:r>
-      <w:proofErr w:type="spellStart"/>
-      <w:r>
-        <w:rPr>
-          <w:i/>
-        </w:rPr>
-        <w:t>optionally</w:t>
-      </w:r>
-      <w:proofErr w:type="spellEnd"/>
-      <w:r>
-        <w:rPr>
-          <w:i/>
-        </w:rPr>
-        <w:t xml:space="preserve"> </w:t>
-      </w:r>
-      <w:proofErr w:type="spellStart"/>
-      <w:r>
-        <w:rPr>
-          <w:i/>
-        </w:rPr>
-        <w:t>accompanied</w:t>
-      </w:r>
-      <w:proofErr w:type="spellEnd"/>
-      <w:r>
-        <w:rPr>
-          <w:i/>
-        </w:rPr>
-        <w:t xml:space="preserve"> </w:t>
-      </w:r>
-      <w:proofErr w:type="spellStart"/>
-      <w:r>
-        <w:rPr>
-          <w:i/>
-        </w:rPr>
-        <w:t>by</w:t>
-      </w:r>
-      <w:proofErr w:type="spellEnd"/>
-      <w:r>
-        <w:rPr>
-          <w:i/>
-        </w:rPr>
-        <w:t xml:space="preserve"> a system </w:t>
-      </w:r>
-      <w:proofErr w:type="spellStart"/>
-      <w:r>
-        <w:rPr>
-          <w:i/>
-        </w:rPr>
-        <w:t>sequence</w:t>
-      </w:r>
-      <w:proofErr w:type="spellEnd"/>
-      <w:r>
-        <w:rPr>
-          <w:i/>
-        </w:rPr>
-        <w:t xml:space="preserve"> diagram (SSD) </w:t>
-      </w:r>
-      <w:proofErr w:type="spellStart"/>
-      <w:r>
-        <w:rPr>
-          <w:i/>
-        </w:rPr>
-        <w:t>and</w:t>
-      </w:r>
-      <w:proofErr w:type="spellEnd"/>
-      <w:r>
-        <w:rPr>
-          <w:i/>
-        </w:rPr>
-        <w:t xml:space="preserve"> </w:t>
-      </w:r>
-      <w:proofErr w:type="spellStart"/>
-      <w:r>
-        <w:rPr>
-          <w:i/>
-        </w:rPr>
-        <w:t>operation</w:t>
-      </w:r>
-      <w:proofErr w:type="spellEnd"/>
-      <w:r>
-        <w:rPr>
-          <w:i/>
-        </w:rPr>
-        <w:t xml:space="preserve"> </w:t>
-      </w:r>
-      <w:proofErr w:type="spellStart"/>
-      <w:r>
-        <w:rPr>
-          <w:i/>
-        </w:rPr>
-        <w:t>contracts</w:t>
-      </w:r>
-      <w:proofErr w:type="spellEnd"/>
-      <w:r>
-        <w:rPr>
-          <w:i/>
-        </w:rPr>
-        <w:t xml:space="preserve">. Make </w:t>
-      </w:r>
-      <w:proofErr w:type="spellStart"/>
-      <w:r>
-        <w:rPr>
-          <w:i/>
-        </w:rPr>
-        <w:t>sure</w:t>
-      </w:r>
-      <w:proofErr w:type="spellEnd"/>
-      <w:r>
-        <w:rPr>
-          <w:i/>
-        </w:rPr>
-        <w:t xml:space="preserve"> </w:t>
-      </w:r>
-      <w:proofErr w:type="spellStart"/>
-      <w:r>
-        <w:rPr>
-          <w:i/>
-        </w:rPr>
-        <w:t>that</w:t>
-      </w:r>
-      <w:proofErr w:type="spellEnd"/>
-      <w:r>
-        <w:rPr>
-          <w:i/>
-        </w:rPr>
-        <w:t xml:space="preserve"> </w:t>
-      </w:r>
-      <w:proofErr w:type="spellStart"/>
-      <w:r>
-        <w:rPr>
-          <w:i/>
-        </w:rPr>
-        <w:t>the</w:t>
-      </w:r>
-      <w:proofErr w:type="spellEnd"/>
-      <w:r>
-        <w:rPr>
-          <w:i/>
-        </w:rPr>
-        <w:t xml:space="preserve"> </w:t>
-      </w:r>
-      <w:proofErr w:type="spellStart"/>
-      <w:r>
-        <w:rPr>
-          <w:i/>
-        </w:rPr>
-        <w:t>use</w:t>
-      </w:r>
-      <w:proofErr w:type="spellEnd"/>
-      <w:r>
-        <w:rPr>
-          <w:i/>
-        </w:rPr>
-        <w:t xml:space="preserve"> </w:t>
-      </w:r>
-      <w:r>
-        <w:rPr>
-          <w:i/>
-        </w:rPr>
-        <w:t xml:space="preserve">case </w:t>
-      </w:r>
-      <w:proofErr w:type="spellStart"/>
-      <w:r>
-        <w:rPr>
-          <w:i/>
-        </w:rPr>
-        <w:t>descriptions</w:t>
-      </w:r>
-      <w:proofErr w:type="spellEnd"/>
-      <w:r>
-        <w:rPr>
-          <w:i/>
-        </w:rPr>
-        <w:t xml:space="preserve"> are consistent </w:t>
-      </w:r>
-      <w:proofErr w:type="spellStart"/>
-      <w:r>
-        <w:rPr>
-          <w:i/>
-        </w:rPr>
-        <w:t>with</w:t>
-      </w:r>
-      <w:proofErr w:type="spellEnd"/>
-      <w:r>
-        <w:rPr>
-          <w:i/>
-        </w:rPr>
-        <w:t xml:space="preserve"> </w:t>
-      </w:r>
-      <w:proofErr w:type="spellStart"/>
-      <w:r>
-        <w:rPr>
-          <w:i/>
-        </w:rPr>
-        <w:t>the</w:t>
-      </w:r>
-      <w:proofErr w:type="spellEnd"/>
-      <w:r>
-        <w:rPr>
-          <w:i/>
-        </w:rPr>
-        <w:t xml:space="preserve"> domain model </w:t>
-      </w:r>
-      <w:proofErr w:type="spellStart"/>
-      <w:r>
-        <w:rPr>
-          <w:i/>
-        </w:rPr>
-        <w:t>and</w:t>
-      </w:r>
-      <w:proofErr w:type="spellEnd"/>
-      <w:r>
-        <w:rPr>
-          <w:i/>
-        </w:rPr>
-        <w:t xml:space="preserve"> </w:t>
-      </w:r>
-      <w:proofErr w:type="spellStart"/>
-      <w:r>
-        <w:rPr>
-          <w:i/>
-        </w:rPr>
-        <w:t>the</w:t>
-      </w:r>
-      <w:proofErr w:type="spellEnd"/>
-      <w:r>
-        <w:rPr>
-          <w:i/>
-        </w:rPr>
-        <w:t xml:space="preserve"> </w:t>
-      </w:r>
-      <w:proofErr w:type="spellStart"/>
-      <w:r>
-        <w:rPr>
-          <w:i/>
-        </w:rPr>
-        <w:t>use</w:t>
-      </w:r>
-      <w:proofErr w:type="spellEnd"/>
-      <w:r>
-        <w:rPr>
-          <w:i/>
-        </w:rPr>
-        <w:t xml:space="preserve"> case diagram </w:t>
-      </w:r>
-      <w:proofErr w:type="spellStart"/>
-      <w:r>
-        <w:rPr>
-          <w:i/>
-        </w:rPr>
-        <w:t>from</w:t>
-      </w:r>
-      <w:proofErr w:type="spellEnd"/>
-      <w:r>
-        <w:rPr>
-          <w:i/>
-        </w:rPr>
-        <w:t xml:space="preserve"> </w:t>
-      </w:r>
-      <w:proofErr w:type="spellStart"/>
-      <w:r>
-        <w:rPr>
-          <w:i/>
-        </w:rPr>
-        <w:t>Section</w:t>
-      </w:r>
-      <w:proofErr w:type="spellEnd"/>
-      <w:r>
-        <w:rPr>
-          <w:i/>
-        </w:rPr>
-        <w:t xml:space="preserve"> </w:t>
-      </w:r>
-      <w:r>
-        <w:rPr>
-          <w:i/>
-        </w:rPr>
-        <w:fldChar w:fldCharType="begin"/>
-      </w:r>
-      <w:r>
-        <w:rPr>
-          <w:i/>
-        </w:rPr>
-        <w:instrText xml:space="preserve"> REF _Ref336093627 \r \h </w:instrText>
-      </w:r>
-      <w:r>
-        <w:rPr>
-          <w:i/>
-        </w:rPr>
-      </w:r>
-      <w:r>
-        <w:rPr>
-          <w:i/>
-        </w:rPr>
-        <w:fldChar w:fldCharType="separate"/>
-      </w:r>
-      <w:r>
-        <w:rPr>
-          <w:i/>
-        </w:rPr>
-        <w:t>1.</w:t>
-      </w:r>
-      <w:r>
-        <w:rPr>
-          <w:i/>
-        </w:rPr>
-        <w:t>5</w:t>
-      </w:r>
-      <w:r>
-        <w:rPr>
-          <w:i/>
-        </w:rPr>
-        <w:fldChar w:fldCharType="end"/>
-      </w:r>
-      <w:r>
-        <w:rPr>
-          <w:i/>
-        </w:rPr>
-        <w:t>&gt;</w:t>
-      </w:r>
-    </w:p>
-    <w:p>
-      <w:pPr>
-        <w:pStyle w:val="Heading2"/>
-      </w:pPr>
-      <w:bookmarkStart w:id="18" w:name="_Toc336096357"/>
-      <w:proofErr w:type="spellStart"/>
-      <w:r>
-        <w:t>Use</w:t>
-      </w:r>
-      <w:proofErr w:type="spellEnd"/>
-      <w:r>
-        <w:t xml:space="preserve"> case 1</w:t>
-      </w:r>
-      <w:bookmarkEnd w:id="18"/>
-    </w:p>
-    <w:p>
-      <w:r>
-        <w:t>&lt;</w:t>
-      </w:r>
-      <w:proofErr w:type="spellStart"/>
-      <w:r>
-        <w:t>Don’t</w:t>
-      </w:r>
-      <w:proofErr w:type="spellEnd"/>
-      <w:r>
-        <w:t xml:space="preserve"> </w:t>
-      </w:r>
-      <w:proofErr w:type="spellStart"/>
-      <w:r>
-        <w:t>really</w:t>
-      </w:r>
-      <w:proofErr w:type="spellEnd"/>
-      <w:r>
-        <w:t xml:space="preserve"> say “</w:t>
-      </w:r>
-      <w:proofErr w:type="spellStart"/>
-      <w:r>
-        <w:t>Use</w:t>
-      </w:r>
-      <w:proofErr w:type="spellEnd"/>
-      <w:r>
-        <w:t xml:space="preserve"> case</w:t>
-      </w:r>
-      <w:r>
-        <w:t xml:space="preserve"> 1.” State </w:t>
-      </w:r>
-      <w:proofErr w:type="spellStart"/>
-      <w:r>
-        <w:t>the</w:t>
-      </w:r>
-      <w:proofErr w:type="spellEnd"/>
-      <w:r>
-        <w:t xml:space="preserve"> </w:t>
-      </w:r>
-      <w:proofErr w:type="spellStart"/>
-      <w:r>
-        <w:t>use</w:t>
-      </w:r>
-      <w:proofErr w:type="spellEnd"/>
-      <w:r>
-        <w:t>-case</w:t>
-      </w:r>
-      <w:r>
-        <w:t xml:space="preserve"> name </w:t>
-      </w:r>
-      <w:proofErr w:type="spellStart"/>
-      <w:r>
-        <w:t>in</w:t>
-      </w:r>
-      <w:r>
-        <w:t>stead</w:t>
-      </w:r>
-      <w:proofErr w:type="spellEnd"/>
-      <w:r>
-        <w:t>.&gt;</w:t>
-      </w:r>
-    </w:p>
-    <w:p>
-      <w:pPr>
-        <w:pStyle w:val="Heading3"/>
-      </w:pPr>
-      <w:bookmarkStart w:id="19" w:name="_Toc336096358"/>
-      <w:proofErr w:type="spellStart"/>
-      <w:r>
-        <w:t>Fully-dressed</w:t>
-      </w:r>
-      <w:proofErr w:type="spellEnd"/>
-      <w:r>
-        <w:t xml:space="preserve"> </w:t>
-      </w:r>
-      <w:proofErr w:type="spellStart"/>
-      <w:r>
-        <w:t>use</w:t>
-      </w:r>
-      <w:proofErr w:type="spellEnd"/>
-      <w:r>
-        <w:t xml:space="preserve"> case</w:t>
-      </w:r>
-      <w:r>
-        <w:t xml:space="preserve"> </w:t>
-      </w:r>
-      <w:proofErr w:type="spellStart"/>
-      <w:r>
-        <w:t>description</w:t>
-      </w:r>
-      <w:bookmarkEnd w:id="19"/>
-      <w:proofErr w:type="spellEnd"/>
-    </w:p>
-    <w:p>
-      <w:r>
-        <w:rPr>
-          <w:i/>
-        </w:rPr>
-        <w:t>&lt;</w:t>
-      </w:r>
-      <w:proofErr w:type="spellStart"/>
-      <w:r>
-        <w:rPr>
-          <w:i/>
-        </w:rPr>
-        <w:t>Provide</w:t>
-      </w:r>
-      <w:proofErr w:type="spellEnd"/>
-      <w:r>
-        <w:rPr>
-          <w:i/>
-        </w:rPr>
-        <w:t xml:space="preserve"> a </w:t>
-      </w:r>
-      <w:proofErr w:type="spellStart"/>
-      <w:r>
-        <w:rPr>
-          <w:i/>
-        </w:rPr>
-        <w:t>fully-dressed</w:t>
-      </w:r>
-      <w:proofErr w:type="spellEnd"/>
-      <w:r>
-        <w:rPr>
-          <w:i/>
-        </w:rPr>
-        <w:t xml:space="preserve"> </w:t>
-      </w:r>
-      <w:proofErr w:type="spellStart"/>
-      <w:r>
-        <w:rPr>
-          <w:i/>
-        </w:rPr>
-        <w:t>use</w:t>
-      </w:r>
-      <w:proofErr w:type="spellEnd"/>
-      <w:r>
-        <w:rPr>
-          <w:i/>
-        </w:rPr>
-        <w:t xml:space="preserve">-case </w:t>
-      </w:r>
-      <w:proofErr w:type="spellStart"/>
-      <w:r>
-        <w:rPr>
-          <w:i/>
-        </w:rPr>
-        <w:t>description</w:t>
-      </w:r>
-      <w:proofErr w:type="spellEnd"/>
-      <w:r>
-        <w:rPr>
-          <w:i/>
-        </w:rPr>
-        <w:t xml:space="preserve"> in </w:t>
-      </w:r>
-      <w:proofErr w:type="spellStart"/>
-      <w:r>
-        <w:rPr>
-          <w:i/>
-        </w:rPr>
-        <w:t>the</w:t>
-      </w:r>
-      <w:proofErr w:type="spellEnd"/>
-      <w:r>
-        <w:rPr>
-          <w:i/>
-        </w:rPr>
-        <w:t xml:space="preserve"> format </w:t>
-      </w:r>
-      <w:proofErr w:type="spellStart"/>
-      <w:r>
-        <w:rPr>
-          <w:i/>
-        </w:rPr>
-        <w:t>you</w:t>
-      </w:r>
-      <w:proofErr w:type="spellEnd"/>
-      <w:r>
-        <w:rPr>
-          <w:i/>
-        </w:rPr>
-        <w:t xml:space="preserve"> </w:t>
-      </w:r>
-      <w:proofErr w:type="spellStart"/>
-      <w:r>
-        <w:rPr>
-          <w:i/>
-        </w:rPr>
-        <w:t>know</w:t>
-      </w:r>
-      <w:proofErr w:type="spellEnd"/>
-      <w:r>
-        <w:rPr>
-          <w:i/>
-        </w:rPr>
-        <w:t xml:space="preserve"> </w:t>
-      </w:r>
-      <w:proofErr w:type="spellStart"/>
-      <w:r>
-        <w:rPr>
-          <w:i/>
-        </w:rPr>
-        <w:t>from</w:t>
-      </w:r>
-      <w:proofErr w:type="spellEnd"/>
-      <w:r>
-        <w:rPr>
-          <w:i/>
-        </w:rPr>
-        <w:t xml:space="preserve"> </w:t>
-      </w:r>
-      <w:proofErr w:type="spellStart"/>
-      <w:r>
-        <w:rPr>
-          <w:i/>
-        </w:rPr>
-        <w:t>the</w:t>
-      </w:r>
-      <w:proofErr w:type="spellEnd"/>
-      <w:r>
-        <w:rPr>
-          <w:i/>
-        </w:rPr>
-        <w:t xml:space="preserve"> </w:t>
-      </w:r>
-      <w:proofErr w:type="gramStart"/>
-      <w:r>
-        <w:rPr>
-          <w:i/>
-        </w:rPr>
-        <w:t>OOAD course</w:t>
-      </w:r>
-      <w:proofErr w:type="gramEnd"/>
-      <w:r>
-        <w:rPr>
-          <w:i/>
-        </w:rPr>
-        <w:t>&gt;</w:t>
-      </w:r>
-    </w:p>
-    <w:p>
-      <w:pPr>
-        <w:pStyle w:val="Heading3"/>
-      </w:pPr>
-      <w:bookmarkStart w:id="20" w:name="_Toc336096359"/>
-      <w:r>
-        <w:t xml:space="preserve">System </w:t>
-      </w:r>
-      <w:proofErr w:type="spellStart"/>
-      <w:r>
-        <w:t>Sequence</w:t>
-      </w:r>
-      <w:proofErr w:type="spellEnd"/>
-      <w:r>
-        <w:t xml:space="preserve"> Diagram (</w:t>
-      </w:r>
-      <w:proofErr w:type="spellStart"/>
-      <w:r>
-        <w:t>optional</w:t>
-      </w:r>
-      <w:proofErr w:type="spellEnd"/>
-      <w:r>
-        <w:t>)</w:t>
-      </w:r>
-      <w:bookmarkEnd w:id="20"/>
-    </w:p>
-    <w:p>
-      <w:r>
-        <w:rPr>
-          <w:i/>
-        </w:rPr>
-        <w:t xml:space="preserve">&lt;In case </w:t>
-      </w:r>
-      <w:proofErr w:type="spellStart"/>
-      <w:r>
-        <w:rPr>
-          <w:i/>
-        </w:rPr>
-        <w:t>the</w:t>
-      </w:r>
-      <w:proofErr w:type="spellEnd"/>
-      <w:r>
-        <w:rPr>
-          <w:i/>
-        </w:rPr>
-        <w:t xml:space="preserve"> </w:t>
-      </w:r>
-      <w:proofErr w:type="spellStart"/>
-      <w:r>
-        <w:rPr>
-          <w:i/>
-        </w:rPr>
-        <w:t>use</w:t>
-      </w:r>
-      <w:proofErr w:type="spellEnd"/>
-      <w:r>
-        <w:rPr>
-          <w:i/>
-        </w:rPr>
-        <w:t xml:space="preserve">-case </w:t>
-      </w:r>
-      <w:proofErr w:type="spellStart"/>
-      <w:r>
-        <w:rPr>
-          <w:i/>
-        </w:rPr>
-        <w:t>entails</w:t>
-      </w:r>
-      <w:proofErr w:type="spellEnd"/>
-      <w:r>
-        <w:rPr>
-          <w:i/>
-        </w:rPr>
-        <w:t xml:space="preserve"> complex </w:t>
-      </w:r>
-      <w:proofErr w:type="spellStart"/>
-      <w:r>
-        <w:rPr>
-          <w:i/>
-        </w:rPr>
-        <w:t>scenarios</w:t>
-      </w:r>
-      <w:proofErr w:type="spellEnd"/>
-      <w:r>
-        <w:rPr>
-          <w:i/>
-        </w:rPr>
-        <w:t xml:space="preserve">, </w:t>
-      </w:r>
-      <w:proofErr w:type="spellStart"/>
-      <w:r>
-        <w:rPr>
-          <w:i/>
-        </w:rPr>
-        <w:t>you</w:t>
-      </w:r>
-      <w:proofErr w:type="spellEnd"/>
-      <w:r>
-        <w:rPr>
-          <w:i/>
-        </w:rPr>
-        <w:t xml:space="preserve"> </w:t>
-      </w:r>
-      <w:proofErr w:type="spellStart"/>
-      <w:r>
-        <w:rPr>
-          <w:i/>
-        </w:rPr>
-        <w:t>may</w:t>
-      </w:r>
-      <w:proofErr w:type="spellEnd"/>
-      <w:r>
-        <w:rPr>
-          <w:i/>
-        </w:rPr>
-        <w:t xml:space="preserve"> </w:t>
-      </w:r>
-      <w:proofErr w:type="spellStart"/>
-      <w:r>
-        <w:rPr>
-          <w:i/>
-        </w:rPr>
-        <w:t>decide</w:t>
-      </w:r>
-      <w:proofErr w:type="spellEnd"/>
-      <w:r>
-        <w:rPr>
-          <w:i/>
-        </w:rPr>
-        <w:t xml:space="preserve"> </w:t>
-      </w:r>
-      <w:proofErr w:type="spellStart"/>
-      <w:r>
-        <w:rPr>
-          <w:i/>
-        </w:rPr>
-        <w:t>to</w:t>
-      </w:r>
-      <w:proofErr w:type="spellEnd"/>
-      <w:r>
-        <w:rPr>
-          <w:i/>
-        </w:rPr>
-        <w:t xml:space="preserve"> </w:t>
-      </w:r>
-      <w:proofErr w:type="spellStart"/>
-      <w:r>
-        <w:rPr>
-          <w:i/>
-        </w:rPr>
-        <w:t>create</w:t>
-      </w:r>
-      <w:proofErr w:type="spellEnd"/>
-      <w:r>
-        <w:rPr>
-          <w:i/>
-        </w:rPr>
-        <w:t xml:space="preserve"> a system </w:t>
-      </w:r>
-      <w:proofErr w:type="spellStart"/>
-      <w:r>
-        <w:rPr>
-          <w:i/>
-        </w:rPr>
-        <w:t>sequence</w:t>
-      </w:r>
-      <w:proofErr w:type="spellEnd"/>
-      <w:r>
-        <w:rPr>
-          <w:i/>
-        </w:rPr>
-        <w:t xml:space="preserve"> diagram </w:t>
-      </w:r>
-      <w:proofErr w:type="spellStart"/>
-      <w:r>
-        <w:rPr>
-          <w:i/>
-        </w:rPr>
-        <w:t>showing</w:t>
-      </w:r>
-      <w:proofErr w:type="spellEnd"/>
-      <w:r>
-        <w:rPr>
-          <w:i/>
-        </w:rPr>
-        <w:t xml:space="preserve"> events </w:t>
-      </w:r>
-      <w:proofErr w:type="spellStart"/>
-      <w:r>
-        <w:rPr>
-          <w:i/>
-        </w:rPr>
-        <w:t>generated</w:t>
-      </w:r>
-      <w:proofErr w:type="spellEnd"/>
-      <w:r>
-        <w:rPr>
-          <w:i/>
-        </w:rPr>
-        <w:t xml:space="preserve"> </w:t>
-      </w:r>
-      <w:proofErr w:type="spellStart"/>
-      <w:r>
-        <w:rPr>
-          <w:i/>
-        </w:rPr>
-        <w:t>by</w:t>
-      </w:r>
-      <w:proofErr w:type="spellEnd"/>
-      <w:r>
-        <w:rPr>
-          <w:i/>
-        </w:rPr>
-        <w:t xml:space="preserve"> </w:t>
-      </w:r>
-      <w:proofErr w:type="spellStart"/>
-      <w:r>
-        <w:rPr>
-          <w:i/>
-        </w:rPr>
-        <w:t>external</w:t>
-      </w:r>
-      <w:proofErr w:type="spellEnd"/>
-      <w:r>
-        <w:rPr>
-          <w:i/>
-        </w:rPr>
-        <w:t xml:space="preserve"> actors, </w:t>
-      </w:r>
-      <w:proofErr w:type="spellStart"/>
-      <w:r>
-        <w:rPr>
-          <w:i/>
-        </w:rPr>
-        <w:t>the</w:t>
-      </w:r>
-      <w:proofErr w:type="spellEnd"/>
-      <w:r>
-        <w:rPr>
-          <w:i/>
-        </w:rPr>
-        <w:t xml:space="preserve"> order of events </w:t>
-      </w:r>
-      <w:proofErr w:type="spellStart"/>
-      <w:r>
-        <w:rPr>
-          <w:i/>
-        </w:rPr>
-        <w:t>and</w:t>
-      </w:r>
-      <w:proofErr w:type="spellEnd"/>
-      <w:r>
-        <w:rPr>
-          <w:i/>
-        </w:rPr>
-        <w:t xml:space="preserve"> </w:t>
-      </w:r>
-      <w:proofErr w:type="spellStart"/>
-      <w:r>
-        <w:rPr>
-          <w:i/>
-        </w:rPr>
-        <w:t>inter</w:t>
-      </w:r>
-      <w:proofErr w:type="spellEnd"/>
-      <w:r>
-        <w:rPr>
-          <w:i/>
-        </w:rPr>
-        <w:t xml:space="preserve">-system events. </w:t>
-      </w:r>
-      <w:proofErr w:type="spellStart"/>
-      <w:r>
-        <w:rPr>
-          <w:i/>
-        </w:rPr>
-        <w:t>All</w:t>
-      </w:r>
-      <w:proofErr w:type="spellEnd"/>
-      <w:r>
-        <w:rPr>
-          <w:i/>
-        </w:rPr>
-        <w:t xml:space="preserve"> systems are </w:t>
-      </w:r>
-      <w:proofErr w:type="spellStart"/>
-      <w:r>
-        <w:rPr>
-          <w:i/>
-        </w:rPr>
-        <w:t>treated</w:t>
-      </w:r>
-      <w:proofErr w:type="spellEnd"/>
-      <w:r>
-        <w:rPr>
-          <w:i/>
-        </w:rPr>
-        <w:t xml:space="preserve"> as a black box&gt;</w:t>
-      </w:r>
-    </w:p>
-    <w:p>
-      <w:pPr>
-        <w:pStyle w:val="Heading3"/>
-      </w:pPr>
-      <w:bookmarkStart w:id="21" w:name="_Toc336096360"/>
-      <w:proofErr w:type="spellStart"/>
-      <w:r>
-        <w:t>Operation</w:t>
-      </w:r>
-      <w:proofErr w:type="spellEnd"/>
-      <w:r>
-        <w:t xml:space="preserve"> </w:t>
-      </w:r>
-      <w:proofErr w:type="spellStart"/>
-      <w:r>
-        <w:t>Contracts</w:t>
-      </w:r>
-      <w:proofErr w:type="spellEnd"/>
-      <w:r>
-        <w:t xml:space="preserve"> (</w:t>
-      </w:r>
-      <w:proofErr w:type="spellStart"/>
-      <w:r>
-        <w:t>optional</w:t>
-      </w:r>
-      <w:proofErr w:type="spellEnd"/>
-      <w:r>
-        <w:t>)</w:t>
       </w:r>
       <w:bookmarkEnd w:id="21"/>
     </w:p>
     <w:p>
       <w:r>
-        <w:rPr>
-          <w:i/>
-        </w:rPr>
         <w:t>&lt;</w:t>
       </w:r>
       <w:proofErr w:type="spellStart"/>
       <w:r>
-        <w:rPr>
-          <w:i/>
-        </w:rPr>
-        <w:t>If</w:t>
-      </w:r>
-      <w:proofErr w:type="spellEnd"/>
-      <w:r>
-        <w:rPr>
-          <w:i/>
-        </w:rPr>
+        <w:t>Provide</w:t>
+      </w:r>
+      <w:proofErr w:type="spellEnd"/>
+      <w:r>
+        <w:t xml:space="preserve"> a diagram </w:t>
+      </w:r>
+      <w:proofErr w:type="spellStart"/>
+      <w:r>
+        <w:t>showing</w:t>
+      </w:r>
+      <w:proofErr w:type="spellEnd"/>
+      <w:r>
+        <w:t xml:space="preserve"> important real-</w:t>
+      </w:r>
+      <w:proofErr w:type="spellStart"/>
+      <w:r>
+        <w:t>situation</w:t>
+      </w:r>
+      <w:proofErr w:type="spellEnd"/>
+      <w:r>
         <w:t xml:space="preserve"> </w:t>
       </w:r>
       <w:proofErr w:type="spellStart"/>
       <w:r>
-        <w:rPr>
-          <w:i/>
-        </w:rPr>
+        <w:t>conceptual</w:t>
+      </w:r>
+      <w:proofErr w:type="spellEnd"/>
+      <w:r>
+        <w:t xml:space="preserve"> classes in </w:t>
+      </w:r>
+      <w:proofErr w:type="spellStart"/>
+      <w:r>
         <w:t>the</w:t>
       </w:r>
       <w:proofErr w:type="spellEnd"/>
       <w:r>
-        <w:rPr>
-          <w:i/>
-        </w:rPr>
         <w:t xml:space="preserve"> </w:t>
       </w:r>
       <w:proofErr w:type="spellStart"/>
       <w:r>
-        <w:rPr>
-          <w:i/>
-        </w:rPr>
-        <w:t>use</w:t>
-      </w:r>
-      <w:proofErr w:type="spellEnd"/>
-      <w:r>
-        <w:rPr>
-          <w:i/>
-        </w:rPr>
-        <w:t xml:space="preserve"> case </w:t>
-      </w:r>
-      <w:proofErr w:type="spellStart"/>
-      <w:r>
-        <w:rPr>
-          <w:i/>
-        </w:rPr>
-        <w:t>contains</w:t>
-      </w:r>
-      <w:proofErr w:type="spellEnd"/>
-      <w:r>
-        <w:rPr>
-          <w:i/>
-        </w:rPr>
-        <w:t xml:space="preserve"> complex </w:t>
-      </w:r>
-      <w:proofErr w:type="spellStart"/>
-      <w:r>
-        <w:rPr>
-          <w:i/>
-        </w:rPr>
-        <w:t>manipulations</w:t>
-      </w:r>
-      <w:proofErr w:type="spellEnd"/>
-      <w:r>
-        <w:rPr>
-          <w:i/>
-        </w:rPr>
-        <w:t xml:space="preserve"> of domain </w:t>
-      </w:r>
-      <w:proofErr w:type="spellStart"/>
-      <w:r>
-        <w:rPr>
-          <w:i/>
-        </w:rPr>
-        <w:t>objects</w:t>
-      </w:r>
-      <w:proofErr w:type="spellEnd"/>
-      <w:r>
-        <w:rPr>
-          <w:i/>
-        </w:rPr>
-        <w:t xml:space="preserve">, </w:t>
-      </w:r>
-      <w:proofErr w:type="spellStart"/>
-      <w:r>
-        <w:rPr>
-          <w:i/>
-        </w:rPr>
-        <w:t>you</w:t>
-      </w:r>
-      <w:proofErr w:type="spellEnd"/>
-      <w:r>
-        <w:rPr>
-          <w:i/>
-        </w:rPr>
+        <w:t>application</w:t>
+      </w:r>
+      <w:proofErr w:type="spellEnd"/>
+      <w:r>
+        <w:t xml:space="preserve"> domain. </w:t>
+      </w:r>
+      <w:r>
+        <w:t xml:space="preserve">Do NOT </w:t>
+      </w:r>
+      <w:proofErr w:type="spellStart"/>
+      <w:r>
+        <w:t>include</w:t>
+      </w:r>
+      <w:proofErr w:type="spellEnd"/>
+      <w:r>
+        <w:t xml:space="preserve"> software classes. </w:t>
+      </w:r>
+      <w:proofErr w:type="spellStart"/>
+      <w:r>
+        <w:t>Describe</w:t>
+      </w:r>
+      <w:proofErr w:type="spellEnd"/>
+      <w:r>
         <w:t xml:space="preserve"> </w:t>
       </w:r>
       <w:proofErr w:type="spellStart"/>
       <w:r>
-        <w:rPr>
-          <w:i/>
-        </w:rPr>
-        <w:t>may</w:t>
-      </w:r>
-      <w:proofErr w:type="spellEnd"/>
-      <w:r>
-        <w:rPr>
-          <w:i/>
-        </w:rPr>
+        <w:t>each</w:t>
+      </w:r>
+      <w:proofErr w:type="spellEnd"/>
+      <w:r>
+        <w:t xml:space="preserve"> of </w:t>
+      </w:r>
+      <w:proofErr w:type="spellStart"/>
+      <w:r>
+        <w:t>the</w:t>
+      </w:r>
+      <w:proofErr w:type="spellEnd"/>
+      <w:r>
         <w:t xml:space="preserve"> </w:t>
       </w:r>
       <w:proofErr w:type="spellStart"/>
       <w:r>
-        <w:rPr>
-          <w:i/>
-        </w:rPr>
-        <w:t>decide</w:t>
-      </w:r>
-      <w:proofErr w:type="spellEnd"/>
-      <w:r>
-        <w:rPr>
-          <w:i/>
-        </w:rPr>
-        <w:t xml:space="preserve"> </w:t>
-      </w:r>
-      <w:proofErr w:type="spellStart"/>
-      <w:r>
-        <w:rPr>
-          <w:i/>
-        </w:rPr>
-        <w:t>to</w:t>
-      </w:r>
-      <w:proofErr w:type="spellEnd"/>
-      <w:r>
-        <w:rPr>
-          <w:i/>
-        </w:rPr>
-        <w:t xml:space="preserve"> </w:t>
-      </w:r>
-      <w:proofErr w:type="spellStart"/>
-      <w:r>
-        <w:rPr>
-          <w:i/>
-        </w:rPr>
-        <w:t>specify</w:t>
-      </w:r>
-      <w:proofErr w:type="spellEnd"/>
-      <w:r>
-        <w:rPr>
-          <w:i/>
-        </w:rPr>
-        <w:t xml:space="preserve"> </w:t>
-      </w:r>
-      <w:proofErr w:type="spellStart"/>
-      <w:r>
-        <w:rPr>
-          <w:i/>
-        </w:rPr>
-        <w:t>operation</w:t>
-      </w:r>
-      <w:proofErr w:type="spellEnd"/>
-      <w:r>
-        <w:rPr>
-          <w:i/>
-        </w:rPr>
-        <w:t xml:space="preserve"> </w:t>
-      </w:r>
-      <w:proofErr w:type="spellStart"/>
-      <w:r>
-        <w:rPr>
-          <w:i/>
-        </w:rPr>
-        <w:t>contracts</w:t>
-      </w:r>
-      <w:proofErr w:type="spellEnd"/>
-      <w:r>
-        <w:rPr>
-          <w:i/>
-        </w:rPr>
-        <w:t xml:space="preserve"> </w:t>
-      </w:r>
-      <w:proofErr w:type="spellStart"/>
-      <w:r>
-        <w:rPr>
-          <w:i/>
-        </w:rPr>
-        <w:t>for</w:t>
-      </w:r>
-      <w:proofErr w:type="spellEnd"/>
-      <w:r>
-        <w:rPr>
-          <w:i/>
-        </w:rPr>
-        <w:t xml:space="preserve"> </w:t>
-      </w:r>
-      <w:proofErr w:type="spellStart"/>
-      <w:r>
-        <w:rPr>
-          <w:i/>
-        </w:rPr>
-        <w:t>all</w:t>
-      </w:r>
-      <w:proofErr w:type="spellEnd"/>
-      <w:r>
-        <w:rPr>
-          <w:i/>
-        </w:rPr>
-        <w:t xml:space="preserve"> system operations </w:t>
-      </w:r>
-      <w:proofErr w:type="spellStart"/>
-      <w:r>
-        <w:rPr>
-          <w:i/>
-        </w:rPr>
-        <w:t>included</w:t>
-      </w:r>
-      <w:proofErr w:type="spellEnd"/>
-      <w:r>
-        <w:rPr>
-          <w:i/>
-        </w:rPr>
-        <w:t xml:space="preserve"> in </w:t>
-      </w:r>
-      <w:proofErr w:type="spellStart"/>
-      <w:r>
-        <w:rPr>
-          <w:i/>
-        </w:rPr>
-        <w:t>the</w:t>
-      </w:r>
-      <w:proofErr w:type="spellEnd"/>
-      <w:r>
-        <w:rPr>
-          <w:i/>
-        </w:rPr>
-        <w:t xml:space="preserve"> </w:t>
-      </w:r>
-      <w:proofErr w:type="spellStart"/>
-      <w:r>
-        <w:rPr>
-          <w:i/>
-        </w:rPr>
-        <w:t>use</w:t>
-      </w:r>
-      <w:proofErr w:type="spellEnd"/>
-      <w:r>
-        <w:rPr>
-          <w:i/>
-        </w:rPr>
-        <w:t xml:space="preserve"> case/ SSD.&gt;</w:t>
+        <w:t>conceptual</w:t>
+      </w:r>
+      <w:proofErr w:type="spellEnd"/>
+      <w:r>
+        <w:t xml:space="preserve"> classes in a </w:t>
+      </w:r>
+      <w:proofErr w:type="spellStart"/>
+      <w:r>
+        <w:t>glossary</w:t>
+      </w:r>
+      <w:proofErr w:type="spellEnd"/>
+      <w:r>
+        <w:t>.</w:t>
+      </w:r>
+      <w:r>
+        <w:t>&gt;</w:t>
+      </w:r>
+    </w:p>
+    <w:p/>
+    <w:p>
+      <w:r>
+        <w:t xml:space="preserve">Het domeinmodel biedt een overzicht van de structurele associaties tussen de diverse concepten binnen het domein. Onder het domeinmodel staat een </w:t>
+      </w:r>
+      <w:proofErr w:type="spellStart"/>
+      <w:r>
+        <w:t>glossary</w:t>
+      </w:r>
+      <w:proofErr w:type="spellEnd"/>
+      <w:r>
+        <w:t xml:space="preserve"> met omschrijvingen van de gebruikte concepten en attributen in het model. </w:t>
       </w:r>
     </w:p>
     <w:p>
       <w:pPr>
-        <w:pStyle w:val="Heading2"/>
-      </w:pPr>
-      <w:bookmarkStart w:id="22" w:name="_Toc336096361"/>
-      <w:proofErr w:type="spellStart"/>
-      <w:r>
-        <w:t>Use</w:t>
-      </w:r>
-      <w:proofErr w:type="spellEnd"/>
-      <w:r>
-        <w:t xml:space="preserve"> case 2 </w:t>
-      </w:r>
-      <w:proofErr w:type="gramStart"/>
-      <w:r>
-        <w:t xml:space="preserve">( </w:t>
-      </w:r>
-      <w:proofErr w:type="spellStart"/>
-      <w:r>
-        <w:t>and</w:t>
-      </w:r>
-      <w:proofErr w:type="spellEnd"/>
-      <w:proofErr w:type="gramEnd"/>
-      <w:r>
-        <w:t xml:space="preserve"> </w:t>
-      </w:r>
-      <w:proofErr w:type="spellStart"/>
-      <w:r>
-        <w:t>so</w:t>
-      </w:r>
-      <w:proofErr w:type="spellEnd"/>
-      <w:r>
-        <w:t xml:space="preserve"> on)</w:t>
-      </w:r>
-      <w:bookmarkEnd w:id="22"/>
+        <w:keepNext/>
+      </w:pPr>
+      <w:r>
+        <w:rPr>
+          <w:noProof/>
+        </w:rPr>
+        <w:lastRenderedPageBreak/>
+        <w:drawing>
+          <wp:inline distT="0" distB="0" distL="0" distR="0" wp14:anchorId="7128382B" wp14:editId="2EFFAB54">
+            <wp:extent cx="5943600" cy="4963795"/>
+            <wp:effectExtent l="0" t="0" r="0" b="8255"/>
+            <wp:docPr id="1230854215" name="Picture 2" descr="A diagram of a company&#10;&#10;Description automatically generated"/>
+            <wp:cNvGraphicFramePr>
+              <a:graphicFrameLocks xmlns:a="http://schemas.openxmlformats.org/drawingml/2006/main" noChangeAspect="1"/>
+            </wp:cNvGraphicFramePr>
+            <a:graphic xmlns:a="http://schemas.openxmlformats.org/drawingml/2006/main">
+              <a:graphicData uri="http://schemas.openxmlformats.org/drawingml/2006/picture">
+                <pic:pic xmlns:pic="http://schemas.openxmlformats.org/drawingml/2006/picture">
+                  <pic:nvPicPr>
+                    <pic:cNvPr id="1230854215" name="Picture 2" descr="A diagram of a company&#10;&#10;Description automatically generated"/>
+                    <pic:cNvPicPr/>
+                  </pic:nvPicPr>
+                  <pic:blipFill>
+                    <a:blip r:embed="rId11">
+                      <a:extLst>
+                        <a:ext uri="{28A0092B-C50C-407E-A947-70E740481C1C}">
+                          <a14:useLocalDpi xmlns:a14="http://schemas.microsoft.com/office/drawing/2010/main" val="0"/>
+                        </a:ext>
+                      </a:extLst>
+                    </a:blip>
+                    <a:stretch>
+                      <a:fillRect/>
+                    </a:stretch>
+                  </pic:blipFill>
+                  <pic:spPr>
+                    <a:xfrm>
+                      <a:off x="0" y="0"/>
+                      <a:ext cx="5943600" cy="4963795"/>
+                    </a:xfrm>
+                    <a:prstGeom prst="rect">
+                      <a:avLst/>
+                    </a:prstGeom>
+                  </pic:spPr>
+                </pic:pic>
+              </a:graphicData>
+            </a:graphic>
+          </wp:inline>
+        </w:drawing>
+      </w:r>
     </w:p>
     <w:p>
-      <w:r>
-        <w:t>…</w:t>
-      </w:r>
+      <w:pPr>
+        <w:pStyle w:val="Caption"/>
+        <w:rPr>
+          <w:lang w:val="en-US"/>
+        </w:rPr>
+      </w:pPr>
+      <w:r>
+        <w:t>Figuur 2</w:t>
+      </w:r>
+      <w:r>
+        <w:rPr>
+          <w:lang w:val="en-US"/>
+        </w:rPr>
+        <w:t xml:space="preserve"> Domain model</w:t>
+      </w:r>
+    </w:p>
+    <w:p/>
+    <w:p/>
+    <w:p/>
+    <w:p/>
+    <w:p/>
+    <w:p/>
+    <w:p/>
+    <w:p>
+      <w:proofErr w:type="spellStart"/>
+      <w:r>
+        <w:t>G</w:t>
+      </w:r>
+      <w:r>
+        <w:t>lossary</w:t>
+      </w:r>
+      <w:proofErr w:type="spellEnd"/>
+      <w:r>
+        <w:t xml:space="preserve"> </w:t>
+      </w:r>
+      <w:r>
+        <w:t>domeinmodel</w:t>
+      </w:r>
+      <w:r>
+        <w:t>:</w:t>
+      </w:r>
+    </w:p>
+    <w:tbl>
+      <w:tblPr>
+        <w:tblW w:w="0" w:type="auto"/>
+        <w:tblBorders>
+          <w:top w:val="single" w:sz="6" w:space="0" w:color="auto"/>
+          <w:left w:val="single" w:sz="6" w:space="0" w:color="auto"/>
+          <w:bottom w:val="single" w:sz="6" w:space="0" w:color="auto"/>
+          <w:right w:val="single" w:sz="6" w:space="0" w:color="auto"/>
+        </w:tblBorders>
+        <w:tblCellMar>
+          <w:top w:w="15" w:type="dxa"/>
+          <w:left w:w="15" w:type="dxa"/>
+          <w:bottom w:w="15" w:type="dxa"/>
+          <w:right w:w="15" w:type="dxa"/>
+        </w:tblCellMar>
+        <w:tblLook w:val="04A0" w:firstRow="1" w:lastRow="0" w:firstColumn="1" w:lastColumn="0" w:noHBand="0" w:noVBand="1"/>
+      </w:tblPr>
+      <w:tblGrid>
+        <w:gridCol w:w="1281"/>
+        <w:gridCol w:w="7169"/>
+      </w:tblGrid>
+      <w:tr>
+        <w:tc>
+          <w:tcPr>
+            <w:tcW w:w="0" w:type="auto"/>
+            <w:tcBorders>
+              <w:top w:val="single" w:sz="6" w:space="0" w:color="auto"/>
+              <w:left w:val="single" w:sz="6" w:space="0" w:color="auto"/>
+              <w:bottom w:val="single" w:sz="6" w:space="0" w:color="auto"/>
+              <w:right w:val="single" w:sz="6" w:space="0" w:color="auto"/>
+            </w:tcBorders>
+            <w:tcMar>
+              <w:top w:w="75" w:type="dxa"/>
+              <w:left w:w="75" w:type="dxa"/>
+              <w:bottom w:w="75" w:type="dxa"/>
+              <w:right w:w="75" w:type="dxa"/>
+            </w:tcMar>
+            <w:vAlign w:val="center"/>
+            <w:hideMark/>
+          </w:tcPr>
+          <w:p>
+            <w:pPr>
+              <w:jc w:val="center"/>
+              <w:rPr>
+                <w:rFonts w:eastAsia="Times New Roman"/>
+                <w:b/>
+                <w:bCs/>
+              </w:rPr>
+            </w:pPr>
+            <w:r>
+              <w:rPr>
+                <w:rFonts w:eastAsia="Times New Roman"/>
+                <w:b/>
+                <w:bCs/>
+              </w:rPr>
+              <w:t>Domain</w:t>
+            </w:r>
+          </w:p>
+        </w:tc>
+        <w:tc>
+          <w:tcPr>
+            <w:tcW w:w="0" w:type="auto"/>
+            <w:tcBorders>
+              <w:top w:val="single" w:sz="6" w:space="0" w:color="auto"/>
+              <w:left w:val="single" w:sz="6" w:space="0" w:color="auto"/>
+              <w:bottom w:val="single" w:sz="6" w:space="0" w:color="auto"/>
+              <w:right w:val="single" w:sz="6" w:space="0" w:color="auto"/>
+            </w:tcBorders>
+            <w:tcMar>
+              <w:top w:w="75" w:type="dxa"/>
+              <w:left w:w="75" w:type="dxa"/>
+              <w:bottom w:w="75" w:type="dxa"/>
+              <w:right w:w="75" w:type="dxa"/>
+            </w:tcMar>
+            <w:vAlign w:val="center"/>
+            <w:hideMark/>
+          </w:tcPr>
+          <w:p>
+            <w:pPr>
+              <w:jc w:val="center"/>
+              <w:rPr>
+                <w:rFonts w:eastAsia="Times New Roman"/>
+                <w:b/>
+                <w:bCs/>
+              </w:rPr>
+            </w:pPr>
+            <w:proofErr w:type="spellStart"/>
+            <w:r>
+              <w:rPr>
+                <w:rFonts w:eastAsia="Times New Roman"/>
+                <w:b/>
+                <w:bCs/>
+              </w:rPr>
+              <w:t>Description</w:t>
+            </w:r>
+            <w:proofErr w:type="spellEnd"/>
+          </w:p>
+        </w:tc>
+      </w:tr>
+      <w:tr>
+        <w:trPr>
+          <w:cantSplit/>
+        </w:trPr>
+        <w:tc>
+          <w:tcPr>
+            <w:tcW w:w="0" w:type="auto"/>
+            <w:tcBorders>
+              <w:top w:val="single" w:sz="6" w:space="0" w:color="auto"/>
+              <w:left w:val="single" w:sz="6" w:space="0" w:color="auto"/>
+              <w:bottom w:val="single" w:sz="6" w:space="0" w:color="auto"/>
+              <w:right w:val="single" w:sz="6" w:space="0" w:color="auto"/>
+            </w:tcBorders>
+            <w:tcMar>
+              <w:top w:w="75" w:type="dxa"/>
+              <w:left w:w="75" w:type="dxa"/>
+              <w:bottom w:w="75" w:type="dxa"/>
+              <w:right w:w="75" w:type="dxa"/>
+            </w:tcMar>
+            <w:vAlign w:val="center"/>
+            <w:hideMark/>
+          </w:tcPr>
+          <w:p>
+            <w:pPr>
+              <w:rPr>
+                <w:rFonts w:eastAsia="Times New Roman"/>
+              </w:rPr>
+            </w:pPr>
+            <w:r>
+              <w:rPr>
+                <w:rFonts w:eastAsia="Times New Roman"/>
+              </w:rPr>
+              <w:t>Categorie</w:t>
+            </w:r>
+          </w:p>
+        </w:tc>
+        <w:tc>
+          <w:tcPr>
+            <w:tcW w:w="0" w:type="auto"/>
+            <w:tcBorders>
+              <w:top w:val="single" w:sz="6" w:space="0" w:color="auto"/>
+              <w:left w:val="single" w:sz="6" w:space="0" w:color="auto"/>
+              <w:bottom w:val="single" w:sz="6" w:space="0" w:color="auto"/>
+              <w:right w:val="single" w:sz="6" w:space="0" w:color="auto"/>
+            </w:tcBorders>
+            <w:tcMar>
+              <w:top w:w="75" w:type="dxa"/>
+              <w:left w:w="75" w:type="dxa"/>
+              <w:bottom w:w="75" w:type="dxa"/>
+              <w:right w:w="75" w:type="dxa"/>
+            </w:tcMar>
+            <w:vAlign w:val="center"/>
+            <w:hideMark/>
+          </w:tcPr>
+          <w:p>
+            <w:pPr>
+              <w:rPr>
+                <w:rFonts w:eastAsia="Times New Roman"/>
+              </w:rPr>
+            </w:pPr>
+            <w:r>
+              <w:t>Elke vraag behoort tot een categorie</w:t>
+            </w:r>
+          </w:p>
+        </w:tc>
+      </w:tr>
+      <w:tr>
+        <w:trPr>
+          <w:cantSplit/>
+        </w:trPr>
+        <w:tc>
+          <w:tcPr>
+            <w:tcW w:w="0" w:type="auto"/>
+            <w:tcBorders>
+              <w:top w:val="single" w:sz="6" w:space="0" w:color="auto"/>
+              <w:left w:val="single" w:sz="6" w:space="0" w:color="auto"/>
+              <w:bottom w:val="single" w:sz="6" w:space="0" w:color="auto"/>
+              <w:right w:val="single" w:sz="6" w:space="0" w:color="auto"/>
+            </w:tcBorders>
+            <w:tcMar>
+              <w:top w:w="75" w:type="dxa"/>
+              <w:left w:w="75" w:type="dxa"/>
+              <w:bottom w:w="75" w:type="dxa"/>
+              <w:right w:w="75" w:type="dxa"/>
+            </w:tcMar>
+            <w:vAlign w:val="center"/>
+            <w:hideMark/>
+          </w:tcPr>
+          <w:p>
+            <w:pPr>
+              <w:rPr>
+                <w:rFonts w:eastAsia="Times New Roman"/>
+              </w:rPr>
+            </w:pPr>
+            <w:r>
+              <w:rPr>
+                <w:rFonts w:eastAsia="Times New Roman"/>
+              </w:rPr>
+              <w:t>Status</w:t>
+            </w:r>
+          </w:p>
+        </w:tc>
+        <w:tc>
+          <w:tcPr>
+            <w:tcW w:w="0" w:type="auto"/>
+            <w:tcBorders>
+              <w:top w:val="single" w:sz="6" w:space="0" w:color="auto"/>
+              <w:left w:val="single" w:sz="6" w:space="0" w:color="auto"/>
+              <w:bottom w:val="single" w:sz="6" w:space="0" w:color="auto"/>
+              <w:right w:val="single" w:sz="6" w:space="0" w:color="auto"/>
+            </w:tcBorders>
+            <w:tcMar>
+              <w:top w:w="75" w:type="dxa"/>
+              <w:left w:w="75" w:type="dxa"/>
+              <w:bottom w:w="75" w:type="dxa"/>
+              <w:right w:w="75" w:type="dxa"/>
+            </w:tcMar>
+            <w:vAlign w:val="center"/>
+            <w:hideMark/>
+          </w:tcPr>
+          <w:p>
+            <w:pPr>
+              <w:rPr>
+                <w:rFonts w:eastAsia="Times New Roman"/>
+              </w:rPr>
+            </w:pPr>
+            <w:r>
+              <w:rPr>
+                <w:rFonts w:eastAsia="Times New Roman"/>
+              </w:rPr>
+              <w:t xml:space="preserve">De status van een vraag </w:t>
+            </w:r>
+            <w:r>
+              <w:t>actief of niet-actief</w:t>
+            </w:r>
+          </w:p>
+        </w:tc>
+      </w:tr>
+      <w:tr>
+        <w:trPr>
+          <w:cantSplit/>
+        </w:trPr>
+        <w:tc>
+          <w:tcPr>
+            <w:tcW w:w="0" w:type="auto"/>
+            <w:tcBorders>
+              <w:top w:val="single" w:sz="6" w:space="0" w:color="auto"/>
+              <w:left w:val="single" w:sz="6" w:space="0" w:color="auto"/>
+              <w:bottom w:val="single" w:sz="6" w:space="0" w:color="auto"/>
+              <w:right w:val="single" w:sz="6" w:space="0" w:color="auto"/>
+            </w:tcBorders>
+            <w:tcMar>
+              <w:top w:w="75" w:type="dxa"/>
+              <w:left w:w="75" w:type="dxa"/>
+              <w:bottom w:w="75" w:type="dxa"/>
+              <w:right w:w="75" w:type="dxa"/>
+            </w:tcMar>
+            <w:vAlign w:val="center"/>
+            <w:hideMark/>
+          </w:tcPr>
+          <w:p>
+            <w:pPr>
+              <w:rPr>
+                <w:rFonts w:eastAsia="Times New Roman"/>
+              </w:rPr>
+            </w:pPr>
+            <w:r>
+              <w:rPr>
+                <w:rFonts w:eastAsia="Times New Roman"/>
+              </w:rPr>
+              <w:t>Taal</w:t>
+            </w:r>
+          </w:p>
+        </w:tc>
+        <w:tc>
+          <w:tcPr>
+            <w:tcW w:w="0" w:type="auto"/>
+            <w:tcBorders>
+              <w:top w:val="single" w:sz="6" w:space="0" w:color="auto"/>
+              <w:left w:val="single" w:sz="6" w:space="0" w:color="auto"/>
+              <w:bottom w:val="single" w:sz="6" w:space="0" w:color="auto"/>
+              <w:right w:val="single" w:sz="6" w:space="0" w:color="auto"/>
+            </w:tcBorders>
+            <w:tcMar>
+              <w:top w:w="75" w:type="dxa"/>
+              <w:left w:w="75" w:type="dxa"/>
+              <w:bottom w:w="75" w:type="dxa"/>
+              <w:right w:w="75" w:type="dxa"/>
+            </w:tcMar>
+            <w:vAlign w:val="center"/>
+            <w:hideMark/>
+          </w:tcPr>
+          <w:p>
+            <w:pPr>
+              <w:rPr>
+                <w:rFonts w:eastAsia="Times New Roman"/>
+              </w:rPr>
+            </w:pPr>
+            <w:r>
+              <w:rPr>
+                <w:rFonts w:eastAsia="Times New Roman"/>
+              </w:rPr>
+              <w:t>In welke taal de vraag moet weergegeven worden.</w:t>
+            </w:r>
+          </w:p>
+        </w:tc>
+      </w:tr>
+      <w:tr>
+        <w:trPr>
+          <w:cantSplit/>
+        </w:trPr>
+        <w:tc>
+          <w:tcPr>
+            <w:tcW w:w="0" w:type="auto"/>
+            <w:tcBorders>
+              <w:top w:val="single" w:sz="6" w:space="0" w:color="auto"/>
+              <w:left w:val="single" w:sz="6" w:space="0" w:color="auto"/>
+              <w:bottom w:val="single" w:sz="6" w:space="0" w:color="auto"/>
+              <w:right w:val="single" w:sz="6" w:space="0" w:color="auto"/>
+            </w:tcBorders>
+            <w:tcMar>
+              <w:top w:w="75" w:type="dxa"/>
+              <w:left w:w="75" w:type="dxa"/>
+              <w:bottom w:w="75" w:type="dxa"/>
+              <w:right w:w="75" w:type="dxa"/>
+            </w:tcMar>
+            <w:vAlign w:val="center"/>
+            <w:hideMark/>
+          </w:tcPr>
+          <w:p>
+            <w:pPr>
+              <w:rPr>
+                <w:rFonts w:eastAsia="Times New Roman"/>
+              </w:rPr>
+            </w:pPr>
+            <w:r>
+              <w:rPr>
+                <w:rFonts w:eastAsia="Times New Roman"/>
+              </w:rPr>
+              <w:t>Speler</w:t>
+            </w:r>
+          </w:p>
+        </w:tc>
+        <w:tc>
+          <w:tcPr>
+            <w:tcW w:w="0" w:type="auto"/>
+            <w:tcBorders>
+              <w:top w:val="single" w:sz="6" w:space="0" w:color="auto"/>
+              <w:left w:val="single" w:sz="6" w:space="0" w:color="auto"/>
+              <w:bottom w:val="single" w:sz="6" w:space="0" w:color="auto"/>
+              <w:right w:val="single" w:sz="6" w:space="0" w:color="auto"/>
+            </w:tcBorders>
+            <w:tcMar>
+              <w:top w:w="75" w:type="dxa"/>
+              <w:left w:w="75" w:type="dxa"/>
+              <w:bottom w:w="75" w:type="dxa"/>
+              <w:right w:w="75" w:type="dxa"/>
+            </w:tcMar>
+            <w:vAlign w:val="center"/>
+            <w:hideMark/>
+          </w:tcPr>
+          <w:p>
+            <w:pPr>
+              <w:rPr>
+                <w:rFonts w:eastAsia="Times New Roman"/>
+              </w:rPr>
+            </w:pPr>
+            <w:r>
+              <w:rPr>
+                <w:rFonts w:eastAsia="Times New Roman"/>
+              </w:rPr>
+              <w:t>Een persoon die en quiz wil spelen.</w:t>
+            </w:r>
+          </w:p>
+        </w:tc>
+      </w:tr>
+      <w:tr>
+        <w:trPr>
+          <w:cantSplit/>
+        </w:trPr>
+        <w:tc>
+          <w:tcPr>
+            <w:tcW w:w="0" w:type="auto"/>
+            <w:tcBorders>
+              <w:top w:val="single" w:sz="6" w:space="0" w:color="auto"/>
+              <w:left w:val="single" w:sz="6" w:space="0" w:color="auto"/>
+              <w:bottom w:val="single" w:sz="6" w:space="0" w:color="auto"/>
+              <w:right w:val="single" w:sz="6" w:space="0" w:color="auto"/>
+            </w:tcBorders>
+            <w:tcMar>
+              <w:top w:w="75" w:type="dxa"/>
+              <w:left w:w="75" w:type="dxa"/>
+              <w:bottom w:w="75" w:type="dxa"/>
+              <w:right w:w="75" w:type="dxa"/>
+            </w:tcMar>
+            <w:vAlign w:val="center"/>
+            <w:hideMark/>
+          </w:tcPr>
+          <w:p>
+            <w:pPr>
+              <w:rPr>
+                <w:rFonts w:eastAsia="Times New Roman"/>
+              </w:rPr>
+            </w:pPr>
+            <w:proofErr w:type="spellStart"/>
+            <w:r>
+              <w:rPr>
+                <w:rFonts w:eastAsia="Times New Roman"/>
+              </w:rPr>
+              <w:t>Credits</w:t>
+            </w:r>
+            <w:proofErr w:type="spellEnd"/>
+          </w:p>
+        </w:tc>
+        <w:tc>
+          <w:tcPr>
+            <w:tcW w:w="0" w:type="auto"/>
+            <w:tcBorders>
+              <w:top w:val="single" w:sz="6" w:space="0" w:color="auto"/>
+              <w:left w:val="single" w:sz="6" w:space="0" w:color="auto"/>
+              <w:bottom w:val="single" w:sz="6" w:space="0" w:color="auto"/>
+              <w:right w:val="single" w:sz="6" w:space="0" w:color="auto"/>
+            </w:tcBorders>
+            <w:tcMar>
+              <w:top w:w="75" w:type="dxa"/>
+              <w:left w:w="75" w:type="dxa"/>
+              <w:bottom w:w="75" w:type="dxa"/>
+              <w:right w:w="75" w:type="dxa"/>
+            </w:tcMar>
+            <w:vAlign w:val="center"/>
+            <w:hideMark/>
+          </w:tcPr>
+          <w:p>
+            <w:pPr>
+              <w:rPr>
+                <w:rFonts w:eastAsia="Times New Roman"/>
+              </w:rPr>
+            </w:pPr>
+            <w:r>
+              <w:rPr>
+                <w:rFonts w:eastAsia="Times New Roman"/>
+              </w:rPr>
+              <w:t>Het saldo dat de speler heeft om te gebruiken in het spel/</w:t>
+            </w:r>
+          </w:p>
+        </w:tc>
+      </w:tr>
+      <w:tr>
+        <w:trPr>
+          <w:cantSplit/>
+        </w:trPr>
+        <w:tc>
+          <w:tcPr>
+            <w:tcW w:w="0" w:type="auto"/>
+            <w:tcBorders>
+              <w:top w:val="single" w:sz="6" w:space="0" w:color="auto"/>
+              <w:left w:val="single" w:sz="6" w:space="0" w:color="auto"/>
+              <w:bottom w:val="single" w:sz="6" w:space="0" w:color="auto"/>
+              <w:right w:val="single" w:sz="6" w:space="0" w:color="auto"/>
+            </w:tcBorders>
+            <w:tcMar>
+              <w:top w:w="75" w:type="dxa"/>
+              <w:left w:w="75" w:type="dxa"/>
+              <w:bottom w:w="75" w:type="dxa"/>
+              <w:right w:w="75" w:type="dxa"/>
+            </w:tcMar>
+            <w:vAlign w:val="center"/>
+            <w:hideMark/>
+          </w:tcPr>
+          <w:p>
+            <w:pPr>
+              <w:rPr>
+                <w:rFonts w:eastAsia="Times New Roman"/>
+              </w:rPr>
+            </w:pPr>
+            <w:r>
+              <w:rPr>
+                <w:rFonts w:eastAsia="Times New Roman"/>
+              </w:rPr>
+              <w:t>Score</w:t>
+            </w:r>
+          </w:p>
+        </w:tc>
+        <w:tc>
+          <w:tcPr>
+            <w:tcW w:w="0" w:type="auto"/>
+            <w:tcBorders>
+              <w:top w:val="single" w:sz="6" w:space="0" w:color="auto"/>
+              <w:left w:val="single" w:sz="6" w:space="0" w:color="auto"/>
+              <w:bottom w:val="single" w:sz="6" w:space="0" w:color="auto"/>
+              <w:right w:val="single" w:sz="6" w:space="0" w:color="auto"/>
+            </w:tcBorders>
+            <w:tcMar>
+              <w:top w:w="75" w:type="dxa"/>
+              <w:left w:w="75" w:type="dxa"/>
+              <w:bottom w:w="75" w:type="dxa"/>
+              <w:right w:w="75" w:type="dxa"/>
+            </w:tcMar>
+            <w:vAlign w:val="center"/>
+            <w:hideMark/>
+          </w:tcPr>
+          <w:p>
+            <w:pPr>
+              <w:rPr>
+                <w:rFonts w:eastAsia="Times New Roman"/>
+              </w:rPr>
+            </w:pPr>
+            <w:r>
+              <w:rPr>
+                <w:rFonts w:eastAsia="Times New Roman"/>
+              </w:rPr>
+              <w:t xml:space="preserve">De score dat de speler heeft </w:t>
+            </w:r>
+            <w:r>
+              <w:rPr>
+                <w:rFonts w:eastAsia="Times New Roman"/>
+              </w:rPr>
+              <w:t>verdiend</w:t>
+            </w:r>
+            <w:r>
+              <w:rPr>
+                <w:rFonts w:eastAsia="Times New Roman"/>
+              </w:rPr>
+              <w:t>.</w:t>
+            </w:r>
+          </w:p>
+        </w:tc>
+      </w:tr>
+      <w:tr>
+        <w:trPr>
+          <w:cantSplit/>
+        </w:trPr>
+        <w:tc>
+          <w:tcPr>
+            <w:tcW w:w="0" w:type="auto"/>
+            <w:tcBorders>
+              <w:top w:val="single" w:sz="6" w:space="0" w:color="auto"/>
+              <w:left w:val="single" w:sz="6" w:space="0" w:color="auto"/>
+              <w:bottom w:val="single" w:sz="6" w:space="0" w:color="auto"/>
+              <w:right w:val="single" w:sz="6" w:space="0" w:color="auto"/>
+            </w:tcBorders>
+            <w:tcMar>
+              <w:top w:w="75" w:type="dxa"/>
+              <w:left w:w="75" w:type="dxa"/>
+              <w:bottom w:w="75" w:type="dxa"/>
+              <w:right w:w="75" w:type="dxa"/>
+            </w:tcMar>
+            <w:vAlign w:val="center"/>
+            <w:hideMark/>
+          </w:tcPr>
+          <w:p>
+            <w:pPr>
+              <w:rPr>
+                <w:rFonts w:eastAsia="Times New Roman"/>
+              </w:rPr>
+            </w:pPr>
+            <w:r>
+              <w:rPr>
+                <w:rFonts w:eastAsia="Times New Roman"/>
+              </w:rPr>
+              <w:lastRenderedPageBreak/>
+              <w:t>Open</w:t>
+            </w:r>
+          </w:p>
+        </w:tc>
+        <w:tc>
+          <w:tcPr>
+            <w:tcW w:w="0" w:type="auto"/>
+            <w:tcBorders>
+              <w:top w:val="single" w:sz="6" w:space="0" w:color="auto"/>
+              <w:left w:val="single" w:sz="6" w:space="0" w:color="auto"/>
+              <w:bottom w:val="single" w:sz="6" w:space="0" w:color="auto"/>
+              <w:right w:val="single" w:sz="6" w:space="0" w:color="auto"/>
+            </w:tcBorders>
+            <w:tcMar>
+              <w:top w:w="75" w:type="dxa"/>
+              <w:left w:w="75" w:type="dxa"/>
+              <w:bottom w:w="75" w:type="dxa"/>
+              <w:right w:w="75" w:type="dxa"/>
+            </w:tcMar>
+            <w:vAlign w:val="center"/>
+            <w:hideMark/>
+          </w:tcPr>
+          <w:p>
+            <w:pPr>
+              <w:rPr>
+                <w:rFonts w:eastAsia="Times New Roman"/>
+              </w:rPr>
+            </w:pPr>
+            <w:r>
+              <w:rPr>
+                <w:rFonts w:eastAsia="Times New Roman"/>
+              </w:rPr>
+              <w:t>Een vraag met een kort antwoorden. Elke vraag heet meerder antwoorden die de speler kan invoeren</w:t>
+            </w:r>
+          </w:p>
+        </w:tc>
+      </w:tr>
+      <w:tr>
+        <w:trPr>
+          <w:cantSplit/>
+        </w:trPr>
+        <w:tc>
+          <w:tcPr>
+            <w:tcW w:w="0" w:type="auto"/>
+            <w:tcBorders>
+              <w:top w:val="single" w:sz="6" w:space="0" w:color="auto"/>
+              <w:left w:val="single" w:sz="6" w:space="0" w:color="auto"/>
+              <w:bottom w:val="single" w:sz="6" w:space="0" w:color="auto"/>
+              <w:right w:val="single" w:sz="6" w:space="0" w:color="auto"/>
+            </w:tcBorders>
+            <w:tcMar>
+              <w:top w:w="75" w:type="dxa"/>
+              <w:left w:w="75" w:type="dxa"/>
+              <w:bottom w:w="75" w:type="dxa"/>
+              <w:right w:w="75" w:type="dxa"/>
+            </w:tcMar>
+            <w:vAlign w:val="center"/>
+            <w:hideMark/>
+          </w:tcPr>
+          <w:p>
+            <w:pPr>
+              <w:rPr>
+                <w:rFonts w:eastAsia="Times New Roman"/>
+              </w:rPr>
+            </w:pPr>
+            <w:r>
+              <w:rPr>
+                <w:rFonts w:eastAsia="Times New Roman"/>
+              </w:rPr>
+              <w:t>Meerkeuze</w:t>
+            </w:r>
+          </w:p>
+        </w:tc>
+        <w:tc>
+          <w:tcPr>
+            <w:tcW w:w="0" w:type="auto"/>
+            <w:tcBorders>
+              <w:top w:val="single" w:sz="6" w:space="0" w:color="auto"/>
+              <w:left w:val="single" w:sz="6" w:space="0" w:color="auto"/>
+              <w:bottom w:val="single" w:sz="6" w:space="0" w:color="auto"/>
+              <w:right w:val="single" w:sz="6" w:space="0" w:color="auto"/>
+            </w:tcBorders>
+            <w:tcMar>
+              <w:top w:w="75" w:type="dxa"/>
+              <w:left w:w="75" w:type="dxa"/>
+              <w:bottom w:w="75" w:type="dxa"/>
+              <w:right w:w="75" w:type="dxa"/>
+            </w:tcMar>
+            <w:vAlign w:val="center"/>
+            <w:hideMark/>
+          </w:tcPr>
+          <w:p>
+            <w:pPr>
+              <w:rPr>
+                <w:rFonts w:eastAsia="Times New Roman"/>
+              </w:rPr>
+            </w:pPr>
+            <w:r>
+              <w:rPr>
+                <w:rFonts w:eastAsia="Times New Roman"/>
+              </w:rPr>
+              <w:t>Een vraag met meerkeuze antwoorden waarvan en een correct antwoord is.</w:t>
+            </w:r>
+          </w:p>
+        </w:tc>
+      </w:tr>
+    </w:tbl>
+    <w:p/>
+    <w:p>
+      <w:pPr>
+        <w:pStyle w:val="Heading1"/>
+        <w:rPr>
+          <w:i/>
+        </w:rPr>
+      </w:pPr>
+      <w:bookmarkStart w:id="22" w:name="_Toc336096356"/>
+      <w:bookmarkStart w:id="23" w:name="_Hlk146021387"/>
+      <w:proofErr w:type="spellStart"/>
+      <w:r>
+        <w:t>Use</w:t>
+      </w:r>
+      <w:proofErr w:type="spellEnd"/>
+      <w:r>
+        <w:t xml:space="preserve">-case </w:t>
+      </w:r>
+      <w:proofErr w:type="spellStart"/>
+      <w:r>
+        <w:t>Descriptions</w:t>
+      </w:r>
+      <w:bookmarkEnd w:id="22"/>
+      <w:proofErr w:type="spellEnd"/>
+    </w:p>
+    <w:bookmarkEnd w:id="23"/>
+    <w:p>
+      <w:pPr>
+        <w:rPr>
+          <w:i/>
+        </w:rPr>
+      </w:pPr>
     </w:p>
     <w:p>
       <w:pPr>
+        <w:rPr>
+          <w:i/>
+        </w:rPr>
+      </w:pPr>
+      <w:r>
+        <w:rPr>
+          <w:i/>
+        </w:rPr>
+        <w:t xml:space="preserve">&lt;In </w:t>
+      </w:r>
+      <w:proofErr w:type="spellStart"/>
+      <w:r>
+        <w:rPr>
+          <w:i/>
+        </w:rPr>
+        <w:t>this</w:t>
+      </w:r>
+      <w:proofErr w:type="spellEnd"/>
+      <w:r>
+        <w:rPr>
+          <w:i/>
+        </w:rPr>
+        <w:t xml:space="preserve"> </w:t>
+      </w:r>
+      <w:proofErr w:type="spellStart"/>
+      <w:r>
+        <w:rPr>
+          <w:i/>
+        </w:rPr>
+        <w:t>section</w:t>
+      </w:r>
+      <w:proofErr w:type="spellEnd"/>
+      <w:r>
+        <w:rPr>
+          <w:i/>
+        </w:rPr>
+        <w:t xml:space="preserve">, </w:t>
+      </w:r>
+      <w:proofErr w:type="spellStart"/>
+      <w:r>
+        <w:rPr>
+          <w:i/>
+        </w:rPr>
+        <w:t>each</w:t>
+      </w:r>
+      <w:proofErr w:type="spellEnd"/>
+      <w:r>
+        <w:rPr>
+          <w:i/>
+        </w:rPr>
+        <w:t xml:space="preserve"> </w:t>
+      </w:r>
+      <w:proofErr w:type="spellStart"/>
+      <w:r>
+        <w:rPr>
+          <w:i/>
+        </w:rPr>
+        <w:t>use</w:t>
+      </w:r>
+      <w:proofErr w:type="spellEnd"/>
+      <w:r>
+        <w:rPr>
+          <w:i/>
+        </w:rPr>
+        <w:t xml:space="preserve">-case is </w:t>
+      </w:r>
+      <w:proofErr w:type="spellStart"/>
+      <w:r>
+        <w:rPr>
+          <w:i/>
+        </w:rPr>
+        <w:t>described</w:t>
+      </w:r>
+      <w:proofErr w:type="spellEnd"/>
+      <w:r>
+        <w:rPr>
+          <w:i/>
+        </w:rPr>
+        <w:t xml:space="preserve"> in detail, </w:t>
+      </w:r>
+      <w:proofErr w:type="spellStart"/>
+      <w:r>
+        <w:rPr>
+          <w:i/>
+        </w:rPr>
+        <w:t>optionally</w:t>
+      </w:r>
+      <w:proofErr w:type="spellEnd"/>
+      <w:r>
+        <w:rPr>
+          <w:i/>
+        </w:rPr>
+        <w:t xml:space="preserve"> </w:t>
+      </w:r>
+      <w:proofErr w:type="spellStart"/>
+      <w:r>
+        <w:rPr>
+          <w:i/>
+        </w:rPr>
+        <w:t>accompanied</w:t>
+      </w:r>
+      <w:proofErr w:type="spellEnd"/>
+      <w:r>
+        <w:rPr>
+          <w:i/>
+        </w:rPr>
+        <w:t xml:space="preserve"> </w:t>
+      </w:r>
+      <w:proofErr w:type="spellStart"/>
+      <w:r>
+        <w:rPr>
+          <w:i/>
+        </w:rPr>
+        <w:t>by</w:t>
+      </w:r>
+      <w:proofErr w:type="spellEnd"/>
+      <w:r>
+        <w:rPr>
+          <w:i/>
+        </w:rPr>
+        <w:t xml:space="preserve"> a system </w:t>
+      </w:r>
+      <w:proofErr w:type="spellStart"/>
+      <w:r>
+        <w:rPr>
+          <w:i/>
+        </w:rPr>
+        <w:t>sequence</w:t>
+      </w:r>
+      <w:proofErr w:type="spellEnd"/>
+      <w:r>
+        <w:rPr>
+          <w:i/>
+        </w:rPr>
+        <w:t xml:space="preserve"> diagram (SSD) </w:t>
+      </w:r>
+      <w:proofErr w:type="spellStart"/>
+      <w:r>
+        <w:rPr>
+          <w:i/>
+        </w:rPr>
+        <w:t>and</w:t>
+      </w:r>
+      <w:proofErr w:type="spellEnd"/>
+      <w:r>
+        <w:rPr>
+          <w:i/>
+        </w:rPr>
+        <w:t xml:space="preserve"> </w:t>
+      </w:r>
+      <w:proofErr w:type="spellStart"/>
+      <w:r>
+        <w:rPr>
+          <w:i/>
+        </w:rPr>
+        <w:t>operation</w:t>
+      </w:r>
+      <w:proofErr w:type="spellEnd"/>
+      <w:r>
+        <w:rPr>
+          <w:i/>
+        </w:rPr>
+        <w:t xml:space="preserve"> </w:t>
+      </w:r>
+      <w:proofErr w:type="spellStart"/>
+      <w:r>
+        <w:rPr>
+          <w:i/>
+        </w:rPr>
+        <w:t>contracts</w:t>
+      </w:r>
+      <w:proofErr w:type="spellEnd"/>
+      <w:r>
+        <w:rPr>
+          <w:i/>
+        </w:rPr>
+        <w:t xml:space="preserve">. Make </w:t>
+      </w:r>
+      <w:proofErr w:type="spellStart"/>
+      <w:r>
+        <w:rPr>
+          <w:i/>
+        </w:rPr>
+        <w:t>sure</w:t>
+      </w:r>
+      <w:proofErr w:type="spellEnd"/>
+      <w:r>
+        <w:rPr>
+          <w:i/>
+        </w:rPr>
+        <w:t xml:space="preserve"> </w:t>
+      </w:r>
+      <w:proofErr w:type="spellStart"/>
+      <w:r>
+        <w:rPr>
+          <w:i/>
+        </w:rPr>
+        <w:t>that</w:t>
+      </w:r>
+      <w:proofErr w:type="spellEnd"/>
+      <w:r>
+        <w:rPr>
+          <w:i/>
+        </w:rPr>
+        <w:t xml:space="preserve"> </w:t>
+      </w:r>
+      <w:proofErr w:type="spellStart"/>
+      <w:r>
+        <w:rPr>
+          <w:i/>
+        </w:rPr>
+        <w:t>the</w:t>
+      </w:r>
+      <w:proofErr w:type="spellEnd"/>
+      <w:r>
+        <w:rPr>
+          <w:i/>
+        </w:rPr>
+        <w:t xml:space="preserve"> </w:t>
+      </w:r>
+      <w:proofErr w:type="spellStart"/>
+      <w:r>
+        <w:rPr>
+          <w:i/>
+        </w:rPr>
+        <w:t>use</w:t>
+      </w:r>
+      <w:proofErr w:type="spellEnd"/>
+      <w:r>
+        <w:rPr>
+          <w:i/>
+        </w:rPr>
+        <w:t xml:space="preserve"> </w:t>
+      </w:r>
+      <w:r>
+        <w:rPr>
+          <w:i/>
+        </w:rPr>
+        <w:t xml:space="preserve">case </w:t>
+      </w:r>
+      <w:proofErr w:type="spellStart"/>
+      <w:r>
+        <w:rPr>
+          <w:i/>
+        </w:rPr>
+        <w:t>descriptions</w:t>
+      </w:r>
+      <w:proofErr w:type="spellEnd"/>
+      <w:r>
+        <w:rPr>
+          <w:i/>
+        </w:rPr>
+        <w:t xml:space="preserve"> are consistent </w:t>
+      </w:r>
+      <w:proofErr w:type="spellStart"/>
+      <w:r>
+        <w:rPr>
+          <w:i/>
+        </w:rPr>
+        <w:t>with</w:t>
+      </w:r>
+      <w:proofErr w:type="spellEnd"/>
+      <w:r>
+        <w:rPr>
+          <w:i/>
+        </w:rPr>
+        <w:t xml:space="preserve"> </w:t>
+      </w:r>
+      <w:proofErr w:type="spellStart"/>
+      <w:r>
+        <w:rPr>
+          <w:i/>
+        </w:rPr>
+        <w:t>the</w:t>
+      </w:r>
+      <w:proofErr w:type="spellEnd"/>
+      <w:r>
+        <w:rPr>
+          <w:i/>
+        </w:rPr>
+        <w:t xml:space="preserve"> domain model </w:t>
+      </w:r>
+      <w:proofErr w:type="spellStart"/>
+      <w:r>
+        <w:rPr>
+          <w:i/>
+        </w:rPr>
+        <w:t>and</w:t>
+      </w:r>
+      <w:proofErr w:type="spellEnd"/>
+      <w:r>
+        <w:rPr>
+          <w:i/>
+        </w:rPr>
+        <w:t xml:space="preserve"> </w:t>
+      </w:r>
+      <w:proofErr w:type="spellStart"/>
+      <w:r>
+        <w:rPr>
+          <w:i/>
+        </w:rPr>
+        <w:t>the</w:t>
+      </w:r>
+      <w:proofErr w:type="spellEnd"/>
+      <w:r>
+        <w:rPr>
+          <w:i/>
+        </w:rPr>
+        <w:t xml:space="preserve"> </w:t>
+      </w:r>
+      <w:proofErr w:type="spellStart"/>
+      <w:r>
+        <w:rPr>
+          <w:i/>
+        </w:rPr>
+        <w:t>use</w:t>
+      </w:r>
+      <w:proofErr w:type="spellEnd"/>
+      <w:r>
+        <w:rPr>
+          <w:i/>
+        </w:rPr>
+        <w:t xml:space="preserve"> case diagram </w:t>
+      </w:r>
+      <w:proofErr w:type="spellStart"/>
+      <w:r>
+        <w:rPr>
+          <w:i/>
+        </w:rPr>
+        <w:t>from</w:t>
+      </w:r>
+      <w:proofErr w:type="spellEnd"/>
+      <w:r>
+        <w:rPr>
+          <w:i/>
+        </w:rPr>
+        <w:t xml:space="preserve"> </w:t>
+      </w:r>
+      <w:proofErr w:type="spellStart"/>
+      <w:r>
+        <w:rPr>
+          <w:i/>
+        </w:rPr>
+        <w:t>Section</w:t>
+      </w:r>
+      <w:proofErr w:type="spellEnd"/>
+      <w:r>
+        <w:rPr>
+          <w:i/>
+        </w:rPr>
+        <w:t xml:space="preserve"> </w:t>
+      </w:r>
+      <w:r>
+        <w:rPr>
+          <w:i/>
+        </w:rPr>
+        <w:fldChar w:fldCharType="begin"/>
+      </w:r>
+      <w:r>
+        <w:rPr>
+          <w:i/>
+        </w:rPr>
+        <w:instrText xml:space="preserve"> REF _Ref336093627 \r \h </w:instrText>
+      </w:r>
+      <w:r>
+        <w:rPr>
+          <w:i/>
+        </w:rPr>
+      </w:r>
+      <w:r>
+        <w:rPr>
+          <w:i/>
+        </w:rPr>
+        <w:fldChar w:fldCharType="separate"/>
+      </w:r>
+      <w:r>
+        <w:rPr>
+          <w:i/>
+        </w:rPr>
+        <w:t>1.</w:t>
+      </w:r>
+      <w:r>
+        <w:rPr>
+          <w:i/>
+        </w:rPr>
+        <w:t>5</w:t>
+      </w:r>
+      <w:r>
+        <w:rPr>
+          <w:i/>
+        </w:rPr>
+        <w:fldChar w:fldCharType="end"/>
+      </w:r>
+      <w:r>
+        <w:rPr>
+          <w:i/>
+        </w:rPr>
+        <w:t>&gt;</w:t>
+      </w:r>
+    </w:p>
+    <w:p>
+      <w:pPr>
+        <w:pStyle w:val="Heading2"/>
+      </w:pPr>
+      <w:bookmarkStart w:id="24" w:name="_Toc336096357"/>
+      <w:proofErr w:type="spellStart"/>
+      <w:r>
+        <w:t>Use</w:t>
+      </w:r>
+      <w:proofErr w:type="spellEnd"/>
+      <w:r>
+        <w:t xml:space="preserve"> case 1</w:t>
+      </w:r>
+      <w:bookmarkEnd w:id="24"/>
+    </w:p>
+    <w:p>
+      <w:r>
+        <w:t>&lt;</w:t>
+      </w:r>
+      <w:proofErr w:type="spellStart"/>
+      <w:r>
+        <w:t>Don’t</w:t>
+      </w:r>
+      <w:proofErr w:type="spellEnd"/>
+      <w:r>
+        <w:t xml:space="preserve"> </w:t>
+      </w:r>
+      <w:proofErr w:type="spellStart"/>
+      <w:r>
+        <w:t>really</w:t>
+      </w:r>
+      <w:proofErr w:type="spellEnd"/>
+      <w:r>
+        <w:t xml:space="preserve"> say “</w:t>
+      </w:r>
+      <w:proofErr w:type="spellStart"/>
+      <w:r>
+        <w:t>Use</w:t>
+      </w:r>
+      <w:proofErr w:type="spellEnd"/>
+      <w:r>
+        <w:t xml:space="preserve"> case</w:t>
+      </w:r>
+      <w:r>
+        <w:t xml:space="preserve"> 1.” State </w:t>
+      </w:r>
+      <w:proofErr w:type="spellStart"/>
+      <w:r>
+        <w:t>the</w:t>
+      </w:r>
+      <w:proofErr w:type="spellEnd"/>
+      <w:r>
+        <w:t xml:space="preserve"> </w:t>
+      </w:r>
+      <w:proofErr w:type="spellStart"/>
+      <w:r>
+        <w:t>use</w:t>
+      </w:r>
+      <w:proofErr w:type="spellEnd"/>
+      <w:r>
+        <w:t>-case</w:t>
+      </w:r>
+      <w:r>
+        <w:t xml:space="preserve"> name </w:t>
+      </w:r>
+      <w:proofErr w:type="spellStart"/>
+      <w:r>
+        <w:t>in</w:t>
+      </w:r>
+      <w:r>
+        <w:t>stead</w:t>
+      </w:r>
+      <w:proofErr w:type="spellEnd"/>
+      <w:r>
+        <w:t>.&gt;</w:t>
+      </w:r>
+    </w:p>
+    <w:p>
+      <w:pPr>
+        <w:pStyle w:val="Heading3"/>
+      </w:pPr>
+      <w:bookmarkStart w:id="25" w:name="_Toc336096358"/>
+      <w:proofErr w:type="spellStart"/>
+      <w:r>
+        <w:t>Fully-dressed</w:t>
+      </w:r>
+      <w:proofErr w:type="spellEnd"/>
+      <w:r>
+        <w:t xml:space="preserve"> </w:t>
+      </w:r>
+      <w:proofErr w:type="spellStart"/>
+      <w:r>
+        <w:t>use</w:t>
+      </w:r>
+      <w:proofErr w:type="spellEnd"/>
+      <w:r>
+        <w:t xml:space="preserve"> case</w:t>
+      </w:r>
+      <w:r>
+        <w:t xml:space="preserve"> </w:t>
+      </w:r>
+      <w:proofErr w:type="spellStart"/>
+      <w:r>
+        <w:t>description</w:t>
+      </w:r>
+      <w:bookmarkEnd w:id="25"/>
+      <w:proofErr w:type="spellEnd"/>
+    </w:p>
+    <w:p>
+      <w:r>
+        <w:rPr>
+          <w:i/>
+        </w:rPr>
+        <w:t>&lt;</w:t>
+      </w:r>
+      <w:proofErr w:type="spellStart"/>
+      <w:r>
+        <w:rPr>
+          <w:i/>
+        </w:rPr>
+        <w:t>Provide</w:t>
+      </w:r>
+      <w:proofErr w:type="spellEnd"/>
+      <w:r>
+        <w:rPr>
+          <w:i/>
+        </w:rPr>
+        <w:t xml:space="preserve"> a </w:t>
+      </w:r>
+      <w:proofErr w:type="spellStart"/>
+      <w:r>
+        <w:rPr>
+          <w:i/>
+        </w:rPr>
+        <w:t>fully-dressed</w:t>
+      </w:r>
+      <w:proofErr w:type="spellEnd"/>
+      <w:r>
+        <w:rPr>
+          <w:i/>
+        </w:rPr>
+        <w:t xml:space="preserve"> </w:t>
+      </w:r>
+      <w:proofErr w:type="spellStart"/>
+      <w:r>
+        <w:rPr>
+          <w:i/>
+        </w:rPr>
+        <w:t>use</w:t>
+      </w:r>
+      <w:proofErr w:type="spellEnd"/>
+      <w:r>
+        <w:rPr>
+          <w:i/>
+        </w:rPr>
+        <w:t xml:space="preserve">-case </w:t>
+      </w:r>
+      <w:proofErr w:type="spellStart"/>
+      <w:r>
+        <w:rPr>
+          <w:i/>
+        </w:rPr>
+        <w:t>description</w:t>
+      </w:r>
+      <w:proofErr w:type="spellEnd"/>
+      <w:r>
+        <w:rPr>
+          <w:i/>
+        </w:rPr>
+        <w:t xml:space="preserve"> in </w:t>
+      </w:r>
+      <w:proofErr w:type="spellStart"/>
+      <w:r>
+        <w:rPr>
+          <w:i/>
+        </w:rPr>
+        <w:t>the</w:t>
+      </w:r>
+      <w:proofErr w:type="spellEnd"/>
+      <w:r>
+        <w:rPr>
+          <w:i/>
+        </w:rPr>
+        <w:t xml:space="preserve"> format </w:t>
+      </w:r>
+      <w:proofErr w:type="spellStart"/>
+      <w:r>
+        <w:rPr>
+          <w:i/>
+        </w:rPr>
+        <w:t>you</w:t>
+      </w:r>
+      <w:proofErr w:type="spellEnd"/>
+      <w:r>
+        <w:rPr>
+          <w:i/>
+        </w:rPr>
+        <w:t xml:space="preserve"> </w:t>
+      </w:r>
+      <w:proofErr w:type="spellStart"/>
+      <w:r>
+        <w:rPr>
+          <w:i/>
+        </w:rPr>
+        <w:t>know</w:t>
+      </w:r>
+      <w:proofErr w:type="spellEnd"/>
+      <w:r>
+        <w:rPr>
+          <w:i/>
+        </w:rPr>
+        <w:t xml:space="preserve"> </w:t>
+      </w:r>
+      <w:proofErr w:type="spellStart"/>
+      <w:r>
+        <w:rPr>
+          <w:i/>
+        </w:rPr>
+        <w:t>from</w:t>
+      </w:r>
+      <w:proofErr w:type="spellEnd"/>
+      <w:r>
+        <w:rPr>
+          <w:i/>
+        </w:rPr>
+        <w:t xml:space="preserve"> </w:t>
+      </w:r>
+      <w:proofErr w:type="spellStart"/>
+      <w:r>
+        <w:rPr>
+          <w:i/>
+        </w:rPr>
+        <w:t>the</w:t>
+      </w:r>
+      <w:proofErr w:type="spellEnd"/>
+      <w:r>
+        <w:rPr>
+          <w:i/>
+        </w:rPr>
+        <w:t xml:space="preserve"> </w:t>
+      </w:r>
+      <w:proofErr w:type="gramStart"/>
+      <w:r>
+        <w:rPr>
+          <w:i/>
+        </w:rPr>
+        <w:t>OOAD course</w:t>
+      </w:r>
+      <w:proofErr w:type="gramEnd"/>
+      <w:r>
+        <w:rPr>
+          <w:i/>
+        </w:rPr>
+        <w:t>&gt;</w:t>
+      </w:r>
+    </w:p>
+    <w:p>
+      <w:pPr>
+        <w:pStyle w:val="Heading3"/>
+      </w:pPr>
+      <w:bookmarkStart w:id="26" w:name="_Toc336096359"/>
+      <w:r>
+        <w:t xml:space="preserve">System </w:t>
+      </w:r>
+      <w:proofErr w:type="spellStart"/>
+      <w:r>
+        <w:t>Sequence</w:t>
+      </w:r>
+      <w:proofErr w:type="spellEnd"/>
+      <w:r>
+        <w:t xml:space="preserve"> Diagram (</w:t>
+      </w:r>
+      <w:proofErr w:type="spellStart"/>
+      <w:r>
+        <w:t>optional</w:t>
+      </w:r>
+      <w:proofErr w:type="spellEnd"/>
+      <w:r>
+        <w:t>)</w:t>
+      </w:r>
+      <w:bookmarkEnd w:id="26"/>
+    </w:p>
+    <w:p>
+      <w:r>
+        <w:rPr>
+          <w:i/>
+        </w:rPr>
+        <w:t xml:space="preserve">&lt;In case </w:t>
+      </w:r>
+      <w:proofErr w:type="spellStart"/>
+      <w:r>
+        <w:rPr>
+          <w:i/>
+        </w:rPr>
+        <w:t>the</w:t>
+      </w:r>
+      <w:proofErr w:type="spellEnd"/>
+      <w:r>
+        <w:rPr>
+          <w:i/>
+        </w:rPr>
+        <w:t xml:space="preserve"> </w:t>
+      </w:r>
+      <w:proofErr w:type="spellStart"/>
+      <w:r>
+        <w:rPr>
+          <w:i/>
+        </w:rPr>
+        <w:t>use</w:t>
+      </w:r>
+      <w:proofErr w:type="spellEnd"/>
+      <w:r>
+        <w:rPr>
+          <w:i/>
+        </w:rPr>
+        <w:t xml:space="preserve">-case </w:t>
+      </w:r>
+      <w:proofErr w:type="spellStart"/>
+      <w:r>
+        <w:rPr>
+          <w:i/>
+        </w:rPr>
+        <w:t>entails</w:t>
+      </w:r>
+      <w:proofErr w:type="spellEnd"/>
+      <w:r>
+        <w:rPr>
+          <w:i/>
+        </w:rPr>
+        <w:t xml:space="preserve"> complex </w:t>
+      </w:r>
+      <w:proofErr w:type="spellStart"/>
+      <w:r>
+        <w:rPr>
+          <w:i/>
+        </w:rPr>
+        <w:t>scenarios</w:t>
+      </w:r>
+      <w:proofErr w:type="spellEnd"/>
+      <w:r>
+        <w:rPr>
+          <w:i/>
+        </w:rPr>
+        <w:t xml:space="preserve">, </w:t>
+      </w:r>
+      <w:proofErr w:type="spellStart"/>
+      <w:r>
+        <w:rPr>
+          <w:i/>
+        </w:rPr>
+        <w:t>you</w:t>
+      </w:r>
+      <w:proofErr w:type="spellEnd"/>
+      <w:r>
+        <w:rPr>
+          <w:i/>
+        </w:rPr>
+        <w:t xml:space="preserve"> </w:t>
+      </w:r>
+      <w:proofErr w:type="spellStart"/>
+      <w:r>
+        <w:rPr>
+          <w:i/>
+        </w:rPr>
+        <w:t>may</w:t>
+      </w:r>
+      <w:proofErr w:type="spellEnd"/>
+      <w:r>
+        <w:rPr>
+          <w:i/>
+        </w:rPr>
+        <w:t xml:space="preserve"> </w:t>
+      </w:r>
+      <w:proofErr w:type="spellStart"/>
+      <w:r>
+        <w:rPr>
+          <w:i/>
+        </w:rPr>
+        <w:t>decide</w:t>
+      </w:r>
+      <w:proofErr w:type="spellEnd"/>
+      <w:r>
+        <w:rPr>
+          <w:i/>
+        </w:rPr>
+        <w:t xml:space="preserve"> </w:t>
+      </w:r>
+      <w:proofErr w:type="spellStart"/>
+      <w:r>
+        <w:rPr>
+          <w:i/>
+        </w:rPr>
+        <w:t>to</w:t>
+      </w:r>
+      <w:proofErr w:type="spellEnd"/>
+      <w:r>
+        <w:rPr>
+          <w:i/>
+        </w:rPr>
+        <w:t xml:space="preserve"> </w:t>
+      </w:r>
+      <w:proofErr w:type="spellStart"/>
+      <w:r>
+        <w:rPr>
+          <w:i/>
+        </w:rPr>
+        <w:t>create</w:t>
+      </w:r>
+      <w:proofErr w:type="spellEnd"/>
+      <w:r>
+        <w:rPr>
+          <w:i/>
+        </w:rPr>
+        <w:t xml:space="preserve"> a system </w:t>
+      </w:r>
+      <w:proofErr w:type="spellStart"/>
+      <w:r>
+        <w:rPr>
+          <w:i/>
+        </w:rPr>
+        <w:t>sequence</w:t>
+      </w:r>
+      <w:proofErr w:type="spellEnd"/>
+      <w:r>
+        <w:rPr>
+          <w:i/>
+        </w:rPr>
+        <w:t xml:space="preserve"> diagram </w:t>
+      </w:r>
+      <w:proofErr w:type="spellStart"/>
+      <w:r>
+        <w:rPr>
+          <w:i/>
+        </w:rPr>
+        <w:t>showing</w:t>
+      </w:r>
+      <w:proofErr w:type="spellEnd"/>
+      <w:r>
+        <w:rPr>
+          <w:i/>
+        </w:rPr>
+        <w:t xml:space="preserve"> events </w:t>
+      </w:r>
+      <w:proofErr w:type="spellStart"/>
+      <w:r>
+        <w:rPr>
+          <w:i/>
+        </w:rPr>
+        <w:t>generated</w:t>
+      </w:r>
+      <w:proofErr w:type="spellEnd"/>
+      <w:r>
+        <w:rPr>
+          <w:i/>
+        </w:rPr>
+        <w:t xml:space="preserve"> </w:t>
+      </w:r>
+      <w:proofErr w:type="spellStart"/>
+      <w:r>
+        <w:rPr>
+          <w:i/>
+        </w:rPr>
+        <w:t>by</w:t>
+      </w:r>
+      <w:proofErr w:type="spellEnd"/>
+      <w:r>
+        <w:rPr>
+          <w:i/>
+        </w:rPr>
+        <w:t xml:space="preserve"> </w:t>
+      </w:r>
+      <w:proofErr w:type="spellStart"/>
+      <w:r>
+        <w:rPr>
+          <w:i/>
+        </w:rPr>
+        <w:t>external</w:t>
+      </w:r>
+      <w:proofErr w:type="spellEnd"/>
+      <w:r>
+        <w:rPr>
+          <w:i/>
+        </w:rPr>
+        <w:t xml:space="preserve"> actors, </w:t>
+      </w:r>
+      <w:proofErr w:type="spellStart"/>
+      <w:r>
+        <w:rPr>
+          <w:i/>
+        </w:rPr>
+        <w:t>the</w:t>
+      </w:r>
+      <w:proofErr w:type="spellEnd"/>
+      <w:r>
+        <w:rPr>
+          <w:i/>
+        </w:rPr>
+        <w:t xml:space="preserve"> order of events </w:t>
+      </w:r>
+      <w:proofErr w:type="spellStart"/>
+      <w:r>
+        <w:rPr>
+          <w:i/>
+        </w:rPr>
+        <w:t>and</w:t>
+      </w:r>
+      <w:proofErr w:type="spellEnd"/>
+      <w:r>
+        <w:rPr>
+          <w:i/>
+        </w:rPr>
+        <w:t xml:space="preserve"> </w:t>
+      </w:r>
+      <w:proofErr w:type="spellStart"/>
+      <w:r>
+        <w:rPr>
+          <w:i/>
+        </w:rPr>
+        <w:t>inter</w:t>
+      </w:r>
+      <w:proofErr w:type="spellEnd"/>
+      <w:r>
+        <w:rPr>
+          <w:i/>
+        </w:rPr>
+        <w:t xml:space="preserve">-system events. </w:t>
+      </w:r>
+      <w:proofErr w:type="spellStart"/>
+      <w:r>
+        <w:rPr>
+          <w:i/>
+        </w:rPr>
+        <w:t>All</w:t>
+      </w:r>
+      <w:proofErr w:type="spellEnd"/>
+      <w:r>
+        <w:rPr>
+          <w:i/>
+        </w:rPr>
+        <w:t xml:space="preserve"> systems are </w:t>
+      </w:r>
+      <w:proofErr w:type="spellStart"/>
+      <w:r>
+        <w:rPr>
+          <w:i/>
+        </w:rPr>
+        <w:t>treated</w:t>
+      </w:r>
+      <w:proofErr w:type="spellEnd"/>
+      <w:r>
+        <w:rPr>
+          <w:i/>
+        </w:rPr>
+        <w:t xml:space="preserve"> as a black box&gt;</w:t>
+      </w:r>
+    </w:p>
+    <w:p>
+      <w:pPr>
+        <w:pStyle w:val="Heading3"/>
+      </w:pPr>
+      <w:bookmarkStart w:id="27" w:name="_Toc336096360"/>
+      <w:proofErr w:type="spellStart"/>
+      <w:r>
+        <w:t>Operation</w:t>
+      </w:r>
+      <w:proofErr w:type="spellEnd"/>
+      <w:r>
+        <w:t xml:space="preserve"> </w:t>
+      </w:r>
+      <w:proofErr w:type="spellStart"/>
+      <w:r>
+        <w:t>Contracts</w:t>
+      </w:r>
+      <w:proofErr w:type="spellEnd"/>
+      <w:r>
+        <w:t xml:space="preserve"> (</w:t>
+      </w:r>
+      <w:proofErr w:type="spellStart"/>
+      <w:r>
+        <w:t>optional</w:t>
+      </w:r>
+      <w:proofErr w:type="spellEnd"/>
+      <w:r>
+        <w:t>)</w:t>
+      </w:r>
+      <w:bookmarkEnd w:id="27"/>
+    </w:p>
+    <w:p>
+      <w:r>
+        <w:rPr>
+          <w:i/>
+        </w:rPr>
+        <w:t>&lt;</w:t>
+      </w:r>
+      <w:proofErr w:type="spellStart"/>
+      <w:r>
+        <w:rPr>
+          <w:i/>
+        </w:rPr>
+        <w:t>If</w:t>
+      </w:r>
+      <w:proofErr w:type="spellEnd"/>
+      <w:r>
+        <w:rPr>
+          <w:i/>
+        </w:rPr>
+        <w:t xml:space="preserve"> </w:t>
+      </w:r>
+      <w:proofErr w:type="spellStart"/>
+      <w:r>
+        <w:rPr>
+          <w:i/>
+        </w:rPr>
+        <w:t>the</w:t>
+      </w:r>
+      <w:proofErr w:type="spellEnd"/>
+      <w:r>
+        <w:rPr>
+          <w:i/>
+        </w:rPr>
+        <w:t xml:space="preserve"> </w:t>
+      </w:r>
+      <w:proofErr w:type="spellStart"/>
+      <w:r>
+        <w:rPr>
+          <w:i/>
+        </w:rPr>
+        <w:t>use</w:t>
+      </w:r>
+      <w:proofErr w:type="spellEnd"/>
+      <w:r>
+        <w:rPr>
+          <w:i/>
+        </w:rPr>
+        <w:t xml:space="preserve"> case </w:t>
+      </w:r>
+      <w:proofErr w:type="spellStart"/>
+      <w:r>
+        <w:rPr>
+          <w:i/>
+        </w:rPr>
+        <w:t>contains</w:t>
+      </w:r>
+      <w:proofErr w:type="spellEnd"/>
+      <w:r>
+        <w:rPr>
+          <w:i/>
+        </w:rPr>
+        <w:t xml:space="preserve"> complex </w:t>
+      </w:r>
+      <w:proofErr w:type="spellStart"/>
+      <w:r>
+        <w:rPr>
+          <w:i/>
+        </w:rPr>
+        <w:t>manipulations</w:t>
+      </w:r>
+      <w:proofErr w:type="spellEnd"/>
+      <w:r>
+        <w:rPr>
+          <w:i/>
+        </w:rPr>
+        <w:t xml:space="preserve"> of domain </w:t>
+      </w:r>
+      <w:proofErr w:type="spellStart"/>
+      <w:r>
+        <w:rPr>
+          <w:i/>
+        </w:rPr>
+        <w:t>objects</w:t>
+      </w:r>
+      <w:proofErr w:type="spellEnd"/>
+      <w:r>
+        <w:rPr>
+          <w:i/>
+        </w:rPr>
+        <w:t xml:space="preserve">, </w:t>
+      </w:r>
+      <w:proofErr w:type="spellStart"/>
+      <w:r>
+        <w:rPr>
+          <w:i/>
+        </w:rPr>
+        <w:t>you</w:t>
+      </w:r>
+      <w:proofErr w:type="spellEnd"/>
+      <w:r>
+        <w:rPr>
+          <w:i/>
+        </w:rPr>
+        <w:t xml:space="preserve"> </w:t>
+      </w:r>
+      <w:proofErr w:type="spellStart"/>
+      <w:r>
+        <w:rPr>
+          <w:i/>
+        </w:rPr>
+        <w:t>may</w:t>
+      </w:r>
+      <w:proofErr w:type="spellEnd"/>
+      <w:r>
+        <w:rPr>
+          <w:i/>
+        </w:rPr>
+        <w:t xml:space="preserve"> </w:t>
+      </w:r>
+      <w:proofErr w:type="spellStart"/>
+      <w:r>
+        <w:rPr>
+          <w:i/>
+        </w:rPr>
+        <w:t>decide</w:t>
+      </w:r>
+      <w:proofErr w:type="spellEnd"/>
+      <w:r>
+        <w:rPr>
+          <w:i/>
+        </w:rPr>
+        <w:t xml:space="preserve"> </w:t>
+      </w:r>
+      <w:proofErr w:type="spellStart"/>
+      <w:r>
+        <w:rPr>
+          <w:i/>
+        </w:rPr>
+        <w:t>to</w:t>
+      </w:r>
+      <w:proofErr w:type="spellEnd"/>
+      <w:r>
+        <w:rPr>
+          <w:i/>
+        </w:rPr>
+        <w:t xml:space="preserve"> </w:t>
+      </w:r>
+      <w:proofErr w:type="spellStart"/>
+      <w:r>
+        <w:rPr>
+          <w:i/>
+        </w:rPr>
+        <w:t>specify</w:t>
+      </w:r>
+      <w:proofErr w:type="spellEnd"/>
+      <w:r>
+        <w:rPr>
+          <w:i/>
+        </w:rPr>
+        <w:t xml:space="preserve"> </w:t>
+      </w:r>
+      <w:proofErr w:type="spellStart"/>
+      <w:r>
+        <w:rPr>
+          <w:i/>
+        </w:rPr>
+        <w:t>operation</w:t>
+      </w:r>
+      <w:proofErr w:type="spellEnd"/>
+      <w:r>
+        <w:rPr>
+          <w:i/>
+        </w:rPr>
+        <w:t xml:space="preserve"> </w:t>
+      </w:r>
+      <w:proofErr w:type="spellStart"/>
+      <w:r>
+        <w:rPr>
+          <w:i/>
+        </w:rPr>
+        <w:t>contracts</w:t>
+      </w:r>
+      <w:proofErr w:type="spellEnd"/>
+      <w:r>
+        <w:rPr>
+          <w:i/>
+        </w:rPr>
+        <w:t xml:space="preserve"> </w:t>
+      </w:r>
+      <w:proofErr w:type="spellStart"/>
+      <w:r>
+        <w:rPr>
+          <w:i/>
+        </w:rPr>
+        <w:t>for</w:t>
+      </w:r>
+      <w:proofErr w:type="spellEnd"/>
+      <w:r>
+        <w:rPr>
+          <w:i/>
+        </w:rPr>
+        <w:t xml:space="preserve"> </w:t>
+      </w:r>
+      <w:proofErr w:type="spellStart"/>
+      <w:r>
+        <w:rPr>
+          <w:i/>
+        </w:rPr>
+        <w:t>all</w:t>
+      </w:r>
+      <w:proofErr w:type="spellEnd"/>
+      <w:r>
+        <w:rPr>
+          <w:i/>
+        </w:rPr>
+        <w:t xml:space="preserve"> system operations </w:t>
+      </w:r>
+      <w:proofErr w:type="spellStart"/>
+      <w:r>
+        <w:rPr>
+          <w:i/>
+        </w:rPr>
+        <w:t>included</w:t>
+      </w:r>
+      <w:proofErr w:type="spellEnd"/>
+      <w:r>
+        <w:rPr>
+          <w:i/>
+        </w:rPr>
+        <w:t xml:space="preserve"> in </w:t>
+      </w:r>
+      <w:proofErr w:type="spellStart"/>
+      <w:r>
+        <w:rPr>
+          <w:i/>
+        </w:rPr>
+        <w:t>the</w:t>
+      </w:r>
+      <w:proofErr w:type="spellEnd"/>
+      <w:r>
+        <w:rPr>
+          <w:i/>
+        </w:rPr>
+        <w:t xml:space="preserve"> </w:t>
+      </w:r>
+      <w:proofErr w:type="spellStart"/>
+      <w:r>
+        <w:rPr>
+          <w:i/>
+        </w:rPr>
+        <w:t>use</w:t>
+      </w:r>
+      <w:proofErr w:type="spellEnd"/>
+      <w:r>
+        <w:rPr>
+          <w:i/>
+        </w:rPr>
+        <w:t xml:space="preserve"> case/ SSD.&gt;</w:t>
+      </w:r>
+    </w:p>
+    <w:p>
+      <w:pPr>
+        <w:pStyle w:val="Heading2"/>
+      </w:pPr>
+      <w:bookmarkStart w:id="28" w:name="_Toc336096361"/>
+      <w:proofErr w:type="spellStart"/>
+      <w:r>
+        <w:t>Use</w:t>
+      </w:r>
+      <w:proofErr w:type="spellEnd"/>
+      <w:r>
+        <w:t xml:space="preserve"> case 2 </w:t>
+      </w:r>
+      <w:proofErr w:type="gramStart"/>
+      <w:r>
+        <w:t xml:space="preserve">( </w:t>
+      </w:r>
+      <w:proofErr w:type="spellStart"/>
+      <w:r>
+        <w:t>and</w:t>
+      </w:r>
+      <w:proofErr w:type="spellEnd"/>
+      <w:proofErr w:type="gramEnd"/>
+      <w:r>
+        <w:t xml:space="preserve"> </w:t>
+      </w:r>
+      <w:proofErr w:type="spellStart"/>
+      <w:r>
+        <w:t>so</w:t>
+      </w:r>
+      <w:proofErr w:type="spellEnd"/>
+      <w:r>
+        <w:t xml:space="preserve"> on)</w:t>
+      </w:r>
+      <w:bookmarkEnd w:id="28"/>
+    </w:p>
+    <w:p>
+      <w:r>
+        <w:t>…</w:t>
+      </w:r>
+    </w:p>
+    <w:p>
+      <w:pPr>
         <w:pStyle w:val="Heading1"/>
       </w:pPr>
-      <w:bookmarkStart w:id="23" w:name="_Toc336096362"/>
+      <w:bookmarkStart w:id="29" w:name="_Toc336096362"/>
+      <w:bookmarkStart w:id="30" w:name="_Hlk146105929"/>
       <w:proofErr w:type="spellStart"/>
       <w:r>
         <w:t>Other</w:t>
@@ -7100,7 +7860,11 @@
       </w:r>
       <w:proofErr w:type="spellEnd"/>
       <w:r>
-        <w:t xml:space="preserve"> (</w:t>
+        <w:t xml:space="preserve"> </w:t>
+      </w:r>
+      <w:bookmarkEnd w:id="30"/>
+      <w:r>
+        <w:t>(</w:t>
       </w:r>
       <w:proofErr w:type="spellStart"/>
       <w:r>
@@ -7110,7 +7874,7 @@
       <w:r>
         <w:t>)</w:t>
       </w:r>
-      <w:bookmarkEnd w:id="23"/>
+      <w:bookmarkEnd w:id="29"/>
     </w:p>
     <w:p>
       <w:pPr>
@@ -7495,6 +8259,7 @@
             <w:tcW w:w="1101" w:type="dxa"/>
           </w:tcPr>
           <w:p>
+            <w:bookmarkStart w:id="31" w:name="_Hlk146106006"/>
             <w:r>
               <w:t>Code</w:t>
             </w:r>
@@ -7549,13 +8314,15 @@
           </w:p>
         </w:tc>
       </w:tr>
+      <w:bookmarkEnd w:id="31"/>
     </w:tbl>
     <w:p/>
     <w:p>
       <w:pPr>
         <w:pStyle w:val="Heading1"/>
       </w:pPr>
-      <w:bookmarkStart w:id="24" w:name="_Toc336096363"/>
+      <w:bookmarkStart w:id="32" w:name="_Toc336096363"/>
+      <w:bookmarkStart w:id="33" w:name="_Hlk146106067"/>
       <w:r>
         <w:t>Non-</w:t>
       </w:r>
@@ -7571,9 +8338,10 @@
       <w:r>
         <w:t>Requirements</w:t>
       </w:r>
-      <w:bookmarkEnd w:id="24"/>
+      <w:bookmarkEnd w:id="32"/>
       <w:proofErr w:type="spellEnd"/>
     </w:p>
+    <w:bookmarkEnd w:id="33"/>
     <w:p>
       <w:r>
         <w:rPr>
@@ -7774,7 +8542,9 @@
             <w:tcW w:w="930" w:type="dxa"/>
           </w:tcPr>
           <w:p>
-            <w:r>
+            <w:bookmarkStart w:id="34" w:name="_Hlk146106252"/>
+            <w:r>
+              <w:lastRenderedPageBreak/>
               <w:t>Code</w:t>
             </w:r>
           </w:p>
@@ -7929,12 +8699,13 @@
           </w:p>
         </w:tc>
       </w:tr>
+      <w:bookmarkEnd w:id="34"/>
     </w:tbl>
     <w:p/>
     <w:p/>
     <w:sectPr>
-      <w:footerReference w:type="even" r:id="rId11"/>
-      <w:footerReference w:type="default" r:id="rId12"/>
+      <w:footerReference w:type="even" r:id="rId12"/>
+      <w:footerReference w:type="default" r:id="rId13"/>
       <w:pgSz w:w="11900" w:h="16840"/>
       <w:pgMar w:top="1440" w:right="1800" w:bottom="1440" w:left="1800" w:header="708" w:footer="708" w:gutter="0"/>
       <w:cols w:space="708"/>
@@ -10852,6 +11623,21 @@
 </file>
 
 <file path=customXml/item1.xml><?xml version="1.0" encoding="utf-8"?>
+<p:properties xmlns:p="http://schemas.microsoft.com/office/2006/metadata/properties" xmlns:xsi="http://www.w3.org/2001/XMLSchema-instance" xmlns:pc="http://schemas.microsoft.com/office/infopath/2007/PartnerControls">
+  <documentManagement/>
+</p:properties>
+</file>
+
+<file path=customXml/item2.xml><?xml version="1.0" encoding="utf-8"?>
+<?mso-contentType ?>
+<FormTemplates xmlns="http://schemas.microsoft.com/sharepoint/v3/contenttype/forms">
+  <Display>DocumentLibraryForm</Display>
+  <Edit>DocumentLibraryForm</Edit>
+  <New>DocumentLibraryForm</New>
+</FormTemplates>
+</file>
+
+<file path=customXml/item3.xml><?xml version="1.0" encoding="utf-8"?>
 <ct:contentTypeSchema xmlns:ct="http://schemas.microsoft.com/office/2006/metadata/contentType" xmlns:ma="http://schemas.microsoft.com/office/2006/metadata/properties/metaAttributes" ct:_="" ma:_="" ma:contentTypeName="Document" ma:contentTypeID="0x010100A422B72D75A9AC4E94BDFCA9A036EDF3" ma:contentTypeVersion="0" ma:contentTypeDescription="Een nieuw document maken." ma:contentTypeScope="" ma:versionID="3f4c3852a56094e3885fe2ab6c0c528d">
   <xsd:schema xmlns:xsd="http://www.w3.org/2001/XMLSchema" xmlns:xs="http://www.w3.org/2001/XMLSchema" xmlns:p="http://schemas.microsoft.com/office/2006/metadata/properties" targetNamespace="http://schemas.microsoft.com/office/2006/metadata/properties" ma:root="true" ma:fieldsID="1978a156f712f99d6452530788f7ffe9">
     <xsd:element name="properties">
@@ -10965,32 +11751,10 @@
 </ct:contentTypeSchema>
 </file>
 
-<file path=customXml/item2.xml><?xml version="1.0" encoding="utf-8"?>
-<?mso-contentType ?>
-<FormTemplates xmlns="http://schemas.microsoft.com/sharepoint/v3/contenttype/forms">
-  <Display>DocumentLibraryForm</Display>
-  <Edit>DocumentLibraryForm</Edit>
-  <New>DocumentLibraryForm</New>
-</FormTemplates>
-</file>
-
-<file path=customXml/item3.xml><?xml version="1.0" encoding="utf-8"?>
-<p:properties xmlns:p="http://schemas.microsoft.com/office/2006/metadata/properties" xmlns:xsi="http://www.w3.org/2001/XMLSchema-instance" xmlns:pc="http://schemas.microsoft.com/office/infopath/2007/PartnerControls">
-  <documentManagement/>
-</p:properties>
-</file>
-
 <file path=customXml/itemProps1.xml><?xml version="1.0" encoding="utf-8"?>
-<ds:datastoreItem xmlns:ds="http://schemas.openxmlformats.org/officeDocument/2006/customXml" ds:itemID="{F338DB8D-A13E-4ED1-9DC4-AA0B6BCDFA2A}">
+<ds:datastoreItem xmlns:ds="http://schemas.openxmlformats.org/officeDocument/2006/customXml" ds:itemID="{BF6927EA-6033-426E-8A7C-C7A1E39A5B11}">
   <ds:schemaRefs>
-    <ds:schemaRef ds:uri="http://schemas.microsoft.com/office/2006/metadata/contentType"/>
-    <ds:schemaRef ds:uri="http://schemas.microsoft.com/office/2006/metadata/properties/metaAttributes"/>
-    <ds:schemaRef ds:uri="http://www.w3.org/2001/XMLSchema"/>
     <ds:schemaRef ds:uri="http://schemas.microsoft.com/office/2006/metadata/properties"/>
-    <ds:schemaRef ds:uri="http://schemas.openxmlformats.org/package/2006/metadata/core-properties"/>
-    <ds:schemaRef ds:uri="http://purl.org/dc/elements/1.1/"/>
-    <ds:schemaRef ds:uri="http://purl.org/dc/terms/"/>
-    <ds:schemaRef ds:uri="http://schemas.microsoft.com/internal/obd"/>
     <ds:schemaRef ds:uri="http://schemas.microsoft.com/office/infopath/2007/PartnerControls"/>
   </ds:schemaRefs>
 </ds:datastoreItem>
@@ -11005,9 +11769,16 @@
 </file>
 
 <file path=customXml/itemProps3.xml><?xml version="1.0" encoding="utf-8"?>
-<ds:datastoreItem xmlns:ds="http://schemas.openxmlformats.org/officeDocument/2006/customXml" ds:itemID="{BF6927EA-6033-426E-8A7C-C7A1E39A5B11}">
+<ds:datastoreItem xmlns:ds="http://schemas.openxmlformats.org/officeDocument/2006/customXml" ds:itemID="{F338DB8D-A13E-4ED1-9DC4-AA0B6BCDFA2A}">
   <ds:schemaRefs>
+    <ds:schemaRef ds:uri="http://schemas.microsoft.com/office/2006/metadata/contentType"/>
+    <ds:schemaRef ds:uri="http://schemas.microsoft.com/office/2006/metadata/properties/metaAttributes"/>
+    <ds:schemaRef ds:uri="http://www.w3.org/2001/XMLSchema"/>
     <ds:schemaRef ds:uri="http://schemas.microsoft.com/office/2006/metadata/properties"/>
+    <ds:schemaRef ds:uri="http://schemas.openxmlformats.org/package/2006/metadata/core-properties"/>
+    <ds:schemaRef ds:uri="http://purl.org/dc/elements/1.1/"/>
+    <ds:schemaRef ds:uri="http://purl.org/dc/terms/"/>
+    <ds:schemaRef ds:uri="http://schemas.microsoft.com/internal/obd"/>
     <ds:schemaRef ds:uri="http://schemas.microsoft.com/office/infopath/2007/PartnerControls"/>
   </ds:schemaRefs>
 </ds:datastoreItem>

</xml_diff>